<commit_message>
word 16 iunie part 1
</commit_message>
<xml_diff>
--- a/Bondoc_Ion_Tudor_BusHop2.docx
+++ b/Bondoc_Ion_Tudor_BusHop2.docx
@@ -2777,7 +2777,7 @@
           <w:rPr>
             <w:webHidden/>
           </w:rPr>
-          <w:t>35</w:t>
+          <w:t>38</w:t>
         </w:r>
         <w:r>
           <w:rPr>
@@ -5611,7 +5611,7 @@
           <v:shape id="_x0000_i1025" type="#_x0000_t75" style="width:273.6pt;height:78.9pt" o:ole="">
             <v:imagedata r:id="rId15" o:title=""/>
           </v:shape>
-          <o:OLEObject Type="Embed" ProgID="Word.OpenDocumentText.12" ShapeID="_x0000_i1025" DrawAspect="Content" ObjectID="_1779988222" r:id="rId16"/>
+          <o:OLEObject Type="Embed" ProgID="Word.OpenDocumentText.12" ShapeID="_x0000_i1025" DrawAspect="Content" ObjectID="_1780047436" r:id="rId16"/>
         </w:object>
       </w:r>
     </w:p>
@@ -5752,7 +5752,7 @@
           <v:shape id="_x0000_i1026" type="#_x0000_t75" style="width:273.6pt;height:78.9pt" o:ole="">
             <v:imagedata r:id="rId17" o:title=""/>
           </v:shape>
-          <o:OLEObject Type="Embed" ProgID="Word.OpenDocumentText.12" ShapeID="_x0000_i1026" DrawAspect="Content" ObjectID="_1779988223" r:id="rId18"/>
+          <o:OLEObject Type="Embed" ProgID="Word.OpenDocumentText.12" ShapeID="_x0000_i1026" DrawAspect="Content" ObjectID="_1780047437" r:id="rId18"/>
         </w:object>
       </w:r>
     </w:p>
@@ -5813,7 +5813,7 @@
           <v:shape id="_x0000_i1027" type="#_x0000_t75" style="width:273.6pt;height:78.9pt" o:ole="">
             <v:imagedata r:id="rId19" o:title=""/>
           </v:shape>
-          <o:OLEObject Type="Embed" ProgID="Word.OpenDocumentText.12" ShapeID="_x0000_i1027" DrawAspect="Content" ObjectID="_1779988224" r:id="rId20"/>
+          <o:OLEObject Type="Embed" ProgID="Word.OpenDocumentText.12" ShapeID="_x0000_i1027" DrawAspect="Content" ObjectID="_1780047438" r:id="rId20"/>
         </w:object>
       </w:r>
     </w:p>
@@ -7796,7 +7796,7 @@
           <v:shape id="_x0000_i1028" type="#_x0000_t75" style="width:259.2pt;height:64.5pt" o:ole="">
             <v:imagedata r:id="rId22" o:title=""/>
           </v:shape>
-          <o:OLEObject Type="Embed" ProgID="Word.OpenDocumentText.12" ShapeID="_x0000_i1028" DrawAspect="Content" ObjectID="_1779988225" r:id="rId23"/>
+          <o:OLEObject Type="Embed" ProgID="Word.OpenDocumentText.12" ShapeID="_x0000_i1028" DrawAspect="Content" ObjectID="_1780047439" r:id="rId23"/>
         </w:object>
       </w:r>
     </w:p>
@@ -7888,7 +7888,7 @@
           <v:shape id="_x0000_i1029" type="#_x0000_t75" style="width:273.6pt;height:108.3pt" o:ole="">
             <v:imagedata r:id="rId24" o:title=""/>
           </v:shape>
-          <o:OLEObject Type="Embed" ProgID="Word.OpenDocumentText.12" ShapeID="_x0000_i1029" DrawAspect="Content" ObjectID="_1779988226" r:id="rId25"/>
+          <o:OLEObject Type="Embed" ProgID="Word.OpenDocumentText.12" ShapeID="_x0000_i1029" DrawAspect="Content" ObjectID="_1780047440" r:id="rId25"/>
         </w:object>
       </w:r>
     </w:p>
@@ -7946,7 +7946,7 @@
           <v:shape id="_x0000_i1030" type="#_x0000_t75" style="width:273.6pt;height:50.1pt" o:ole="">
             <v:imagedata r:id="rId26" o:title=""/>
           </v:shape>
-          <o:OLEObject Type="Embed" ProgID="Word.OpenDocumentText.12" ShapeID="_x0000_i1030" DrawAspect="Content" ObjectID="_1779988227" r:id="rId27"/>
+          <o:OLEObject Type="Embed" ProgID="Word.OpenDocumentText.12" ShapeID="_x0000_i1030" DrawAspect="Content" ObjectID="_1780047441" r:id="rId27"/>
         </w:object>
       </w:r>
     </w:p>
@@ -8073,7 +8073,7 @@
           <v:shape id="_x0000_i1031" type="#_x0000_t75" style="width:273.6pt;height:28.8pt" o:ole="">
             <v:imagedata r:id="rId28" o:title=""/>
           </v:shape>
-          <o:OLEObject Type="Embed" ProgID="Word.OpenDocumentText.12" ShapeID="_x0000_i1031" DrawAspect="Content" ObjectID="_1779988228" r:id="rId29"/>
+          <o:OLEObject Type="Embed" ProgID="Word.OpenDocumentText.12" ShapeID="_x0000_i1031" DrawAspect="Content" ObjectID="_1780047442" r:id="rId29"/>
         </w:object>
       </w:r>
     </w:p>
@@ -8203,7 +8203,7 @@
           <v:shape id="_x0000_i1032" type="#_x0000_t75" style="width:273.6pt;height:107.7pt" o:ole="">
             <v:imagedata r:id="rId30" o:title=""/>
           </v:shape>
-          <o:OLEObject Type="Embed" ProgID="Word.OpenDocumentText.12" ShapeID="_x0000_i1032" DrawAspect="Content" ObjectID="_1779988229" r:id="rId31"/>
+          <o:OLEObject Type="Embed" ProgID="Word.OpenDocumentText.12" ShapeID="_x0000_i1032" DrawAspect="Content" ObjectID="_1780047443" r:id="rId31"/>
         </w:object>
       </w:r>
     </w:p>
@@ -8281,7 +8281,7 @@
           <v:shape id="_x0000_i1033" type="#_x0000_t75" style="width:273.6pt;height:108.3pt" o:ole="">
             <v:imagedata r:id="rId32" o:title=""/>
           </v:shape>
-          <o:OLEObject Type="Embed" ProgID="Word.OpenDocumentText.12" ShapeID="_x0000_i1033" DrawAspect="Content" ObjectID="_1779988230" r:id="rId33"/>
+          <o:OLEObject Type="Embed" ProgID="Word.OpenDocumentText.12" ShapeID="_x0000_i1033" DrawAspect="Content" ObjectID="_1780047444" r:id="rId33"/>
         </w:object>
       </w:r>
     </w:p>
@@ -8557,7 +8557,7 @@
           <v:shape id="_x0000_i1034" type="#_x0000_t75" style="width:237.3pt;height:129.6pt" o:ole="">
             <v:imagedata r:id="rId34" o:title=""/>
           </v:shape>
-          <o:OLEObject Type="Embed" ProgID="Word.OpenDocumentText.12" ShapeID="_x0000_i1034" DrawAspect="Content" ObjectID="_1779988231" r:id="rId35"/>
+          <o:OLEObject Type="Embed" ProgID="Word.OpenDocumentText.12" ShapeID="_x0000_i1034" DrawAspect="Content" ObjectID="_1780047445" r:id="rId35"/>
         </w:object>
       </w:r>
     </w:p>
@@ -8868,7 +8868,7 @@
           <v:shape id="_x0000_i1035" type="#_x0000_t75" style="width:446.4pt;height:129.6pt" o:ole="">
             <v:imagedata r:id="rId37" o:title=""/>
           </v:shape>
-          <o:OLEObject Type="Embed" ProgID="Word.OpenDocumentText.12" ShapeID="_x0000_i1035" DrawAspect="Content" ObjectID="_1779988232" r:id="rId38"/>
+          <o:OLEObject Type="Embed" ProgID="Word.OpenDocumentText.12" ShapeID="_x0000_i1035" DrawAspect="Content" ObjectID="_1780047446" r:id="rId38"/>
         </w:object>
       </w:r>
     </w:p>
@@ -8936,7 +8936,7 @@
           <v:shape id="_x0000_i1036" type="#_x0000_t75" style="width:366.9pt;height:14.4pt" o:ole="">
             <v:imagedata r:id="rId39" o:title=""/>
           </v:shape>
-          <o:OLEObject Type="Embed" ProgID="Word.OpenDocumentText.12" ShapeID="_x0000_i1036" DrawAspect="Content" ObjectID="_1779988233" r:id="rId40"/>
+          <o:OLEObject Type="Embed" ProgID="Word.OpenDocumentText.12" ShapeID="_x0000_i1036" DrawAspect="Content" ObjectID="_1780047447" r:id="rId40"/>
         </w:object>
       </w:r>
     </w:p>
@@ -9544,7 +9544,7 @@
           <v:shape id="_x0000_i1037" type="#_x0000_t75" style="width:309.3pt;height:122.1pt" o:ole="">
             <v:imagedata r:id="rId42" o:title=""/>
           </v:shape>
-          <o:OLEObject Type="Embed" ProgID="Word.OpenDocumentText.12" ShapeID="_x0000_i1037" DrawAspect="Content" ObjectID="_1779988234" r:id="rId43"/>
+          <o:OLEObject Type="Embed" ProgID="Word.OpenDocumentText.12" ShapeID="_x0000_i1037" DrawAspect="Content" ObjectID="_1780047448" r:id="rId43"/>
         </w:object>
       </w:r>
     </w:p>
@@ -9618,7 +9618,7 @@
           <v:shape id="_x0000_i1038" type="#_x0000_t75" style="width:374.4pt;height:50.1pt" o:ole="">
             <v:imagedata r:id="rId44" o:title=""/>
           </v:shape>
-          <o:OLEObject Type="Embed" ProgID="Word.OpenDocumentText.12" ShapeID="_x0000_i1038" DrawAspect="Content" ObjectID="_1779988235" r:id="rId45"/>
+          <o:OLEObject Type="Embed" ProgID="Word.OpenDocumentText.12" ShapeID="_x0000_i1038" DrawAspect="Content" ObjectID="_1780047449" r:id="rId45"/>
         </w:object>
       </w:r>
     </w:p>
@@ -9739,7 +9739,7 @@
           <v:shape id="_x0000_i1039" type="#_x0000_t75" style="width:222.9pt;height:151.5pt" o:ole="">
             <v:imagedata r:id="rId46" o:title=""/>
           </v:shape>
-          <o:OLEObject Type="Embed" ProgID="Word.OpenDocumentText.12" ShapeID="_x0000_i1039" DrawAspect="Content" ObjectID="_1779988236" r:id="rId47"/>
+          <o:OLEObject Type="Embed" ProgID="Word.OpenDocumentText.12" ShapeID="_x0000_i1039" DrawAspect="Content" ObjectID="_1780047450" r:id="rId47"/>
         </w:object>
       </w:r>
     </w:p>
@@ -10025,7 +10025,7 @@
           <v:shape id="_x0000_i1040" type="#_x0000_t75" style="width:273.6pt;height:14.4pt" o:ole="">
             <v:imagedata r:id="rId48" o:title=""/>
           </v:shape>
-          <o:OLEObject Type="Embed" ProgID="Word.OpenDocumentText.12" ShapeID="_x0000_i1040" DrawAspect="Content" ObjectID="_1779988237" r:id="rId49"/>
+          <o:OLEObject Type="Embed" ProgID="Word.OpenDocumentText.12" ShapeID="_x0000_i1040" DrawAspect="Content" ObjectID="_1780047451" r:id="rId49"/>
         </w:object>
       </w:r>
     </w:p>
@@ -10278,7 +10278,7 @@
           <v:shape id="_x0000_i1041" type="#_x0000_t75" style="width:328.05pt;height:107.7pt" o:ole="">
             <v:imagedata r:id="rId50" o:title=""/>
           </v:shape>
-          <o:OLEObject Type="Embed" ProgID="Word.OpenDocumentText.12" ShapeID="_x0000_i1041" DrawAspect="Content" ObjectID="_1779988238" r:id="rId51"/>
+          <o:OLEObject Type="Embed" ProgID="Word.OpenDocumentText.12" ShapeID="_x0000_i1041" DrawAspect="Content" ObjectID="_1780047452" r:id="rId51"/>
         </w:object>
       </w:r>
     </w:p>
@@ -10397,7 +10397,7 @@
           <v:shape id="_x0000_i1042" type="#_x0000_t75" style="width:246.7pt;height:83.9pt" o:ole="">
             <v:imagedata r:id="rId52" o:title=""/>
           </v:shape>
-          <o:OLEObject Type="Embed" ProgID="Word.OpenDocumentText.12" ShapeID="_x0000_i1042" DrawAspect="Content" ObjectID="_1779988239" r:id="rId53"/>
+          <o:OLEObject Type="Embed" ProgID="Word.OpenDocumentText.12" ShapeID="_x0000_i1042" DrawAspect="Content" ObjectID="_1780047453" r:id="rId53"/>
         </w:object>
       </w:r>
     </w:p>
@@ -10435,7 +10435,7 @@
           <v:shape id="_x0000_i1043" type="#_x0000_t75" style="width:370.65pt;height:30.05pt" o:ole="">
             <v:imagedata r:id="rId54" o:title=""/>
           </v:shape>
-          <o:OLEObject Type="Embed" ProgID="Word.OpenDocumentText.12" ShapeID="_x0000_i1043" DrawAspect="Content" ObjectID="_1779988240" r:id="rId55"/>
+          <o:OLEObject Type="Embed" ProgID="Word.OpenDocumentText.12" ShapeID="_x0000_i1043" DrawAspect="Content" ObjectID="_1780047454" r:id="rId55"/>
         </w:object>
       </w:r>
     </w:p>
@@ -10544,7 +10544,13 @@
       </w:pPr>
       <w:r>
         <w:lastRenderedPageBreak/>
-        <w:t xml:space="preserve"> Utilizarea aplicațiilor. Reztulate</w:t>
+        <w:t xml:space="preserve"> Utilizarea aplicațiilor. Rezul</w:t>
+      </w:r>
+      <w:r>
+        <w:t>t</w:t>
+      </w:r>
+      <w:r>
+        <w:t>ate</w:t>
       </w:r>
     </w:p>
     <w:p/>
@@ -10556,16 +10562,7 @@
         <w:t>Inițial, administratorul este responsabil cu introducerea în interfață a primelor trasee și autocare, prin intermediul unor formulare. Ulterior, acesta poate introduce curse, prin intermediul unui formular dedicat, în care are la dispoziție traseele, autocarele și șoferii existenți în baza de date, după cum putem observa în figura 9:</w:t>
       </w:r>
     </w:p>
-    <w:p>
-      <w:pPr>
-        <w:ind w:firstLine="720"/>
-      </w:pPr>
-    </w:p>
-    <w:p>
-      <w:pPr>
-        <w:ind w:firstLine="720"/>
-      </w:pPr>
-    </w:p>
+    <w:p/>
     <w:p>
       <w:pPr>
         <w:ind w:firstLine="720"/>
@@ -10615,14 +10612,23 @@
     <w:p>
       <w:pPr>
         <w:ind w:firstLine="720"/>
+        <w:jc w:val="left"/>
+      </w:pPr>
+    </w:p>
+    <w:p>
+      <w:pPr>
+        <w:ind w:firstLine="720"/>
         <w:jc w:val="center"/>
       </w:pPr>
     </w:p>
     <w:p>
       <w:pPr>
         <w:ind w:firstLine="720"/>
-        <w:jc w:val="center"/>
-      </w:pPr>
+        <w:jc w:val="left"/>
+      </w:pPr>
+      <w:r>
+        <w:t xml:space="preserve">                                </w:t>
+      </w:r>
       <w:r>
         <w:t>Fig. 9. Formular de adăugare a unei curse</w:t>
       </w:r>
@@ -10701,8 +10707,11 @@
     <w:p>
       <w:pPr>
         <w:ind w:firstLine="720"/>
-        <w:jc w:val="center"/>
-      </w:pPr>
+        <w:jc w:val="left"/>
+      </w:pPr>
+      <w:r>
+        <w:t xml:space="preserve">                                       </w:t>
+      </w:r>
       <w:r>
         <w:t>Fig. 10. Vizualizarea curselor</w:t>
       </w:r>
@@ -10802,8 +10811,11 @@
       <w:pPr>
         <w:spacing w:line="276" w:lineRule="auto"/>
         <w:ind w:firstLine="720"/>
-        <w:jc w:val="center"/>
-      </w:pPr>
+        <w:jc w:val="left"/>
+      </w:pPr>
+      <w:r>
+        <w:t xml:space="preserve">                                        </w:t>
+      </w:r>
       <w:r>
         <w:t>Fig. 11 – Rezervările unei curse</w:t>
       </w:r>
@@ -10888,11 +10900,384 @@
       <w:pPr>
         <w:spacing w:line="276" w:lineRule="auto"/>
         <w:ind w:firstLine="720"/>
+        <w:jc w:val="left"/>
+      </w:pPr>
+      <w:r>
+        <w:t xml:space="preserve">              </w:t>
+      </w:r>
+      <w:r>
+        <w:t>Fig. 12 – Adăugarea unei noi rezervări</w:t>
+      </w:r>
+      <w:r>
+        <w:t xml:space="preserve"> de către administrator</w:t>
+      </w:r>
+    </w:p>
+    <w:p>
+      <w:pPr>
+        <w:spacing w:line="276" w:lineRule="auto"/>
+        <w:ind w:firstLine="720"/>
+      </w:pPr>
+      <w:r>
+        <w:lastRenderedPageBreak/>
+        <w:t xml:space="preserve">Acum că administratorul a introdus primele curse în sistem, ne putem îndrepta atenția către aplicația pasagerilor. </w:t>
+      </w:r>
+    </w:p>
+    <w:p>
+      <w:pPr>
+        <w:spacing w:line="276" w:lineRule="auto"/>
+        <w:ind w:firstLine="720"/>
+      </w:pPr>
+    </w:p>
+    <w:p>
+      <w:pPr>
+        <w:spacing w:line="276" w:lineRule="auto"/>
+        <w:ind w:firstLine="720"/>
+      </w:pPr>
+      <w:r>
+        <w:t>Pagina principală a aplicației conține un antet (header), precum și alte elemente de interes pentru utilizator, cum ar fi un câmp cu opțiuni de filtrare a curselor, o secțiune în care sunt prezente cele mai populare trei curse la un moment dat, precum și secțiuni cu informații despre utilizarea platformei și modalități de contact.</w:t>
+      </w:r>
+    </w:p>
+    <w:p>
+      <w:pPr>
+        <w:spacing w:line="276" w:lineRule="auto"/>
+        <w:ind w:firstLine="720"/>
+      </w:pPr>
+    </w:p>
+    <w:p>
+      <w:pPr>
+        <w:spacing w:line="276" w:lineRule="auto"/>
+        <w:ind w:firstLine="720"/>
+      </w:pPr>
+      <w:r>
+        <w:t>Antetul aplicației se poate găsi în două stări, depinzând de faptul dacă un utilizator este sau nu autentificat. Prima dată când pagina este deschisă și niciun utilizator nu este logat, antetul conține logo-ul platformei (sub formă de link care va duce mereu la pagina principală), precum și două butoane (Log in – autentificare și Sign up – înregistrare), fiecare ducând către o pagină dedicată, ce conține un formular</w:t>
+      </w:r>
+      <w:r>
+        <w:t xml:space="preserve"> (figura 13)</w:t>
+      </w:r>
+      <w:r>
+        <w:t>.</w:t>
+      </w:r>
+    </w:p>
+    <w:p>
+      <w:pPr>
+        <w:spacing w:line="276" w:lineRule="auto"/>
+        <w:ind w:firstLine="720"/>
+      </w:pPr>
+    </w:p>
+    <w:p>
+      <w:pPr>
+        <w:spacing w:line="276" w:lineRule="auto"/>
+        <w:ind w:firstLine="720"/>
+      </w:pPr>
+      <w:r>
+        <w:t xml:space="preserve">                     </w:t>
+      </w:r>
+      <w:r>
+        <w:drawing>
+          <wp:inline distT="0" distB="0" distL="0" distR="0" wp14:anchorId="1FEC287E" wp14:editId="3E1FCC86">
+            <wp:extent cx="1413060" cy="2472856"/>
+            <wp:effectExtent l="0" t="0" r="0" b="3810"/>
+            <wp:docPr id="466220072" name="Picture 1" descr="A screenshot of a login form&#10;&#10;Description automatically generated"/>
+            <wp:cNvGraphicFramePr>
+              <a:graphicFrameLocks xmlns:a="http://schemas.openxmlformats.org/drawingml/2006/main" noChangeAspect="1"/>
+            </wp:cNvGraphicFramePr>
+            <a:graphic xmlns:a="http://schemas.openxmlformats.org/drawingml/2006/main">
+              <a:graphicData uri="http://schemas.openxmlformats.org/drawingml/2006/picture">
+                <pic:pic xmlns:pic="http://schemas.openxmlformats.org/drawingml/2006/picture">
+                  <pic:nvPicPr>
+                    <pic:cNvPr id="466220072" name="Picture 1" descr="A screenshot of a login form&#10;&#10;Description automatically generated"/>
+                    <pic:cNvPicPr/>
+                  </pic:nvPicPr>
+                  <pic:blipFill>
+                    <a:blip r:embed="rId60"/>
+                    <a:stretch>
+                      <a:fillRect/>
+                    </a:stretch>
+                  </pic:blipFill>
+                  <pic:spPr>
+                    <a:xfrm>
+                      <a:off x="0" y="0"/>
+                      <a:ext cx="1424002" cy="2492005"/>
+                    </a:xfrm>
+                    <a:prstGeom prst="rect">
+                      <a:avLst/>
+                    </a:prstGeom>
+                  </pic:spPr>
+                </pic:pic>
+              </a:graphicData>
+            </a:graphic>
+          </wp:inline>
+        </w:drawing>
+      </w:r>
+      <w:r>
+        <w:t xml:space="preserve">                </w:t>
+      </w:r>
+      <w:r>
+        <w:drawing>
+          <wp:inline distT="0" distB="0" distL="0" distR="0" wp14:anchorId="4AA70663" wp14:editId="309320CA">
+            <wp:extent cx="1383928" cy="2479773"/>
+            <wp:effectExtent l="0" t="0" r="6985" b="0"/>
+            <wp:docPr id="2107702952" name="Picture 1" descr="A screenshot of a phone application&#10;&#10;Description automatically generated"/>
+            <wp:cNvGraphicFramePr>
+              <a:graphicFrameLocks xmlns:a="http://schemas.openxmlformats.org/drawingml/2006/main" noChangeAspect="1"/>
+            </wp:cNvGraphicFramePr>
+            <a:graphic xmlns:a="http://schemas.openxmlformats.org/drawingml/2006/main">
+              <a:graphicData uri="http://schemas.openxmlformats.org/drawingml/2006/picture">
+                <pic:pic xmlns:pic="http://schemas.openxmlformats.org/drawingml/2006/picture">
+                  <pic:nvPicPr>
+                    <pic:cNvPr id="2107702952" name="Picture 1" descr="A screenshot of a phone application&#10;&#10;Description automatically generated"/>
+                    <pic:cNvPicPr/>
+                  </pic:nvPicPr>
+                  <pic:blipFill>
+                    <a:blip r:embed="rId61"/>
+                    <a:stretch>
+                      <a:fillRect/>
+                    </a:stretch>
+                  </pic:blipFill>
+                  <pic:spPr>
+                    <a:xfrm>
+                      <a:off x="0" y="0"/>
+                      <a:ext cx="1390881" cy="2492232"/>
+                    </a:xfrm>
+                    <a:prstGeom prst="rect">
+                      <a:avLst/>
+                    </a:prstGeom>
+                  </pic:spPr>
+                </pic:pic>
+              </a:graphicData>
+            </a:graphic>
+          </wp:inline>
+        </w:drawing>
+      </w:r>
+    </w:p>
+    <w:p>
+      <w:pPr>
+        <w:spacing w:line="276" w:lineRule="auto"/>
+        <w:ind w:firstLine="720"/>
+      </w:pPr>
+    </w:p>
+    <w:p>
+      <w:pPr>
+        <w:spacing w:line="276" w:lineRule="auto"/>
+        <w:ind w:firstLine="720"/>
+        <w:jc w:val="left"/>
+      </w:pPr>
+      <w:r>
+        <w:t xml:space="preserve">                        Fig. 13 – Formularele de autentificare și înregistrare</w:t>
+      </w:r>
+    </w:p>
+    <w:p>
+      <w:pPr>
+        <w:spacing w:line="276" w:lineRule="auto"/>
+      </w:pPr>
+    </w:p>
+    <w:p>
+      <w:pPr>
+        <w:spacing w:line="276" w:lineRule="auto"/>
+        <w:ind w:firstLine="720"/>
+      </w:pPr>
+      <w:r>
+        <w:t xml:space="preserve"> După ce utilizatorul se autentifică, antetul nu mai dispune cele două butoane. În schimb, am afișat o pictogramă specifică, semnalând faptul că un utilizator este autentificat, aceasta deschizând, mai apoi, opțiuni cum ar fi un buton de delogare și un link către pagina de profil a utilizatorului autentificat, după cum putem observa în figura 1</w:t>
+      </w:r>
+      <w:r>
+        <w:t>4</w:t>
+      </w:r>
+      <w:r>
+        <w:t>.</w:t>
+      </w:r>
+    </w:p>
+    <w:p>
+      <w:pPr>
+        <w:spacing w:line="276" w:lineRule="auto"/>
+        <w:ind w:firstLine="720"/>
+      </w:pPr>
+    </w:p>
+    <w:p>
+      <w:pPr>
+        <w:spacing w:line="276" w:lineRule="auto"/>
+        <w:ind w:firstLine="720"/>
+        <w:jc w:val="left"/>
+      </w:pPr>
+      <w:r>
+        <w:drawing>
+          <wp:inline distT="0" distB="0" distL="0" distR="0" wp14:anchorId="11C6A670" wp14:editId="0C27F3AC">
+            <wp:extent cx="4818490" cy="785719"/>
+            <wp:effectExtent l="0" t="0" r="1270" b="0"/>
+            <wp:docPr id="1374642372" name="Picture 1" descr="A blue and white rectangle&#10;&#10;Description automatically generated"/>
+            <wp:cNvGraphicFramePr>
+              <a:graphicFrameLocks xmlns:a="http://schemas.openxmlformats.org/drawingml/2006/main" noChangeAspect="1"/>
+            </wp:cNvGraphicFramePr>
+            <a:graphic xmlns:a="http://schemas.openxmlformats.org/drawingml/2006/main">
+              <a:graphicData uri="http://schemas.openxmlformats.org/drawingml/2006/picture">
+                <pic:pic xmlns:pic="http://schemas.openxmlformats.org/drawingml/2006/picture">
+                  <pic:nvPicPr>
+                    <pic:cNvPr id="1374642372" name="Picture 1" descr="A blue and white rectangle&#10;&#10;Description automatically generated"/>
+                    <pic:cNvPicPr/>
+                  </pic:nvPicPr>
+                  <pic:blipFill>
+                    <a:blip r:embed="rId62"/>
+                    <a:stretch>
+                      <a:fillRect/>
+                    </a:stretch>
+                  </pic:blipFill>
+                  <pic:spPr>
+                    <a:xfrm>
+                      <a:off x="0" y="0"/>
+                      <a:ext cx="4857829" cy="792134"/>
+                    </a:xfrm>
+                    <a:prstGeom prst="rect">
+                      <a:avLst/>
+                    </a:prstGeom>
+                  </pic:spPr>
+                </pic:pic>
+              </a:graphicData>
+            </a:graphic>
+          </wp:inline>
+        </w:drawing>
+      </w:r>
+    </w:p>
+    <w:p>
+      <w:pPr>
+        <w:spacing w:line="276" w:lineRule="auto"/>
+        <w:ind w:firstLine="720"/>
+        <w:jc w:val="left"/>
+      </w:pPr>
+    </w:p>
+    <w:p>
+      <w:pPr>
+        <w:spacing w:line="276" w:lineRule="auto"/>
+        <w:ind w:firstLine="720"/>
+        <w:jc w:val="left"/>
+      </w:pPr>
+      <w:r>
+        <w:t xml:space="preserve">                       Fig. 14 – Antetul aplicației cu utilizatorul autentificat</w:t>
+      </w:r>
+    </w:p>
+    <w:p>
+      <w:pPr>
+        <w:spacing w:line="276" w:lineRule="auto"/>
+        <w:jc w:val="left"/>
+      </w:pPr>
+    </w:p>
+    <w:p>
+      <w:pPr>
+        <w:spacing w:line="276" w:lineRule="auto"/>
+        <w:ind w:firstLine="720"/>
+      </w:pPr>
+      <w:r>
+        <w:t xml:space="preserve">Pentru a efectua rezervări, pasagerul trebuie mai intâi să selecteze cursa dorită. Acesta dispune de un formular de filtrare a curselor după traseu și data plecării, implementat </w:t>
+      </w:r>
+      <w:r>
+        <w:lastRenderedPageBreak/>
+        <w:t xml:space="preserve">în aceeași manieră ca cel din aplicația de administrare (figura 10), dar stilizat diferit, în concordanță cu restul aplicației. </w:t>
+      </w:r>
+      <w:r>
+        <w:t>Alternativ, utilizatorul poate selecta o cursă din secțiunea „Curse Populare”, care conține cursele cu cele mai multe rezervări în momentul accesării platformei (figura 15).</w:t>
+      </w:r>
+    </w:p>
+    <w:p>
+      <w:pPr>
+        <w:spacing w:line="276" w:lineRule="auto"/>
+        <w:ind w:firstLine="720"/>
+      </w:pPr>
+    </w:p>
+    <w:p>
+      <w:pPr>
+        <w:spacing w:line="276" w:lineRule="auto"/>
+        <w:ind w:firstLine="720"/>
+        <w:jc w:val="left"/>
+      </w:pPr>
+      <w:r>
+        <w:t xml:space="preserve">    </w:t>
+      </w:r>
+      <w:r>
+        <w:drawing>
+          <wp:inline distT="0" distB="0" distL="0" distR="0" wp14:anchorId="151B1786" wp14:editId="3BECB779">
+            <wp:extent cx="4556097" cy="2061857"/>
+            <wp:effectExtent l="0" t="0" r="0" b="0"/>
+            <wp:docPr id="1041788215" name="Picture 1" descr="A blue bus with white text&#10;&#10;Description automatically generated"/>
+            <wp:cNvGraphicFramePr>
+              <a:graphicFrameLocks xmlns:a="http://schemas.openxmlformats.org/drawingml/2006/main" noChangeAspect="1"/>
+            </wp:cNvGraphicFramePr>
+            <a:graphic xmlns:a="http://schemas.openxmlformats.org/drawingml/2006/main">
+              <a:graphicData uri="http://schemas.openxmlformats.org/drawingml/2006/picture">
+                <pic:pic xmlns:pic="http://schemas.openxmlformats.org/drawingml/2006/picture">
+                  <pic:nvPicPr>
+                    <pic:cNvPr id="1041788215" name="Picture 1" descr="A blue bus with white text&#10;&#10;Description automatically generated"/>
+                    <pic:cNvPicPr/>
+                  </pic:nvPicPr>
+                  <pic:blipFill>
+                    <a:blip r:embed="rId63"/>
+                    <a:stretch>
+                      <a:fillRect/>
+                    </a:stretch>
+                  </pic:blipFill>
+                  <pic:spPr>
+                    <a:xfrm>
+                      <a:off x="0" y="0"/>
+                      <a:ext cx="4571310" cy="2068742"/>
+                    </a:xfrm>
+                    <a:prstGeom prst="rect">
+                      <a:avLst/>
+                    </a:prstGeom>
+                  </pic:spPr>
+                </pic:pic>
+              </a:graphicData>
+            </a:graphic>
+          </wp:inline>
+        </w:drawing>
+      </w:r>
+    </w:p>
+    <w:p>
+      <w:pPr>
+        <w:spacing w:line="276" w:lineRule="auto"/>
+        <w:ind w:firstLine="720"/>
+        <w:jc w:val="left"/>
+      </w:pPr>
+    </w:p>
+    <w:p>
+      <w:pPr>
+        <w:spacing w:line="276" w:lineRule="auto"/>
+        <w:ind w:firstLine="720"/>
         <w:jc w:val="center"/>
       </w:pPr>
       <w:r>
-        <w:t>Fig. 12 – Adăugarea unei noi rezervări</w:t>
-      </w:r>
+        <w:t>Fig. 15 – Secțiunea „curse populare”</w:t>
+      </w:r>
+    </w:p>
+    <w:p>
+      <w:pPr>
+        <w:spacing w:line="276" w:lineRule="auto"/>
+        <w:ind w:firstLine="720"/>
+        <w:jc w:val="center"/>
+      </w:pPr>
+    </w:p>
+    <w:p>
+      <w:pPr>
+        <w:spacing w:line="276" w:lineRule="auto"/>
+        <w:ind w:firstLine="720"/>
+      </w:pPr>
+      <w:r>
+        <w:t>Pentru efectuarea propriu-zisă a rezervărilor, pasagerii au la dispoziție o interfață similară cu cea a administratorilor (figura 12).</w:t>
+      </w:r>
+      <w:r>
+        <w:t xml:space="preserve"> După efectuarea rezervării, se trimite e-mail automat către adresa utilizatorului, în care i se confirmă rezervarea.</w:t>
+      </w:r>
+      <w:r>
+        <w:t xml:space="preserve"> </w:t>
+      </w:r>
+      <w:r>
+        <w:t xml:space="preserve">Utilizatorul își poate vedea rezervările active în pagina de profil, care poate fi accesată prin intermediul barei de navigare. </w:t>
+      </w:r>
+      <w:r>
+        <w:t>Pagina de profil conține două secțiuni de interes: o secțiune cu datele utilizatorului autentificat și o secțiune ce conține rezervările active ale acestuia, dispuse sub formă de „slider” (o singură componentă vizibilă la un moment), după cum putem observa în figura 16.</w:t>
+      </w:r>
+    </w:p>
+    <w:p>
+      <w:pPr>
+        <w:spacing w:line="276" w:lineRule="auto"/>
+        <w:ind w:firstLine="720"/>
+      </w:pPr>
     </w:p>
     <w:p>
       <w:pPr>
@@ -10900,12 +11285,549 @@
         <w:ind w:firstLine="720"/>
         <w:jc w:val="left"/>
       </w:pPr>
+      <w:r>
+        <w:drawing>
+          <wp:inline distT="0" distB="0" distL="0" distR="0" wp14:anchorId="24351050" wp14:editId="4CF2CBC4">
+            <wp:extent cx="4929808" cy="1670570"/>
+            <wp:effectExtent l="0" t="0" r="4445" b="6350"/>
+            <wp:docPr id="1081698773" name="Picture 1" descr="A blue and white rectangle with a white rectangle&#10;&#10;Description automatically generated"/>
+            <wp:cNvGraphicFramePr>
+              <a:graphicFrameLocks xmlns:a="http://schemas.openxmlformats.org/drawingml/2006/main" noChangeAspect="1"/>
+            </wp:cNvGraphicFramePr>
+            <a:graphic xmlns:a="http://schemas.openxmlformats.org/drawingml/2006/main">
+              <a:graphicData uri="http://schemas.openxmlformats.org/drawingml/2006/picture">
+                <pic:pic xmlns:pic="http://schemas.openxmlformats.org/drawingml/2006/picture">
+                  <pic:nvPicPr>
+                    <pic:cNvPr id="1081698773" name="Picture 1" descr="A blue and white rectangle with a white rectangle&#10;&#10;Description automatically generated"/>
+                    <pic:cNvPicPr/>
+                  </pic:nvPicPr>
+                  <pic:blipFill>
+                    <a:blip r:embed="rId64"/>
+                    <a:stretch>
+                      <a:fillRect/>
+                    </a:stretch>
+                  </pic:blipFill>
+                  <pic:spPr>
+                    <a:xfrm>
+                      <a:off x="0" y="0"/>
+                      <a:ext cx="4936349" cy="1672787"/>
+                    </a:xfrm>
+                    <a:prstGeom prst="rect">
+                      <a:avLst/>
+                    </a:prstGeom>
+                  </pic:spPr>
+                </pic:pic>
+              </a:graphicData>
+            </a:graphic>
+          </wp:inline>
+        </w:drawing>
+      </w:r>
+    </w:p>
+    <w:p>
+      <w:pPr>
+        <w:spacing w:line="276" w:lineRule="auto"/>
+        <w:ind w:firstLine="720"/>
+        <w:jc w:val="left"/>
+      </w:pPr>
     </w:p>
     <w:p>
       <w:pPr>
         <w:spacing w:line="276" w:lineRule="auto"/>
         <w:ind w:firstLine="720"/>
         <w:jc w:val="center"/>
+      </w:pPr>
+      <w:r>
+        <w:t>Fig. 16 – Secțiunile de interes din pagina de profil</w:t>
+      </w:r>
+    </w:p>
+    <w:p>
+      <w:pPr>
+        <w:spacing w:line="276" w:lineRule="auto"/>
+        <w:ind w:firstLine="720"/>
+        <w:jc w:val="center"/>
+      </w:pPr>
+    </w:p>
+    <w:p>
+      <w:pPr>
+        <w:spacing w:line="276" w:lineRule="auto"/>
+        <w:ind w:firstLine="720"/>
+      </w:pPr>
+      <w:r>
+        <w:t>Imediat ce o cursă își schimbă status-ul din „neinițiată” în „în desfășurare”, pasagerul poate accesa pagina de urmărire a locației autocarului în timp real (click pe rezervarea respectivă). În acea pagină va fi întâmpinat de o hartă centrată în locația curentă a autocarului (figura 17). Imediat ce șoferul semnalează încheierea cursei, pasagerul va fi primi și el acest mesaj, prin închiderea hărții și afișarea unui mesaj specific.</w:t>
+      </w:r>
+    </w:p>
+    <w:p>
+      <w:pPr>
+        <w:spacing w:line="276" w:lineRule="auto"/>
+        <w:ind w:firstLine="720"/>
+        <w:jc w:val="left"/>
+      </w:pPr>
+      <w:r>
+        <w:lastRenderedPageBreak/>
+        <w:t xml:space="preserve"> </w:t>
+      </w:r>
+      <w:r>
+        <w:drawing>
+          <wp:inline distT="0" distB="0" distL="0" distR="0" wp14:anchorId="3F6944F9" wp14:editId="703F0F79">
+            <wp:extent cx="4699221" cy="2260310"/>
+            <wp:effectExtent l="0" t="0" r="6350" b="6985"/>
+            <wp:docPr id="1494560508" name="Picture 1" descr="A map of a city&#10;&#10;Description automatically generated"/>
+            <wp:cNvGraphicFramePr>
+              <a:graphicFrameLocks xmlns:a="http://schemas.openxmlformats.org/drawingml/2006/main" noChangeAspect="1"/>
+            </wp:cNvGraphicFramePr>
+            <a:graphic xmlns:a="http://schemas.openxmlformats.org/drawingml/2006/main">
+              <a:graphicData uri="http://schemas.openxmlformats.org/drawingml/2006/picture">
+                <pic:pic xmlns:pic="http://schemas.openxmlformats.org/drawingml/2006/picture">
+                  <pic:nvPicPr>
+                    <pic:cNvPr id="1494560508" name="Picture 1" descr="A map of a city&#10;&#10;Description automatically generated"/>
+                    <pic:cNvPicPr/>
+                  </pic:nvPicPr>
+                  <pic:blipFill>
+                    <a:blip r:embed="rId65"/>
+                    <a:stretch>
+                      <a:fillRect/>
+                    </a:stretch>
+                  </pic:blipFill>
+                  <pic:spPr>
+                    <a:xfrm>
+                      <a:off x="0" y="0"/>
+                      <a:ext cx="4725265" cy="2272837"/>
+                    </a:xfrm>
+                    <a:prstGeom prst="rect">
+                      <a:avLst/>
+                    </a:prstGeom>
+                  </pic:spPr>
+                </pic:pic>
+              </a:graphicData>
+            </a:graphic>
+          </wp:inline>
+        </w:drawing>
+      </w:r>
+    </w:p>
+    <w:p>
+      <w:pPr>
+        <w:spacing w:line="276" w:lineRule="auto"/>
+        <w:ind w:firstLine="720"/>
+        <w:jc w:val="center"/>
+      </w:pPr>
+      <w:r>
+        <w:t>Fig. 17 – Urmărirea locației autocarului</w:t>
+      </w:r>
+    </w:p>
+    <w:p>
+      <w:pPr>
+        <w:spacing w:line="276" w:lineRule="auto"/>
+        <w:ind w:firstLine="720"/>
+        <w:jc w:val="center"/>
+      </w:pPr>
+    </w:p>
+    <w:p>
+      <w:pPr>
+        <w:spacing w:line="276" w:lineRule="auto"/>
+        <w:ind w:firstLine="720"/>
+        <w:jc w:val="center"/>
+      </w:pPr>
+    </w:p>
+    <w:p>
+      <w:pPr>
+        <w:spacing w:line="276" w:lineRule="auto"/>
+        <w:ind w:firstLine="720"/>
+      </w:pPr>
+      <w:r>
+        <w:t xml:space="preserve">Pentru eventuale întrebări sau nemulțumiri, </w:t>
+      </w:r>
+      <w:r>
+        <w:t>utilizatorul are la dispoziție un formular de contact (figura 18).</w:t>
+      </w:r>
+    </w:p>
+    <w:p>
+      <w:pPr>
+        <w:spacing w:line="276" w:lineRule="auto"/>
+        <w:ind w:firstLine="720"/>
+      </w:pPr>
+    </w:p>
+    <w:p>
+      <w:pPr>
+        <w:spacing w:line="276" w:lineRule="auto"/>
+        <w:ind w:firstLine="720"/>
+      </w:pPr>
+    </w:p>
+    <w:p>
+      <w:pPr>
+        <w:spacing w:line="276" w:lineRule="auto"/>
+        <w:ind w:firstLine="720"/>
+        <w:jc w:val="left"/>
+      </w:pPr>
+      <w:r>
+        <w:t xml:space="preserve">                                    </w:t>
+      </w:r>
+      <w:r>
+        <w:drawing>
+          <wp:inline distT="0" distB="0" distL="0" distR="0" wp14:anchorId="47DA3A13" wp14:editId="238B8DE0">
+            <wp:extent cx="2425148" cy="2292687"/>
+            <wp:effectExtent l="0" t="0" r="0" b="0"/>
+            <wp:docPr id="1094695377" name="Picture 1" descr="A screenshot of a computer&#10;&#10;Description automatically generated"/>
+            <wp:cNvGraphicFramePr>
+              <a:graphicFrameLocks xmlns:a="http://schemas.openxmlformats.org/drawingml/2006/main" noChangeAspect="1"/>
+            </wp:cNvGraphicFramePr>
+            <a:graphic xmlns:a="http://schemas.openxmlformats.org/drawingml/2006/main">
+              <a:graphicData uri="http://schemas.openxmlformats.org/drawingml/2006/picture">
+                <pic:pic xmlns:pic="http://schemas.openxmlformats.org/drawingml/2006/picture">
+                  <pic:nvPicPr>
+                    <pic:cNvPr id="1094695377" name="Picture 1" descr="A screenshot of a computer&#10;&#10;Description automatically generated"/>
+                    <pic:cNvPicPr/>
+                  </pic:nvPicPr>
+                  <pic:blipFill>
+                    <a:blip r:embed="rId66"/>
+                    <a:stretch>
+                      <a:fillRect/>
+                    </a:stretch>
+                  </pic:blipFill>
+                  <pic:spPr>
+                    <a:xfrm>
+                      <a:off x="0" y="0"/>
+                      <a:ext cx="2425148" cy="2292687"/>
+                    </a:xfrm>
+                    <a:prstGeom prst="rect">
+                      <a:avLst/>
+                    </a:prstGeom>
+                  </pic:spPr>
+                </pic:pic>
+              </a:graphicData>
+            </a:graphic>
+          </wp:inline>
+        </w:drawing>
+      </w:r>
+    </w:p>
+    <w:p>
+      <w:pPr>
+        <w:spacing w:line="276" w:lineRule="auto"/>
+        <w:ind w:firstLine="720"/>
+        <w:jc w:val="center"/>
+      </w:pPr>
+      <w:r>
+        <w:t xml:space="preserve">   Fig. 18 – Formular de contact</w:t>
+      </w:r>
+    </w:p>
+    <w:p>
+      <w:pPr>
+        <w:spacing w:line="276" w:lineRule="auto"/>
+        <w:ind w:firstLine="720"/>
+        <w:jc w:val="center"/>
+      </w:pPr>
+    </w:p>
+    <w:p>
+      <w:pPr>
+        <w:spacing w:line="276" w:lineRule="auto"/>
+        <w:ind w:firstLine="720"/>
+        <w:jc w:val="center"/>
+      </w:pPr>
+    </w:p>
+    <w:p>
+      <w:pPr>
+        <w:spacing w:line="276" w:lineRule="auto"/>
+        <w:ind w:firstLine="720"/>
+      </w:pPr>
+      <w:r>
+        <w:t>În aplicația destinată șoferilor, aceștia trebuie inițial să își creeze un cont și să se autentifice. Ulterior, aceștia vor fi adăugați la curse de către administratori. În pagina principală, șoferii au la dispoziție un formular de căutare a curselor la care au fost repartizați (figura 19). Antetul conține un link către pagina principală și o imagine a unui autocar. Utilizatorul poate vedea faptul că este autentificat datorită mesajului de întâmpinare a acestuia, precum și a butonului de delogare. Formularul de filtrare a curselor este același ca și în cazul aplicației de administrare și al aplicației pentru pasageri, dar este stilizat diferit.</w:t>
+      </w:r>
+    </w:p>
+    <w:p>
+      <w:pPr>
+        <w:spacing w:line="276" w:lineRule="auto"/>
+        <w:ind w:firstLine="720"/>
+      </w:pPr>
+    </w:p>
+    <w:p>
+      <w:pPr>
+        <w:spacing w:line="276" w:lineRule="auto"/>
+        <w:ind w:firstLine="720"/>
+        <w:jc w:val="left"/>
+      </w:pPr>
+      <w:r>
+        <w:lastRenderedPageBreak/>
+        <w:t xml:space="preserve">                                </w:t>
+      </w:r>
+      <w:r>
+        <w:drawing>
+          <wp:inline distT="0" distB="0" distL="0" distR="0" wp14:anchorId="736423D7" wp14:editId="7D9476E8">
+            <wp:extent cx="2085895" cy="2472856"/>
+            <wp:effectExtent l="0" t="0" r="0" b="3810"/>
+            <wp:docPr id="2015343897" name="Picture 1" descr="A screenshot of a bus driver login&#10;&#10;Description automatically generated"/>
+            <wp:cNvGraphicFramePr>
+              <a:graphicFrameLocks xmlns:a="http://schemas.openxmlformats.org/drawingml/2006/main" noChangeAspect="1"/>
+            </wp:cNvGraphicFramePr>
+            <a:graphic xmlns:a="http://schemas.openxmlformats.org/drawingml/2006/main">
+              <a:graphicData uri="http://schemas.openxmlformats.org/drawingml/2006/picture">
+                <pic:pic xmlns:pic="http://schemas.openxmlformats.org/drawingml/2006/picture">
+                  <pic:nvPicPr>
+                    <pic:cNvPr id="2015343897" name="Picture 1" descr="A screenshot of a bus driver login&#10;&#10;Description automatically generated"/>
+                    <pic:cNvPicPr/>
+                  </pic:nvPicPr>
+                  <pic:blipFill>
+                    <a:blip r:embed="rId67"/>
+                    <a:stretch>
+                      <a:fillRect/>
+                    </a:stretch>
+                  </pic:blipFill>
+                  <pic:spPr>
+                    <a:xfrm>
+                      <a:off x="0" y="0"/>
+                      <a:ext cx="2125548" cy="2519865"/>
+                    </a:xfrm>
+                    <a:prstGeom prst="rect">
+                      <a:avLst/>
+                    </a:prstGeom>
+                  </pic:spPr>
+                </pic:pic>
+              </a:graphicData>
+            </a:graphic>
+          </wp:inline>
+        </w:drawing>
+      </w:r>
+    </w:p>
+    <w:p>
+      <w:pPr>
+        <w:spacing w:line="276" w:lineRule="auto"/>
+        <w:ind w:firstLine="720"/>
+        <w:jc w:val="left"/>
+      </w:pPr>
+    </w:p>
+    <w:p>
+      <w:pPr>
+        <w:spacing w:line="276" w:lineRule="auto"/>
+        <w:ind w:firstLine="720"/>
+      </w:pPr>
+      <w:r>
+        <w:t xml:space="preserve">                  </w:t>
+      </w:r>
+      <w:r>
+        <w:t xml:space="preserve">  </w:t>
+      </w:r>
+      <w:r>
+        <w:t xml:space="preserve">  Fig. 19 – Ecranul principal al aplicației șoferilor</w:t>
+      </w:r>
+    </w:p>
+    <w:p>
+      <w:pPr>
+        <w:spacing w:line="276" w:lineRule="auto"/>
+        <w:ind w:firstLine="720"/>
+      </w:pPr>
+    </w:p>
+    <w:p>
+      <w:pPr>
+        <w:spacing w:line="276" w:lineRule="auto"/>
+        <w:ind w:firstLine="720"/>
+      </w:pPr>
+      <w:r>
+        <w:t>Ulterior, șoferul poate să selecteze cursa pe care dorește să o înceapă, deschizând o pagină dedicată acesteia. Acesta poate începe cursa (cu trimiterea în prealabil a locației curente) și, ulterior, poate semnala încheierea cursei, după cum putem observa în figura 20.</w:t>
+      </w:r>
+    </w:p>
+    <w:p>
+      <w:pPr>
+        <w:spacing w:line="276" w:lineRule="auto"/>
+        <w:ind w:firstLine="720"/>
+      </w:pPr>
+    </w:p>
+    <w:p>
+      <w:pPr>
+        <w:spacing w:line="276" w:lineRule="auto"/>
+        <w:ind w:firstLine="720"/>
+        <w:jc w:val="left"/>
+      </w:pPr>
+      <w:r>
+        <w:t xml:space="preserve"> </w:t>
+      </w:r>
+      <w:r>
+        <w:drawing>
+          <wp:inline distT="0" distB="0" distL="0" distR="0" wp14:anchorId="4589239B" wp14:editId="2C6F41F4">
+            <wp:extent cx="2448026" cy="2051050"/>
+            <wp:effectExtent l="0" t="0" r="9525" b="6350"/>
+            <wp:docPr id="1090255489" name="Picture 1"/>
+            <wp:cNvGraphicFramePr>
+              <a:graphicFrameLocks xmlns:a="http://schemas.openxmlformats.org/drawingml/2006/main" noChangeAspect="1"/>
+            </wp:cNvGraphicFramePr>
+            <a:graphic xmlns:a="http://schemas.openxmlformats.org/drawingml/2006/main">
+              <a:graphicData uri="http://schemas.openxmlformats.org/drawingml/2006/picture">
+                <pic:pic xmlns:pic="http://schemas.openxmlformats.org/drawingml/2006/picture">
+                  <pic:nvPicPr>
+                    <pic:cNvPr id="1090255489" name=""/>
+                    <pic:cNvPicPr/>
+                  </pic:nvPicPr>
+                  <pic:blipFill>
+                    <a:blip r:embed="rId68"/>
+                    <a:stretch>
+                      <a:fillRect/>
+                    </a:stretch>
+                  </pic:blipFill>
+                  <pic:spPr>
+                    <a:xfrm>
+                      <a:off x="0" y="0"/>
+                      <a:ext cx="2469716" cy="2069223"/>
+                    </a:xfrm>
+                    <a:prstGeom prst="rect">
+                      <a:avLst/>
+                    </a:prstGeom>
+                  </pic:spPr>
+                </pic:pic>
+              </a:graphicData>
+            </a:graphic>
+          </wp:inline>
+        </w:drawing>
+      </w:r>
+      <w:r>
+        <w:t xml:space="preserve"> </w:t>
+      </w:r>
+      <w:r>
+        <w:t xml:space="preserve">    </w:t>
+      </w:r>
+      <w:r>
+        <w:drawing>
+          <wp:inline distT="0" distB="0" distL="0" distR="0" wp14:anchorId="683D74F2" wp14:editId="381C1313">
+            <wp:extent cx="2306052" cy="2035534"/>
+            <wp:effectExtent l="0" t="0" r="0" b="3175"/>
+            <wp:docPr id="357864021" name="Picture 1" descr="A screenshot of a phone&#10;&#10;Description automatically generated"/>
+            <wp:cNvGraphicFramePr>
+              <a:graphicFrameLocks xmlns:a="http://schemas.openxmlformats.org/drawingml/2006/main" noChangeAspect="1"/>
+            </wp:cNvGraphicFramePr>
+            <a:graphic xmlns:a="http://schemas.openxmlformats.org/drawingml/2006/main">
+              <a:graphicData uri="http://schemas.openxmlformats.org/drawingml/2006/picture">
+                <pic:pic xmlns:pic="http://schemas.openxmlformats.org/drawingml/2006/picture">
+                  <pic:nvPicPr>
+                    <pic:cNvPr id="357864021" name="Picture 1" descr="A screenshot of a phone&#10;&#10;Description automatically generated"/>
+                    <pic:cNvPicPr/>
+                  </pic:nvPicPr>
+                  <pic:blipFill>
+                    <a:blip r:embed="rId69"/>
+                    <a:stretch>
+                      <a:fillRect/>
+                    </a:stretch>
+                  </pic:blipFill>
+                  <pic:spPr>
+                    <a:xfrm>
+                      <a:off x="0" y="0"/>
+                      <a:ext cx="2334512" cy="2060655"/>
+                    </a:xfrm>
+                    <a:prstGeom prst="rect">
+                      <a:avLst/>
+                    </a:prstGeom>
+                  </pic:spPr>
+                </pic:pic>
+              </a:graphicData>
+            </a:graphic>
+          </wp:inline>
+        </w:drawing>
+      </w:r>
+    </w:p>
+    <w:p>
+      <w:pPr>
+        <w:spacing w:line="276" w:lineRule="auto"/>
+        <w:ind w:firstLine="720"/>
+        <w:jc w:val="center"/>
+      </w:pPr>
+    </w:p>
+    <w:p>
+      <w:pPr>
+        <w:spacing w:line="276" w:lineRule="auto"/>
+        <w:ind w:firstLine="720"/>
+        <w:jc w:val="left"/>
+      </w:pPr>
+      <w:r>
+        <w:t xml:space="preserve">                  Fig. 20 – Inițializarea și finalizarea unei curse de către șofer</w:t>
+      </w:r>
+    </w:p>
+    <w:p>
+      <w:pPr>
+        <w:spacing w:line="276" w:lineRule="auto"/>
+        <w:ind w:firstLine="720"/>
+        <w:jc w:val="left"/>
+      </w:pPr>
+    </w:p>
+    <w:p>
+      <w:pPr>
+        <w:spacing w:line="276" w:lineRule="auto"/>
+        <w:ind w:firstLine="720"/>
+        <w:jc w:val="left"/>
+      </w:pPr>
+    </w:p>
+    <w:p>
+      <w:pPr>
+        <w:spacing w:line="276" w:lineRule="auto"/>
+        <w:ind w:firstLine="720"/>
+        <w:jc w:val="left"/>
+      </w:pPr>
+    </w:p>
+    <w:p>
+      <w:pPr>
+        <w:spacing w:line="276" w:lineRule="auto"/>
+        <w:ind w:firstLine="720"/>
+        <w:jc w:val="left"/>
+      </w:pPr>
+    </w:p>
+    <w:p>
+      <w:pPr>
+        <w:spacing w:line="276" w:lineRule="auto"/>
+        <w:ind w:firstLine="720"/>
+        <w:jc w:val="left"/>
+      </w:pPr>
+    </w:p>
+    <w:p>
+      <w:pPr>
+        <w:spacing w:line="276" w:lineRule="auto"/>
+        <w:ind w:firstLine="720"/>
+        <w:jc w:val="left"/>
+      </w:pPr>
+    </w:p>
+    <w:p>
+      <w:pPr>
+        <w:spacing w:line="276" w:lineRule="auto"/>
+        <w:ind w:firstLine="720"/>
+        <w:jc w:val="left"/>
+      </w:pPr>
+    </w:p>
+    <w:p>
+      <w:pPr>
+        <w:spacing w:line="276" w:lineRule="auto"/>
+        <w:ind w:firstLine="720"/>
+        <w:jc w:val="left"/>
+      </w:pPr>
+    </w:p>
+    <w:p>
+      <w:pPr>
+        <w:spacing w:line="276" w:lineRule="auto"/>
+        <w:ind w:firstLine="720"/>
+        <w:jc w:val="left"/>
+      </w:pPr>
+    </w:p>
+    <w:p>
+      <w:pPr>
+        <w:pStyle w:val="Heading1"/>
+      </w:pPr>
+      <w:r>
+        <w:lastRenderedPageBreak/>
+        <w:t xml:space="preserve"> Considerații finale</w:t>
+      </w:r>
+    </w:p>
+    <w:p/>
+    <w:p>
+      <w:pPr>
+        <w:spacing w:line="276" w:lineRule="auto"/>
+        <w:ind w:firstLine="720"/>
+      </w:pPr>
+    </w:p>
+    <w:p>
+      <w:pPr>
+        <w:spacing w:line="276" w:lineRule="auto"/>
+        <w:ind w:firstLine="720"/>
+      </w:pPr>
+    </w:p>
+    <w:p>
+      <w:pPr>
+        <w:spacing w:line="276" w:lineRule="auto"/>
+        <w:ind w:firstLine="720"/>
+        <w:rPr>
+          <w:lang w:val="en-US"/>
+        </w:rPr>
       </w:pPr>
     </w:p>
     <w:p>
@@ -10947,7 +11869,7 @@
       <w:r>
         <w:t xml:space="preserve">API. Wikipedia </w:t>
       </w:r>
-      <w:hyperlink r:id="rId60" w:history="1">
+      <w:hyperlink r:id="rId70" w:history="1">
         <w:r>
           <w:rPr>
             <w:rStyle w:val="Hyperlink"/>
@@ -10978,7 +11900,7 @@
       <w:r>
         <w:t xml:space="preserve">Autogari.ro </w:t>
       </w:r>
-      <w:hyperlink r:id="rId61" w:history="1">
+      <w:hyperlink r:id="rId71" w:history="1">
         <w:r>
           <w:rPr>
             <w:rStyle w:val="Hyperlink"/>
@@ -11001,7 +11923,7 @@
       <w:r>
         <w:t xml:space="preserve">Bursa.ro. </w:t>
       </w:r>
-      <w:hyperlink r:id="rId62" w:history="1">
+      <w:hyperlink r:id="rId72" w:history="1">
         <w:r>
           <w:rPr>
             <w:rStyle w:val="Hyperlink"/>
@@ -11031,7 +11953,7 @@
       <w:r>
         <w:t xml:space="preserve">Busradar </w:t>
       </w:r>
-      <w:hyperlink r:id="rId63" w:history="1">
+      <w:hyperlink r:id="rId73" w:history="1">
         <w:r>
           <w:rPr>
             <w:rStyle w:val="Hyperlink"/>
@@ -11057,7 +11979,7 @@
       <w:r>
         <w:t xml:space="preserve">Dacos </w:t>
       </w:r>
-      <w:hyperlink r:id="rId64" w:history="1">
+      <w:hyperlink r:id="rId74" w:history="1">
         <w:r>
           <w:rPr>
             <w:rStyle w:val="Hyperlink"/>
@@ -11111,7 +12033,7 @@
       <w:r>
         <w:t xml:space="preserve">Flixbus </w:t>
       </w:r>
-      <w:hyperlink r:id="rId65" w:history="1">
+      <w:hyperlink r:id="rId75" w:history="1">
         <w:r>
           <w:rPr>
             <w:rStyle w:val="Hyperlink"/>
@@ -11134,7 +12056,7 @@
       <w:r>
         <w:t xml:space="preserve">Framework software </w:t>
       </w:r>
-      <w:hyperlink r:id="rId66" w:history="1">
+      <w:hyperlink r:id="rId76" w:history="1">
         <w:r>
           <w:rPr>
             <w:rStyle w:val="Hyperlink"/>
@@ -11163,7 +12085,7 @@
       <w:r>
         <w:t xml:space="preserve">Insomnia. Documentatie </w:t>
       </w:r>
-      <w:hyperlink r:id="rId67" w:history="1">
+      <w:hyperlink r:id="rId77" w:history="1">
         <w:r>
           <w:rPr>
             <w:rStyle w:val="Hyperlink"/>
@@ -11192,7 +12114,7 @@
       <w:r>
         <w:t xml:space="preserve">Ionescu </w:t>
       </w:r>
-      <w:hyperlink r:id="rId68" w:history="1">
+      <w:hyperlink r:id="rId78" w:history="1">
         <w:r>
           <w:rPr>
             <w:rStyle w:val="Hyperlink"/>
@@ -11237,7 +12159,7 @@
       <w:r>
         <w:t xml:space="preserve">MySQL Workbench </w:t>
       </w:r>
-      <w:hyperlink r:id="rId69" w:history="1">
+      <w:hyperlink r:id="rId79" w:history="1">
         <w:r>
           <w:rPr>
             <w:rStyle w:val="Hyperlink"/>
@@ -11275,7 +12197,7 @@
         </w:rPr>
         <w:t xml:space="preserve">MySQL. Wikipedia </w:t>
       </w:r>
-      <w:hyperlink r:id="rId70" w:history="1">
+      <w:hyperlink r:id="rId80" w:history="1">
         <w:r>
           <w:rPr>
             <w:rStyle w:val="Hyperlink"/>
@@ -11302,7 +12224,7 @@
       <w:r>
         <w:t xml:space="preserve">Visual Studio Code </w:t>
       </w:r>
-      <w:hyperlink r:id="rId71" w:history="1">
+      <w:hyperlink r:id="rId81" w:history="1">
         <w:r>
           <w:rPr>
             <w:rStyle w:val="Hyperlink"/>
@@ -11325,7 +12247,7 @@
       <w:r>
         <w:t xml:space="preserve">What is Node.js? </w:t>
       </w:r>
-      <w:hyperlink r:id="rId72" w:history="1">
+      <w:hyperlink r:id="rId82" w:history="1">
         <w:r>
           <w:rPr>
             <w:rStyle w:val="Hyperlink"/>
@@ -11351,7 +12273,7 @@
       <w:r>
         <w:t xml:space="preserve">DOM. Wikipedia </w:t>
       </w:r>
-      <w:hyperlink r:id="rId73" w:history="1">
+      <w:hyperlink r:id="rId83" w:history="1">
         <w:r>
           <w:rPr>
             <w:rStyle w:val="Hyperlink"/>
@@ -11408,7 +12330,7 @@
       <w:r>
         <w:t xml:space="preserve">Sequelize. </w:t>
       </w:r>
-      <w:hyperlink r:id="rId74" w:history="1">
+      <w:hyperlink r:id="rId84" w:history="1">
         <w:r>
           <w:rPr>
             <w:rStyle w:val="Hyperlink"/>
@@ -11431,7 +12353,7 @@
       <w:r>
         <w:t xml:space="preserve">Express Middleware. </w:t>
       </w:r>
-      <w:hyperlink r:id="rId75" w:history="1">
+      <w:hyperlink r:id="rId85" w:history="1">
         <w:r>
           <w:rPr>
             <w:rStyle w:val="Hyperlink"/>
@@ -11460,7 +12382,7 @@
       <w:r>
         <w:t xml:space="preserve">HTTP Overview. </w:t>
       </w:r>
-      <w:hyperlink r:id="rId76" w:history="1">
+      <w:hyperlink r:id="rId86" w:history="1">
         <w:r>
           <w:rPr>
             <w:rStyle w:val="Hyperlink"/>
@@ -11531,7 +12453,7 @@
       <w:r>
         <w:t xml:space="preserve">JWT. Introducere. </w:t>
       </w:r>
-      <w:hyperlink r:id="rId77" w:history="1">
+      <w:hyperlink r:id="rId87" w:history="1">
         <w:r>
           <w:rPr>
             <w:rStyle w:val="Hyperlink"/>
@@ -11563,7 +12485,7 @@
         </w:rPr>
         <w:t xml:space="preserve">Vite. </w:t>
       </w:r>
-      <w:hyperlink r:id="rId78" w:history="1">
+      <w:hyperlink r:id="rId88" w:history="1">
         <w:r>
           <w:rPr>
             <w:rStyle w:val="Hyperlink"/>
@@ -11588,6 +12510,7 @@
         <w:spacing w:line="276" w:lineRule="auto"/>
       </w:pPr>
       <w:r>
+        <w:lastRenderedPageBreak/>
         <w:t>Gupta, B., &amp; Vani, M. P. (2018). An overview of web sockets: The future of real-time communication. </w:t>
       </w:r>
       <w:r>
@@ -11618,7 +12541,7 @@
       </w:r>
     </w:p>
     <w:sectPr>
-      <w:footerReference w:type="default" r:id="rId79"/>
+      <w:footerReference w:type="default" r:id="rId89"/>
       <w:pgSz w:w="11907" w:h="16840" w:code="9"/>
       <w:pgMar w:top="1440" w:right="1418" w:bottom="1440" w:left="1701" w:header="720" w:footer="720" w:gutter="0"/>
       <w:cols w:space="720"/>

</xml_diff>

<commit_message>
word 16 iunie part 2
</commit_message>
<xml_diff>
--- a/Bondoc_Ion_Tudor_BusHop2.docx
+++ b/Bondoc_Ion_Tudor_BusHop2.docx
@@ -652,11 +652,21 @@
         </w:rPr>
       </w:pPr>
       <w:r>
+        <w:t xml:space="preserve"> </w:t>
+      </w:r>
+      <w:r>
         <w:rPr>
           <w:sz w:val="32"/>
           <w:szCs w:val="32"/>
         </w:rPr>
-        <w:t xml:space="preserve">Conf. Dr. Ing. </w:t>
+        <w:t>Sl</w:t>
+      </w:r>
+      <w:r>
+        <w:rPr>
+          <w:sz w:val="32"/>
+          <w:szCs w:val="32"/>
+        </w:rPr>
+        <w:t xml:space="preserve">. Dr. Ing. </w:t>
       </w:r>
       <w:r>
         <w:rPr>
@@ -792,6 +802,7 @@
           <w:tab w:val="left" w:pos="480"/>
           <w:tab w:val="right" w:leader="dot" w:pos="8778"/>
         </w:tabs>
+        <w:spacing w:line="276" w:lineRule="auto"/>
         <w:rPr>
           <w:rFonts w:asciiTheme="minorHAnsi" w:eastAsiaTheme="minorEastAsia" w:hAnsiTheme="minorHAnsi" w:cstheme="minorBidi"/>
           <w:kern w:val="2"/>
@@ -808,7 +819,7 @@
       <w:r>
         <w:fldChar w:fldCharType="separate"/>
       </w:r>
-      <w:hyperlink w:anchor="_Toc169277702" w:history="1">
+      <w:hyperlink w:anchor="_Toc169447036" w:history="1">
         <w:r>
           <w:rPr>
             <w:rStyle w:val="Hyperlink"/>
@@ -846,7 +857,7 @@
           <w:rPr>
             <w:webHidden/>
           </w:rPr>
-          <w:instrText xml:space="preserve"> PAGEREF _Toc169277702 \h </w:instrText>
+          <w:instrText xml:space="preserve"> PAGEREF _Toc169447036 \h </w:instrText>
         </w:r>
         <w:r>
           <w:rPr>
@@ -880,6 +891,7 @@
           <w:tab w:val="left" w:pos="480"/>
           <w:tab w:val="right" w:leader="dot" w:pos="8778"/>
         </w:tabs>
+        <w:spacing w:line="276" w:lineRule="auto"/>
         <w:rPr>
           <w:rFonts w:asciiTheme="minorHAnsi" w:eastAsiaTheme="minorEastAsia" w:hAnsiTheme="minorHAnsi" w:cstheme="minorBidi"/>
           <w:kern w:val="2"/>
@@ -887,7 +899,7 @@
           <w14:ligatures w14:val="standardContextual"/>
         </w:rPr>
       </w:pPr>
-      <w:hyperlink w:anchor="_Toc169277703" w:history="1">
+      <w:hyperlink w:anchor="_Toc169447037" w:history="1">
         <w:r>
           <w:rPr>
             <w:rStyle w:val="Hyperlink"/>
@@ -925,7 +937,7 @@
           <w:rPr>
             <w:webHidden/>
           </w:rPr>
-          <w:instrText xml:space="preserve"> PAGEREF _Toc169277703 \h </w:instrText>
+          <w:instrText xml:space="preserve"> PAGEREF _Toc169447037 \h </w:instrText>
         </w:r>
         <w:r>
           <w:rPr>
@@ -959,6 +971,7 @@
           <w:tab w:val="left" w:pos="960"/>
           <w:tab w:val="right" w:leader="dot" w:pos="8778"/>
         </w:tabs>
+        <w:spacing w:line="276" w:lineRule="auto"/>
         <w:rPr>
           <w:rFonts w:asciiTheme="minorHAnsi" w:eastAsiaTheme="minorEastAsia" w:hAnsiTheme="minorHAnsi" w:cstheme="minorBidi"/>
           <w:kern w:val="2"/>
@@ -966,7 +979,7 @@
           <w14:ligatures w14:val="standardContextual"/>
         </w:rPr>
       </w:pPr>
-      <w:hyperlink w:anchor="_Toc169277704" w:history="1">
+      <w:hyperlink w:anchor="_Toc169447038" w:history="1">
         <w:r>
           <w:rPr>
             <w:rStyle w:val="Hyperlink"/>
@@ -1004,7 +1017,7 @@
           <w:rPr>
             <w:webHidden/>
           </w:rPr>
-          <w:instrText xml:space="preserve"> PAGEREF _Toc169277704 \h </w:instrText>
+          <w:instrText xml:space="preserve"> PAGEREF _Toc169447038 \h </w:instrText>
         </w:r>
         <w:r>
           <w:rPr>
@@ -1038,6 +1051,7 @@
           <w:tab w:val="left" w:pos="480"/>
           <w:tab w:val="right" w:leader="dot" w:pos="8778"/>
         </w:tabs>
+        <w:spacing w:line="276" w:lineRule="auto"/>
         <w:rPr>
           <w:rFonts w:asciiTheme="minorHAnsi" w:eastAsiaTheme="minorEastAsia" w:hAnsiTheme="minorHAnsi" w:cstheme="minorBidi"/>
           <w:kern w:val="2"/>
@@ -1045,7 +1059,7 @@
           <w14:ligatures w14:val="standardContextual"/>
         </w:rPr>
       </w:pPr>
-      <w:hyperlink w:anchor="_Toc169277705" w:history="1">
+      <w:hyperlink w:anchor="_Toc169447039" w:history="1">
         <w:r>
           <w:rPr>
             <w:rStyle w:val="Hyperlink"/>
@@ -1083,7 +1097,7 @@
           <w:rPr>
             <w:webHidden/>
           </w:rPr>
-          <w:instrText xml:space="preserve"> PAGEREF _Toc169277705 \h </w:instrText>
+          <w:instrText xml:space="preserve"> PAGEREF _Toc169447039 \h </w:instrText>
         </w:r>
         <w:r>
           <w:rPr>
@@ -1117,6 +1131,7 @@
           <w:tab w:val="left" w:pos="960"/>
           <w:tab w:val="right" w:leader="dot" w:pos="8778"/>
         </w:tabs>
+        <w:spacing w:line="276" w:lineRule="auto"/>
         <w:rPr>
           <w:rFonts w:asciiTheme="minorHAnsi" w:eastAsiaTheme="minorEastAsia" w:hAnsiTheme="minorHAnsi" w:cstheme="minorBidi"/>
           <w:kern w:val="2"/>
@@ -1124,7 +1139,7 @@
           <w14:ligatures w14:val="standardContextual"/>
         </w:rPr>
       </w:pPr>
-      <w:hyperlink w:anchor="_Toc169277706" w:history="1">
+      <w:hyperlink w:anchor="_Toc169447040" w:history="1">
         <w:r>
           <w:rPr>
             <w:rStyle w:val="Hyperlink"/>
@@ -1164,7 +1179,7 @@
           <w:rPr>
             <w:webHidden/>
           </w:rPr>
-          <w:instrText xml:space="preserve"> PAGEREF _Toc169277706 \h </w:instrText>
+          <w:instrText xml:space="preserve"> PAGEREF _Toc169447040 \h </w:instrText>
         </w:r>
         <w:r>
           <w:rPr>
@@ -1198,6 +1213,7 @@
           <w:tab w:val="left" w:pos="1440"/>
           <w:tab w:val="right" w:leader="dot" w:pos="8778"/>
         </w:tabs>
+        <w:spacing w:line="276" w:lineRule="auto"/>
         <w:rPr>
           <w:rFonts w:asciiTheme="minorHAnsi" w:eastAsiaTheme="minorEastAsia" w:hAnsiTheme="minorHAnsi" w:cstheme="minorBidi"/>
           <w:kern w:val="2"/>
@@ -1205,7 +1221,7 @@
           <w14:ligatures w14:val="standardContextual"/>
         </w:rPr>
       </w:pPr>
-      <w:hyperlink w:anchor="_Toc169277707" w:history="1">
+      <w:hyperlink w:anchor="_Toc169447041" w:history="1">
         <w:r>
           <w:rPr>
             <w:rStyle w:val="Hyperlink"/>
@@ -1245,7 +1261,7 @@
           <w:rPr>
             <w:webHidden/>
           </w:rPr>
-          <w:instrText xml:space="preserve"> PAGEREF _Toc169277707 \h </w:instrText>
+          <w:instrText xml:space="preserve"> PAGEREF _Toc169447041 \h </w:instrText>
         </w:r>
         <w:r>
           <w:rPr>
@@ -1279,6 +1295,7 @@
           <w:tab w:val="left" w:pos="1440"/>
           <w:tab w:val="right" w:leader="dot" w:pos="8778"/>
         </w:tabs>
+        <w:spacing w:line="276" w:lineRule="auto"/>
         <w:rPr>
           <w:rFonts w:asciiTheme="minorHAnsi" w:eastAsiaTheme="minorEastAsia" w:hAnsiTheme="minorHAnsi" w:cstheme="minorBidi"/>
           <w:kern w:val="2"/>
@@ -1286,7 +1303,7 @@
           <w14:ligatures w14:val="standardContextual"/>
         </w:rPr>
       </w:pPr>
-      <w:hyperlink w:anchor="_Toc169277708" w:history="1">
+      <w:hyperlink w:anchor="_Toc169447042" w:history="1">
         <w:r>
           <w:rPr>
             <w:rStyle w:val="Hyperlink"/>
@@ -1324,7 +1341,7 @@
           <w:rPr>
             <w:webHidden/>
           </w:rPr>
-          <w:instrText xml:space="preserve"> PAGEREF _Toc169277708 \h </w:instrText>
+          <w:instrText xml:space="preserve"> PAGEREF _Toc169447042 \h </w:instrText>
         </w:r>
         <w:r>
           <w:rPr>
@@ -1358,6 +1375,7 @@
           <w:tab w:val="left" w:pos="1440"/>
           <w:tab w:val="right" w:leader="dot" w:pos="8778"/>
         </w:tabs>
+        <w:spacing w:line="276" w:lineRule="auto"/>
         <w:rPr>
           <w:rFonts w:asciiTheme="minorHAnsi" w:eastAsiaTheme="minorEastAsia" w:hAnsiTheme="minorHAnsi" w:cstheme="minorBidi"/>
           <w:kern w:val="2"/>
@@ -1365,7 +1383,7 @@
           <w14:ligatures w14:val="standardContextual"/>
         </w:rPr>
       </w:pPr>
-      <w:hyperlink w:anchor="_Toc169277709" w:history="1">
+      <w:hyperlink w:anchor="_Toc169447043" w:history="1">
         <w:r>
           <w:rPr>
             <w:rStyle w:val="Hyperlink"/>
@@ -1403,7 +1421,7 @@
           <w:rPr>
             <w:webHidden/>
           </w:rPr>
-          <w:instrText xml:space="preserve"> PAGEREF _Toc169277709 \h </w:instrText>
+          <w:instrText xml:space="preserve"> PAGEREF _Toc169447043 \h </w:instrText>
         </w:r>
         <w:r>
           <w:rPr>
@@ -1437,6 +1455,7 @@
           <w:tab w:val="left" w:pos="960"/>
           <w:tab w:val="right" w:leader="dot" w:pos="8778"/>
         </w:tabs>
+        <w:spacing w:line="276" w:lineRule="auto"/>
         <w:rPr>
           <w:rFonts w:asciiTheme="minorHAnsi" w:eastAsiaTheme="minorEastAsia" w:hAnsiTheme="minorHAnsi" w:cstheme="minorBidi"/>
           <w:kern w:val="2"/>
@@ -1444,7 +1463,7 @@
           <w14:ligatures w14:val="standardContextual"/>
         </w:rPr>
       </w:pPr>
-      <w:hyperlink w:anchor="_Toc169277710" w:history="1">
+      <w:hyperlink w:anchor="_Toc169447044" w:history="1">
         <w:r>
           <w:rPr>
             <w:rStyle w:val="Hyperlink"/>
@@ -1482,7 +1501,7 @@
           <w:rPr>
             <w:webHidden/>
           </w:rPr>
-          <w:instrText xml:space="preserve"> PAGEREF _Toc169277710 \h </w:instrText>
+          <w:instrText xml:space="preserve"> PAGEREF _Toc169447044 \h </w:instrText>
         </w:r>
         <w:r>
           <w:rPr>
@@ -1516,6 +1535,7 @@
           <w:tab w:val="left" w:pos="960"/>
           <w:tab w:val="right" w:leader="dot" w:pos="8778"/>
         </w:tabs>
+        <w:spacing w:line="276" w:lineRule="auto"/>
         <w:rPr>
           <w:rFonts w:asciiTheme="minorHAnsi" w:eastAsiaTheme="minorEastAsia" w:hAnsiTheme="minorHAnsi" w:cstheme="minorBidi"/>
           <w:kern w:val="2"/>
@@ -1523,7 +1543,7 @@
           <w14:ligatures w14:val="standardContextual"/>
         </w:rPr>
       </w:pPr>
-      <w:hyperlink w:anchor="_Toc169277711" w:history="1">
+      <w:hyperlink w:anchor="_Toc169447045" w:history="1">
         <w:r>
           <w:rPr>
             <w:rStyle w:val="Hyperlink"/>
@@ -1561,7 +1581,7 @@
           <w:rPr>
             <w:webHidden/>
           </w:rPr>
-          <w:instrText xml:space="preserve"> PAGEREF _Toc169277711 \h </w:instrText>
+          <w:instrText xml:space="preserve"> PAGEREF _Toc169447045 \h </w:instrText>
         </w:r>
         <w:r>
           <w:rPr>
@@ -1595,6 +1615,7 @@
           <w:tab w:val="left" w:pos="1440"/>
           <w:tab w:val="right" w:leader="dot" w:pos="8778"/>
         </w:tabs>
+        <w:spacing w:line="276" w:lineRule="auto"/>
         <w:rPr>
           <w:rFonts w:asciiTheme="minorHAnsi" w:eastAsiaTheme="minorEastAsia" w:hAnsiTheme="minorHAnsi" w:cstheme="minorBidi"/>
           <w:kern w:val="2"/>
@@ -1602,7 +1623,7 @@
           <w14:ligatures w14:val="standardContextual"/>
         </w:rPr>
       </w:pPr>
-      <w:hyperlink w:anchor="_Toc169277712" w:history="1">
+      <w:hyperlink w:anchor="_Toc169447046" w:history="1">
         <w:r>
           <w:rPr>
             <w:rStyle w:val="Hyperlink"/>
@@ -1640,7 +1661,7 @@
           <w:rPr>
             <w:webHidden/>
           </w:rPr>
-          <w:instrText xml:space="preserve"> PAGEREF _Toc169277712 \h </w:instrText>
+          <w:instrText xml:space="preserve"> PAGEREF _Toc169447046 \h </w:instrText>
         </w:r>
         <w:r>
           <w:rPr>
@@ -1674,6 +1695,7 @@
           <w:tab w:val="left" w:pos="1440"/>
           <w:tab w:val="right" w:leader="dot" w:pos="8778"/>
         </w:tabs>
+        <w:spacing w:line="276" w:lineRule="auto"/>
         <w:rPr>
           <w:rFonts w:asciiTheme="minorHAnsi" w:eastAsiaTheme="minorEastAsia" w:hAnsiTheme="minorHAnsi" w:cstheme="minorBidi"/>
           <w:kern w:val="2"/>
@@ -1681,7 +1703,7 @@
           <w14:ligatures w14:val="standardContextual"/>
         </w:rPr>
       </w:pPr>
-      <w:hyperlink w:anchor="_Toc169277713" w:history="1">
+      <w:hyperlink w:anchor="_Toc169447047" w:history="1">
         <w:r>
           <w:rPr>
             <w:rStyle w:val="Hyperlink"/>
@@ -1719,7 +1741,7 @@
           <w:rPr>
             <w:webHidden/>
           </w:rPr>
-          <w:instrText xml:space="preserve"> PAGEREF _Toc169277713 \h </w:instrText>
+          <w:instrText xml:space="preserve"> PAGEREF _Toc169447047 \h </w:instrText>
         </w:r>
         <w:r>
           <w:rPr>
@@ -1753,6 +1775,7 @@
           <w:tab w:val="left" w:pos="1440"/>
           <w:tab w:val="right" w:leader="dot" w:pos="8778"/>
         </w:tabs>
+        <w:spacing w:line="276" w:lineRule="auto"/>
         <w:rPr>
           <w:rFonts w:asciiTheme="minorHAnsi" w:eastAsiaTheme="minorEastAsia" w:hAnsiTheme="minorHAnsi" w:cstheme="minorBidi"/>
           <w:kern w:val="2"/>
@@ -1760,7 +1783,7 @@
           <w14:ligatures w14:val="standardContextual"/>
         </w:rPr>
       </w:pPr>
-      <w:hyperlink w:anchor="_Toc169277714" w:history="1">
+      <w:hyperlink w:anchor="_Toc169447048" w:history="1">
         <w:r>
           <w:rPr>
             <w:rStyle w:val="Hyperlink"/>
@@ -1798,7 +1821,7 @@
           <w:rPr>
             <w:webHidden/>
           </w:rPr>
-          <w:instrText xml:space="preserve"> PAGEREF _Toc169277714 \h </w:instrText>
+          <w:instrText xml:space="preserve"> PAGEREF _Toc169447048 \h </w:instrText>
         </w:r>
         <w:r>
           <w:rPr>
@@ -1832,6 +1855,7 @@
           <w:tab w:val="left" w:pos="960"/>
           <w:tab w:val="right" w:leader="dot" w:pos="8778"/>
         </w:tabs>
+        <w:spacing w:line="276" w:lineRule="auto"/>
         <w:rPr>
           <w:rFonts w:asciiTheme="minorHAnsi" w:eastAsiaTheme="minorEastAsia" w:hAnsiTheme="minorHAnsi" w:cstheme="minorBidi"/>
           <w:kern w:val="2"/>
@@ -1839,7 +1863,7 @@
           <w14:ligatures w14:val="standardContextual"/>
         </w:rPr>
       </w:pPr>
-      <w:hyperlink w:anchor="_Toc169277715" w:history="1">
+      <w:hyperlink w:anchor="_Toc169447049" w:history="1">
         <w:r>
           <w:rPr>
             <w:rStyle w:val="Hyperlink"/>
@@ -1879,7 +1903,7 @@
           <w:rPr>
             <w:webHidden/>
           </w:rPr>
-          <w:instrText xml:space="preserve"> PAGEREF _Toc169277715 \h </w:instrText>
+          <w:instrText xml:space="preserve"> PAGEREF _Toc169447049 \h </w:instrText>
         </w:r>
         <w:r>
           <w:rPr>
@@ -1913,6 +1937,7 @@
           <w:tab w:val="left" w:pos="1440"/>
           <w:tab w:val="right" w:leader="dot" w:pos="8778"/>
         </w:tabs>
+        <w:spacing w:line="276" w:lineRule="auto"/>
         <w:rPr>
           <w:rFonts w:asciiTheme="minorHAnsi" w:eastAsiaTheme="minorEastAsia" w:hAnsiTheme="minorHAnsi" w:cstheme="minorBidi"/>
           <w:kern w:val="2"/>
@@ -1920,7 +1945,7 @@
           <w14:ligatures w14:val="standardContextual"/>
         </w:rPr>
       </w:pPr>
-      <w:hyperlink w:anchor="_Toc169277716" w:history="1">
+      <w:hyperlink w:anchor="_Toc169447050" w:history="1">
         <w:r>
           <w:rPr>
             <w:rStyle w:val="Hyperlink"/>
@@ -1958,7 +1983,7 @@
           <w:rPr>
             <w:webHidden/>
           </w:rPr>
-          <w:instrText xml:space="preserve"> PAGEREF _Toc169277716 \h </w:instrText>
+          <w:instrText xml:space="preserve"> PAGEREF _Toc169447050 \h </w:instrText>
         </w:r>
         <w:r>
           <w:rPr>
@@ -1992,6 +2017,7 @@
           <w:tab w:val="left" w:pos="1440"/>
           <w:tab w:val="right" w:leader="dot" w:pos="8778"/>
         </w:tabs>
+        <w:spacing w:line="276" w:lineRule="auto"/>
         <w:rPr>
           <w:rFonts w:asciiTheme="minorHAnsi" w:eastAsiaTheme="minorEastAsia" w:hAnsiTheme="minorHAnsi" w:cstheme="minorBidi"/>
           <w:kern w:val="2"/>
@@ -1999,7 +2025,7 @@
           <w14:ligatures w14:val="standardContextual"/>
         </w:rPr>
       </w:pPr>
-      <w:hyperlink w:anchor="_Toc169277717" w:history="1">
+      <w:hyperlink w:anchor="_Toc169447051" w:history="1">
         <w:r>
           <w:rPr>
             <w:rStyle w:val="Hyperlink"/>
@@ -2037,7 +2063,7 @@
           <w:rPr>
             <w:webHidden/>
           </w:rPr>
-          <w:instrText xml:space="preserve"> PAGEREF _Toc169277717 \h </w:instrText>
+          <w:instrText xml:space="preserve"> PAGEREF _Toc169447051 \h </w:instrText>
         </w:r>
         <w:r>
           <w:rPr>
@@ -2071,6 +2097,7 @@
           <w:tab w:val="left" w:pos="1440"/>
           <w:tab w:val="right" w:leader="dot" w:pos="8778"/>
         </w:tabs>
+        <w:spacing w:line="276" w:lineRule="auto"/>
         <w:rPr>
           <w:rFonts w:asciiTheme="minorHAnsi" w:eastAsiaTheme="minorEastAsia" w:hAnsiTheme="minorHAnsi" w:cstheme="minorBidi"/>
           <w:kern w:val="2"/>
@@ -2078,7 +2105,7 @@
           <w14:ligatures w14:val="standardContextual"/>
         </w:rPr>
       </w:pPr>
-      <w:hyperlink w:anchor="_Toc169277718" w:history="1">
+      <w:hyperlink w:anchor="_Toc169447052" w:history="1">
         <w:r>
           <w:rPr>
             <w:rStyle w:val="Hyperlink"/>
@@ -2116,7 +2143,7 @@
           <w:rPr>
             <w:webHidden/>
           </w:rPr>
-          <w:instrText xml:space="preserve"> PAGEREF _Toc169277718 \h </w:instrText>
+          <w:instrText xml:space="preserve"> PAGEREF _Toc169447052 \h </w:instrText>
         </w:r>
         <w:r>
           <w:rPr>
@@ -2150,6 +2177,7 @@
           <w:tab w:val="left" w:pos="960"/>
           <w:tab w:val="right" w:leader="dot" w:pos="8778"/>
         </w:tabs>
+        <w:spacing w:line="276" w:lineRule="auto"/>
         <w:rPr>
           <w:rFonts w:asciiTheme="minorHAnsi" w:eastAsiaTheme="minorEastAsia" w:hAnsiTheme="minorHAnsi" w:cstheme="minorBidi"/>
           <w:kern w:val="2"/>
@@ -2157,7 +2185,7 @@
           <w14:ligatures w14:val="standardContextual"/>
         </w:rPr>
       </w:pPr>
-      <w:hyperlink w:anchor="_Toc169277719" w:history="1">
+      <w:hyperlink w:anchor="_Toc169447053" w:history="1">
         <w:r>
           <w:rPr>
             <w:rStyle w:val="Hyperlink"/>
@@ -2196,7 +2224,7 @@
           <w:rPr>
             <w:webHidden/>
           </w:rPr>
-          <w:instrText xml:space="preserve"> PAGEREF _Toc169277719 \h </w:instrText>
+          <w:instrText xml:space="preserve"> PAGEREF _Toc169447053 \h </w:instrText>
         </w:r>
         <w:r>
           <w:rPr>
@@ -2230,6 +2258,7 @@
           <w:tab w:val="left" w:pos="480"/>
           <w:tab w:val="right" w:leader="dot" w:pos="8778"/>
         </w:tabs>
+        <w:spacing w:line="276" w:lineRule="auto"/>
         <w:rPr>
           <w:rFonts w:asciiTheme="minorHAnsi" w:eastAsiaTheme="minorEastAsia" w:hAnsiTheme="minorHAnsi" w:cstheme="minorBidi"/>
           <w:kern w:val="2"/>
@@ -2237,7 +2266,7 @@
           <w14:ligatures w14:val="standardContextual"/>
         </w:rPr>
       </w:pPr>
-      <w:hyperlink w:anchor="_Toc169277720" w:history="1">
+      <w:hyperlink w:anchor="_Toc169447054" w:history="1">
         <w:r>
           <w:rPr>
             <w:rStyle w:val="Hyperlink"/>
@@ -2277,7 +2306,7 @@
           <w:rPr>
             <w:webHidden/>
           </w:rPr>
-          <w:instrText xml:space="preserve"> PAGEREF _Toc169277720 \h </w:instrText>
+          <w:instrText xml:space="preserve"> PAGEREF _Toc169447054 \h </w:instrText>
         </w:r>
         <w:r>
           <w:rPr>
@@ -2311,6 +2340,7 @@
           <w:tab w:val="left" w:pos="960"/>
           <w:tab w:val="right" w:leader="dot" w:pos="8778"/>
         </w:tabs>
+        <w:spacing w:line="276" w:lineRule="auto"/>
         <w:rPr>
           <w:rFonts w:asciiTheme="minorHAnsi" w:eastAsiaTheme="minorEastAsia" w:hAnsiTheme="minorHAnsi" w:cstheme="minorBidi"/>
           <w:kern w:val="2"/>
@@ -2318,7 +2348,7 @@
           <w14:ligatures w14:val="standardContextual"/>
         </w:rPr>
       </w:pPr>
-      <w:hyperlink w:anchor="_Toc169277721" w:history="1">
+      <w:hyperlink w:anchor="_Toc169447055" w:history="1">
         <w:r>
           <w:rPr>
             <w:rStyle w:val="Hyperlink"/>
@@ -2358,7 +2388,7 @@
           <w:rPr>
             <w:webHidden/>
           </w:rPr>
-          <w:instrText xml:space="preserve"> PAGEREF _Toc169277721 \h </w:instrText>
+          <w:instrText xml:space="preserve"> PAGEREF _Toc169447055 \h </w:instrText>
         </w:r>
         <w:r>
           <w:rPr>
@@ -2392,6 +2422,7 @@
           <w:tab w:val="left" w:pos="960"/>
           <w:tab w:val="right" w:leader="dot" w:pos="8778"/>
         </w:tabs>
+        <w:spacing w:line="276" w:lineRule="auto"/>
         <w:rPr>
           <w:rFonts w:asciiTheme="minorHAnsi" w:eastAsiaTheme="minorEastAsia" w:hAnsiTheme="minorHAnsi" w:cstheme="minorBidi"/>
           <w:kern w:val="2"/>
@@ -2399,7 +2430,7 @@
           <w14:ligatures w14:val="standardContextual"/>
         </w:rPr>
       </w:pPr>
-      <w:hyperlink w:anchor="_Toc169277722" w:history="1">
+      <w:hyperlink w:anchor="_Toc169447056" w:history="1">
         <w:r>
           <w:rPr>
             <w:rStyle w:val="Hyperlink"/>
@@ -2437,7 +2468,7 @@
           <w:rPr>
             <w:webHidden/>
           </w:rPr>
-          <w:instrText xml:space="preserve"> PAGEREF _Toc169277722 \h </w:instrText>
+          <w:instrText xml:space="preserve"> PAGEREF _Toc169447056 \h </w:instrText>
         </w:r>
         <w:r>
           <w:rPr>
@@ -2471,6 +2502,7 @@
           <w:tab w:val="left" w:pos="960"/>
           <w:tab w:val="right" w:leader="dot" w:pos="8778"/>
         </w:tabs>
+        <w:spacing w:line="276" w:lineRule="auto"/>
         <w:rPr>
           <w:rFonts w:asciiTheme="minorHAnsi" w:eastAsiaTheme="minorEastAsia" w:hAnsiTheme="minorHAnsi" w:cstheme="minorBidi"/>
           <w:kern w:val="2"/>
@@ -2478,7 +2510,7 @@
           <w14:ligatures w14:val="standardContextual"/>
         </w:rPr>
       </w:pPr>
-      <w:hyperlink w:anchor="_Toc169277723" w:history="1">
+      <w:hyperlink w:anchor="_Toc169447057" w:history="1">
         <w:r>
           <w:rPr>
             <w:rStyle w:val="Hyperlink"/>
@@ -2523,7 +2555,7 @@
           <w:rPr>
             <w:webHidden/>
           </w:rPr>
-          <w:instrText xml:space="preserve"> PAGEREF _Toc169277723 \h </w:instrText>
+          <w:instrText xml:space="preserve"> PAGEREF _Toc169447057 \h </w:instrText>
         </w:r>
         <w:r>
           <w:rPr>
@@ -2557,6 +2589,7 @@
           <w:tab w:val="left" w:pos="1440"/>
           <w:tab w:val="right" w:leader="dot" w:pos="8778"/>
         </w:tabs>
+        <w:spacing w:line="276" w:lineRule="auto"/>
         <w:rPr>
           <w:rFonts w:asciiTheme="minorHAnsi" w:eastAsiaTheme="minorEastAsia" w:hAnsiTheme="minorHAnsi" w:cstheme="minorBidi"/>
           <w:kern w:val="2"/>
@@ -2564,7 +2597,7 @@
           <w14:ligatures w14:val="standardContextual"/>
         </w:rPr>
       </w:pPr>
-      <w:hyperlink w:anchor="_Toc169277724" w:history="1">
+      <w:hyperlink w:anchor="_Toc169447058" w:history="1">
         <w:r>
           <w:rPr>
             <w:rStyle w:val="Hyperlink"/>
@@ -2602,7 +2635,7 @@
           <w:rPr>
             <w:webHidden/>
           </w:rPr>
-          <w:instrText xml:space="preserve"> PAGEREF _Toc169277724 \h </w:instrText>
+          <w:instrText xml:space="preserve"> PAGEREF _Toc169447058 \h </w:instrText>
         </w:r>
         <w:r>
           <w:rPr>
@@ -2636,6 +2669,7 @@
           <w:tab w:val="left" w:pos="1440"/>
           <w:tab w:val="right" w:leader="dot" w:pos="8778"/>
         </w:tabs>
+        <w:spacing w:line="276" w:lineRule="auto"/>
         <w:rPr>
           <w:rFonts w:asciiTheme="minorHAnsi" w:eastAsiaTheme="minorEastAsia" w:hAnsiTheme="minorHAnsi" w:cstheme="minorBidi"/>
           <w:kern w:val="2"/>
@@ -2643,7 +2677,7 @@
           <w14:ligatures w14:val="standardContextual"/>
         </w:rPr>
       </w:pPr>
-      <w:hyperlink w:anchor="_Toc169277725" w:history="1">
+      <w:hyperlink w:anchor="_Toc169447059" w:history="1">
         <w:r>
           <w:rPr>
             <w:rStyle w:val="Hyperlink"/>
@@ -2681,7 +2715,7 @@
           <w:rPr>
             <w:webHidden/>
           </w:rPr>
-          <w:instrText xml:space="preserve"> PAGEREF _Toc169277725 \h </w:instrText>
+          <w:instrText xml:space="preserve"> PAGEREF _Toc169447059 \h </w:instrText>
         </w:r>
         <w:r>
           <w:rPr>
@@ -2699,6 +2733,86 @@
             <w:webHidden/>
           </w:rPr>
           <w:t>30</w:t>
+        </w:r>
+        <w:r>
+          <w:rPr>
+            <w:webHidden/>
+          </w:rPr>
+          <w:fldChar w:fldCharType="end"/>
+        </w:r>
+      </w:hyperlink>
+    </w:p>
+    <w:p>
+      <w:pPr>
+        <w:pStyle w:val="TOC3"/>
+        <w:tabs>
+          <w:tab w:val="left" w:pos="1440"/>
+          <w:tab w:val="right" w:leader="dot" w:pos="8778"/>
+        </w:tabs>
+        <w:spacing w:line="276" w:lineRule="auto"/>
+        <w:rPr>
+          <w:rFonts w:asciiTheme="minorHAnsi" w:eastAsiaTheme="minorEastAsia" w:hAnsiTheme="minorHAnsi" w:cstheme="minorBidi"/>
+          <w:kern w:val="2"/>
+          <w:lang w:val="en-US"/>
+          <w14:ligatures w14:val="standardContextual"/>
+        </w:rPr>
+      </w:pPr>
+      <w:hyperlink w:anchor="_Toc169447060" w:history="1">
+        <w:r>
+          <w:rPr>
+            <w:rStyle w:val="Hyperlink"/>
+          </w:rPr>
+          <w:t>4.3.3</w:t>
+        </w:r>
+        <w:r>
+          <w:rPr>
+            <w:rFonts w:asciiTheme="minorHAnsi" w:eastAsiaTheme="minorEastAsia" w:hAnsiTheme="minorHAnsi" w:cstheme="minorBidi"/>
+            <w:kern w:val="2"/>
+            <w:lang w:val="en-US"/>
+            <w14:ligatures w14:val="standardContextual"/>
+          </w:rPr>
+          <w:tab/>
+        </w:r>
+        <w:r>
+          <w:rPr>
+            <w:rStyle w:val="Hyperlink"/>
+          </w:rPr>
+          <w:t>Aplicația pentru șoferi</w:t>
+        </w:r>
+        <w:r>
+          <w:rPr>
+            <w:webHidden/>
+          </w:rPr>
+          <w:tab/>
+        </w:r>
+        <w:r>
+          <w:rPr>
+            <w:webHidden/>
+          </w:rPr>
+          <w:fldChar w:fldCharType="begin"/>
+        </w:r>
+        <w:r>
+          <w:rPr>
+            <w:webHidden/>
+          </w:rPr>
+          <w:instrText xml:space="preserve"> PAGEREF _Toc169447060 \h </w:instrText>
+        </w:r>
+        <w:r>
+          <w:rPr>
+            <w:webHidden/>
+          </w:rPr>
+        </w:r>
+        <w:r>
+          <w:rPr>
+            <w:webHidden/>
+          </w:rPr>
+          <w:fldChar w:fldCharType="separate"/>
+        </w:r>
+        <w:r>
+          <w:rPr>
+            <w:webHidden/>
+          </w:rPr>
+          <w:t>32</w:t>
         </w:r>
         <w:r>
           <w:rPr>
@@ -2715,6 +2829,7 @@
           <w:tab w:val="left" w:pos="480"/>
           <w:tab w:val="right" w:leader="dot" w:pos="8778"/>
         </w:tabs>
+        <w:spacing w:line="276" w:lineRule="auto"/>
         <w:rPr>
           <w:rFonts w:asciiTheme="minorHAnsi" w:eastAsiaTheme="minorEastAsia" w:hAnsiTheme="minorHAnsi" w:cstheme="minorBidi"/>
           <w:kern w:val="2"/>
@@ -2722,7 +2837,7 @@
           <w14:ligatures w14:val="standardContextual"/>
         </w:rPr>
       </w:pPr>
-      <w:hyperlink w:anchor="_Toc169277726" w:history="1">
+      <w:hyperlink w:anchor="_Toc169447061" w:history="1">
         <w:r>
           <w:rPr>
             <w:rStyle w:val="Hyperlink"/>
@@ -2742,6 +2857,166 @@
           <w:rPr>
             <w:rStyle w:val="Hyperlink"/>
           </w:rPr>
+          <w:t>Utilizarea aplicațiilor. Rezultate</w:t>
+        </w:r>
+        <w:r>
+          <w:rPr>
+            <w:webHidden/>
+          </w:rPr>
+          <w:tab/>
+        </w:r>
+        <w:r>
+          <w:rPr>
+            <w:webHidden/>
+          </w:rPr>
+          <w:fldChar w:fldCharType="begin"/>
+        </w:r>
+        <w:r>
+          <w:rPr>
+            <w:webHidden/>
+          </w:rPr>
+          <w:instrText xml:space="preserve"> PAGEREF _Toc169447061 \h </w:instrText>
+        </w:r>
+        <w:r>
+          <w:rPr>
+            <w:webHidden/>
+          </w:rPr>
+        </w:r>
+        <w:r>
+          <w:rPr>
+            <w:webHidden/>
+          </w:rPr>
+          <w:fldChar w:fldCharType="separate"/>
+        </w:r>
+        <w:r>
+          <w:rPr>
+            <w:webHidden/>
+          </w:rPr>
+          <w:t>33</w:t>
+        </w:r>
+        <w:r>
+          <w:rPr>
+            <w:webHidden/>
+          </w:rPr>
+          <w:fldChar w:fldCharType="end"/>
+        </w:r>
+      </w:hyperlink>
+    </w:p>
+    <w:p>
+      <w:pPr>
+        <w:pStyle w:val="TOC1"/>
+        <w:tabs>
+          <w:tab w:val="left" w:pos="480"/>
+          <w:tab w:val="right" w:leader="dot" w:pos="8778"/>
+        </w:tabs>
+        <w:spacing w:line="276" w:lineRule="auto"/>
+        <w:rPr>
+          <w:rFonts w:asciiTheme="minorHAnsi" w:eastAsiaTheme="minorEastAsia" w:hAnsiTheme="minorHAnsi" w:cstheme="minorBidi"/>
+          <w:kern w:val="2"/>
+          <w:lang w:val="en-US"/>
+          <w14:ligatures w14:val="standardContextual"/>
+        </w:rPr>
+      </w:pPr>
+      <w:hyperlink w:anchor="_Toc169447062" w:history="1">
+        <w:r>
+          <w:rPr>
+            <w:rStyle w:val="Hyperlink"/>
+          </w:rPr>
+          <w:t>6.</w:t>
+        </w:r>
+        <w:r>
+          <w:rPr>
+            <w:rFonts w:asciiTheme="minorHAnsi" w:eastAsiaTheme="minorEastAsia" w:hAnsiTheme="minorHAnsi" w:cstheme="minorBidi"/>
+            <w:kern w:val="2"/>
+            <w:lang w:val="en-US"/>
+            <w14:ligatures w14:val="standardContextual"/>
+          </w:rPr>
+          <w:tab/>
+        </w:r>
+        <w:r>
+          <w:rPr>
+            <w:rStyle w:val="Hyperlink"/>
+          </w:rPr>
+          <w:t>Considerații finale</w:t>
+        </w:r>
+        <w:r>
+          <w:rPr>
+            <w:webHidden/>
+          </w:rPr>
+          <w:tab/>
+        </w:r>
+        <w:r>
+          <w:rPr>
+            <w:webHidden/>
+          </w:rPr>
+          <w:fldChar w:fldCharType="begin"/>
+        </w:r>
+        <w:r>
+          <w:rPr>
+            <w:webHidden/>
+          </w:rPr>
+          <w:instrText xml:space="preserve"> PAGEREF _Toc169447062 \h </w:instrText>
+        </w:r>
+        <w:r>
+          <w:rPr>
+            <w:webHidden/>
+          </w:rPr>
+        </w:r>
+        <w:r>
+          <w:rPr>
+            <w:webHidden/>
+          </w:rPr>
+          <w:fldChar w:fldCharType="separate"/>
+        </w:r>
+        <w:r>
+          <w:rPr>
+            <w:webHidden/>
+          </w:rPr>
+          <w:t>39</w:t>
+        </w:r>
+        <w:r>
+          <w:rPr>
+            <w:webHidden/>
+          </w:rPr>
+          <w:fldChar w:fldCharType="end"/>
+        </w:r>
+      </w:hyperlink>
+    </w:p>
+    <w:p>
+      <w:pPr>
+        <w:pStyle w:val="TOC1"/>
+        <w:tabs>
+          <w:tab w:val="left" w:pos="480"/>
+          <w:tab w:val="right" w:leader="dot" w:pos="8778"/>
+        </w:tabs>
+        <w:spacing w:line="276" w:lineRule="auto"/>
+        <w:rPr>
+          <w:rFonts w:asciiTheme="minorHAnsi" w:eastAsiaTheme="minorEastAsia" w:hAnsiTheme="minorHAnsi" w:cstheme="minorBidi"/>
+          <w:kern w:val="2"/>
+          <w:lang w:val="en-US"/>
+          <w14:ligatures w14:val="standardContextual"/>
+        </w:rPr>
+      </w:pPr>
+      <w:hyperlink w:anchor="_Toc169447063" w:history="1">
+        <w:r>
+          <w:rPr>
+            <w:rStyle w:val="Hyperlink"/>
+          </w:rPr>
+          <w:t>7.</w:t>
+        </w:r>
+        <w:r>
+          <w:rPr>
+            <w:rFonts w:asciiTheme="minorHAnsi" w:eastAsiaTheme="minorEastAsia" w:hAnsiTheme="minorHAnsi" w:cstheme="minorBidi"/>
+            <w:kern w:val="2"/>
+            <w:lang w:val="en-US"/>
+            <w14:ligatures w14:val="standardContextual"/>
+          </w:rPr>
+          <w:tab/>
+        </w:r>
+        <w:r>
+          <w:rPr>
+            <w:rStyle w:val="Hyperlink"/>
+          </w:rPr>
           <w:t>Bibliografie</w:t>
         </w:r>
         <w:r>
@@ -2760,7 +3035,7 @@
           <w:rPr>
             <w:webHidden/>
           </w:rPr>
-          <w:instrText xml:space="preserve"> PAGEREF _Toc169277726 \h </w:instrText>
+          <w:instrText xml:space="preserve"> PAGEREF _Toc169447063 \h </w:instrText>
         </w:r>
         <w:r>
           <w:rPr>
@@ -2777,7 +3052,7 @@
           <w:rPr>
             <w:webHidden/>
           </w:rPr>
-          <w:t>38</w:t>
+          <w:t>40</w:t>
         </w:r>
         <w:r>
           <w:rPr>
@@ -2909,60 +3184,6 @@
     <w:p>
       <w:pPr>
         <w:spacing w:line="276" w:lineRule="auto"/>
-        <w:rPr>
-          <w:b/>
-          <w:bCs/>
-        </w:rPr>
-      </w:pPr>
-    </w:p>
-    <w:p>
-      <w:pPr>
-        <w:spacing w:line="276" w:lineRule="auto"/>
-        <w:rPr>
-          <w:b/>
-          <w:bCs/>
-        </w:rPr>
-      </w:pPr>
-    </w:p>
-    <w:p>
-      <w:pPr>
-        <w:spacing w:line="276" w:lineRule="auto"/>
-        <w:rPr>
-          <w:b/>
-          <w:bCs/>
-        </w:rPr>
-      </w:pPr>
-    </w:p>
-    <w:p>
-      <w:pPr>
-        <w:spacing w:line="276" w:lineRule="auto"/>
-        <w:rPr>
-          <w:b/>
-          <w:bCs/>
-        </w:rPr>
-      </w:pPr>
-    </w:p>
-    <w:p>
-      <w:pPr>
-        <w:spacing w:line="276" w:lineRule="auto"/>
-        <w:rPr>
-          <w:b/>
-          <w:bCs/>
-        </w:rPr>
-      </w:pPr>
-    </w:p>
-    <w:p>
-      <w:pPr>
-        <w:spacing w:line="276" w:lineRule="auto"/>
-        <w:rPr>
-          <w:b/>
-          <w:bCs/>
-        </w:rPr>
-      </w:pPr>
-    </w:p>
-    <w:p>
-      <w:pPr>
-        <w:spacing w:line="276" w:lineRule="auto"/>
       </w:pPr>
     </w:p>
     <w:p>
@@ -2973,7 +3194,7 @@
       <w:r>
         <w:t xml:space="preserve"> </w:t>
       </w:r>
-      <w:bookmarkStart w:id="1" w:name="_Toc169277702"/>
+      <w:bookmarkStart w:id="1" w:name="_Toc169447036"/>
       <w:r>
         <w:t>Introducere</w:t>
       </w:r>
@@ -3063,7 +3284,7 @@
       <w:r>
         <w:t xml:space="preserve"> </w:t>
       </w:r>
-      <w:bookmarkStart w:id="2" w:name="_Toc169277703"/>
+      <w:bookmarkStart w:id="2" w:name="_Toc169447037"/>
       <w:r>
         <w:t>Descrierea domeniului ales</w:t>
       </w:r>
@@ -3137,7 +3358,7 @@
         </w:numPr>
         <w:spacing w:line="276" w:lineRule="auto"/>
       </w:pPr>
-      <w:bookmarkStart w:id="3" w:name="_Toc169277704"/>
+      <w:bookmarkStart w:id="3" w:name="_Toc169447038"/>
       <w:r>
         <w:t>Aplicații similare</w:t>
       </w:r>
@@ -3373,7 +3594,7 @@
       <w:r>
         <w:t xml:space="preserve"> </w:t>
       </w:r>
-      <w:bookmarkStart w:id="4" w:name="_Toc169277705"/>
+      <w:bookmarkStart w:id="4" w:name="_Toc169447039"/>
       <w:r>
         <w:t>Descrierea problemei abordate și a metodei de rezolvare propuse</w:t>
       </w:r>
@@ -3425,7 +3646,7 @@
           <w:lang w:val="en-US"/>
         </w:rPr>
       </w:pPr>
-      <w:bookmarkStart w:id="5" w:name="_Toc169277706"/>
+      <w:bookmarkStart w:id="5" w:name="_Toc169447040"/>
       <w:r>
         <w:rPr>
           <w:lang w:val="en-US"/>
@@ -3456,7 +3677,7 @@
           <w:lang w:val="en-US"/>
         </w:rPr>
       </w:pPr>
-      <w:bookmarkStart w:id="6" w:name="_Toc169277707"/>
+      <w:bookmarkStart w:id="6" w:name="_Toc169447041"/>
       <w:r>
         <w:rPr>
           <w:lang w:val="en-US"/>
@@ -3619,7 +3840,7 @@
         </w:numPr>
         <w:spacing w:line="276" w:lineRule="auto"/>
       </w:pPr>
-      <w:bookmarkStart w:id="7" w:name="_Toc169277708"/>
+      <w:bookmarkStart w:id="7" w:name="_Toc169447042"/>
       <w:r>
         <w:t>Clienți (pasageri)</w:t>
       </w:r>
@@ -3753,7 +3974,7 @@
         </w:numPr>
         <w:spacing w:line="276" w:lineRule="auto"/>
       </w:pPr>
-      <w:bookmarkStart w:id="8" w:name="_Toc169277709"/>
+      <w:bookmarkStart w:id="8" w:name="_Toc169447043"/>
       <w:r>
         <w:t>Șoferi</w:t>
       </w:r>
@@ -3796,7 +4017,7 @@
       <w:r>
         <w:lastRenderedPageBreak/>
         <w:drawing>
-          <wp:inline distT="0" distB="0" distL="0" distR="0" wp14:anchorId="66BDD492" wp14:editId="172D5773">
+          <wp:inline distT="0" distB="0" distL="0" distR="0" wp14:anchorId="66BDD492" wp14:editId="0AC881BA">
             <wp:extent cx="3509010" cy="3076903"/>
             <wp:effectExtent l="57150" t="57150" r="53340" b="47625"/>
             <wp:docPr id="39" name="Picture 1"/>
@@ -3828,7 +4049,7 @@
                   <pic:spPr bwMode="auto">
                     <a:xfrm>
                       <a:off x="0" y="0"/>
-                      <a:ext cx="3510529" cy="3078235"/>
+                      <a:ext cx="3509010" cy="3076903"/>
                     </a:xfrm>
                     <a:prstGeom prst="rect">
                       <a:avLst/>
@@ -3887,7 +4108,7 @@
         </w:numPr>
         <w:spacing w:line="276" w:lineRule="auto"/>
       </w:pPr>
-      <w:bookmarkStart w:id="9" w:name="_Toc169277710"/>
+      <w:bookmarkStart w:id="9" w:name="_Toc169447044"/>
       <w:r>
         <w:t>Tipul aplicației</w:t>
       </w:r>
@@ -4009,7 +4230,7 @@
         </w:numPr>
         <w:spacing w:line="276" w:lineRule="auto"/>
       </w:pPr>
-      <w:bookmarkStart w:id="10" w:name="_Toc169277711"/>
+      <w:bookmarkStart w:id="10" w:name="_Toc169447045"/>
       <w:r>
         <w:t>Echipamente software utilizate</w:t>
       </w:r>
@@ -4045,7 +4266,7 @@
         </w:numPr>
         <w:spacing w:line="276" w:lineRule="auto"/>
       </w:pPr>
-      <w:bookmarkStart w:id="11" w:name="_Toc169277712"/>
+      <w:bookmarkStart w:id="11" w:name="_Toc169447046"/>
       <w:r>
         <w:t>MySQL Workbench</w:t>
       </w:r>
@@ -4197,7 +4418,7 @@
         </w:numPr>
         <w:spacing w:line="276" w:lineRule="auto"/>
       </w:pPr>
-      <w:bookmarkStart w:id="12" w:name="_Toc169277713"/>
+      <w:bookmarkStart w:id="12" w:name="_Toc169447047"/>
       <w:r>
         <w:t>Visual Studio Code</w:t>
       </w:r>
@@ -4292,7 +4513,7 @@
         </w:numPr>
         <w:spacing w:line="276" w:lineRule="auto"/>
       </w:pPr>
-      <w:bookmarkStart w:id="13" w:name="_Toc169277714"/>
+      <w:bookmarkStart w:id="13" w:name="_Toc169447048"/>
       <w:r>
         <w:lastRenderedPageBreak/>
         <w:t>Insomnia API Tester</w:t>
@@ -4360,7 +4581,7 @@
           <w:lang w:val="en-US"/>
         </w:rPr>
       </w:pPr>
-      <w:bookmarkStart w:id="14" w:name="_Toc169277715"/>
+      <w:bookmarkStart w:id="14" w:name="_Toc169447049"/>
       <w:r>
         <w:rPr>
           <w:lang w:val="en-US"/>
@@ -4416,7 +4637,7 @@
         </w:numPr>
         <w:spacing w:line="276" w:lineRule="auto"/>
       </w:pPr>
-      <w:bookmarkStart w:id="15" w:name="_Toc169277716"/>
+      <w:bookmarkStart w:id="15" w:name="_Toc169447050"/>
       <w:r>
         <w:t>MySQL</w:t>
       </w:r>
@@ -4499,7 +4720,7 @@
         </w:numPr>
         <w:spacing w:line="276" w:lineRule="auto"/>
       </w:pPr>
-      <w:bookmarkStart w:id="16" w:name="_Toc169277717"/>
+      <w:bookmarkStart w:id="16" w:name="_Toc169447051"/>
       <w:r>
         <w:t>Express</w:t>
       </w:r>
@@ -4610,7 +4831,7 @@
         </w:numPr>
         <w:spacing w:line="276" w:lineRule="auto"/>
       </w:pPr>
-      <w:bookmarkStart w:id="17" w:name="_Toc169277718"/>
+      <w:bookmarkStart w:id="17" w:name="_Toc169447052"/>
       <w:r>
         <w:t>React.js (bibliotecă JavaScript)</w:t>
       </w:r>
@@ -4853,16 +5074,6 @@
     <w:p>
       <w:pPr>
         <w:spacing w:line="276" w:lineRule="auto"/>
-        <w:ind w:firstLine="720"/>
-        <w:rPr>
-          <w:lang w:val="en-US"/>
-        </w:rPr>
-      </w:pPr>
-    </w:p>
-    <w:p>
-      <w:pPr>
-        <w:spacing w:line="276" w:lineRule="auto"/>
-        <w:ind w:firstLine="720"/>
         <w:rPr>
           <w:lang w:val="en-US"/>
         </w:rPr>
@@ -4990,6 +5201,7 @@
         <w:rPr>
           <w:lang w:val="en-US"/>
         </w:rPr>
+        <w:lastRenderedPageBreak/>
         <w:t>O alt</w:t>
       </w:r>
       <w:r>
@@ -5016,7 +5228,7 @@
         </w:numPr>
         <w:spacing w:line="276" w:lineRule="auto"/>
       </w:pPr>
-      <w:bookmarkStart w:id="18" w:name="_Toc169277719"/>
+      <w:bookmarkStart w:id="18" w:name="_Toc169447053"/>
       <w:r>
         <w:rPr>
           <w:lang w:val="en-US"/>
@@ -5308,11 +5520,12 @@
     <w:p>
       <w:pPr>
         <w:pStyle w:val="Heading1"/>
-        <w:rPr>
-          <w:lang w:val="en-US"/>
-        </w:rPr>
-      </w:pPr>
-      <w:bookmarkStart w:id="19" w:name="_Toc169277720"/>
+        <w:spacing w:line="276" w:lineRule="auto"/>
+        <w:rPr>
+          <w:lang w:val="en-US"/>
+        </w:rPr>
+      </w:pPr>
+      <w:bookmarkStart w:id="19" w:name="_Toc169447054"/>
       <w:r>
         <w:rPr>
           <w:lang w:val="en-US"/>
@@ -5321,6 +5534,14 @@
         <w:t>Documentație tehică</w:t>
       </w:r>
       <w:bookmarkEnd w:id="19"/>
+    </w:p>
+    <w:p>
+      <w:pPr>
+        <w:spacing w:line="276" w:lineRule="auto"/>
+        <w:rPr>
+          <w:lang w:val="en-US"/>
+        </w:rPr>
+      </w:pPr>
     </w:p>
     <w:p>
       <w:pPr>
@@ -5342,7 +5563,7 @@
           <w:lang w:val="en-US"/>
         </w:rPr>
       </w:pPr>
-      <w:bookmarkStart w:id="20" w:name="_Toc169277721"/>
+      <w:bookmarkStart w:id="20" w:name="_Toc169447055"/>
       <w:r>
         <w:rPr>
           <w:lang w:val="en-US"/>
@@ -5350,6 +5571,14 @@
         <w:t>Proiectarea bazei de date</w:t>
       </w:r>
       <w:bookmarkEnd w:id="20"/>
+    </w:p>
+    <w:p>
+      <w:pPr>
+        <w:spacing w:line="276" w:lineRule="auto"/>
+        <w:rPr>
+          <w:lang w:val="en-US"/>
+        </w:rPr>
+      </w:pPr>
     </w:p>
     <w:p>
       <w:pPr>
@@ -5465,6 +5694,15 @@
         </w:rPr>
         <w:t>:</w:t>
       </w:r>
+    </w:p>
+    <w:p>
+      <w:pPr>
+        <w:spacing w:line="276" w:lineRule="auto"/>
+        <w:ind w:firstLine="720"/>
+        <w:rPr>
+          <w:lang w:val="en-US"/>
+        </w:rPr>
+      </w:pPr>
     </w:p>
     <w:p>
       <w:pPr>
@@ -5572,12 +5810,6 @@
       <w:r>
         <w:t>ea</w:t>
       </w:r>
-    </w:p>
-    <w:p>
-      <w:pPr>
-        <w:spacing w:line="276" w:lineRule="auto"/>
-        <w:ind w:firstLine="720"/>
-      </w:pPr>
     </w:p>
     <w:bookmarkStart w:id="21" w:name="_MON_1779724335"/>
     <w:bookmarkEnd w:id="21"/>
@@ -5608,10 +5840,10 @@
             <v:path o:extrusionok="f" gradientshapeok="t" o:connecttype="rect"/>
             <o:lock v:ext="edit" aspectratio="t"/>
           </v:shapetype>
-          <v:shape id="_x0000_i1025" type="#_x0000_t75" style="width:273.6pt;height:78.9pt" o:ole="">
+          <v:shape id="_x0000_i1025" type="#_x0000_t75" style="width:291.75pt;height:84.5pt" o:ole="">
             <v:imagedata r:id="rId15" o:title=""/>
           </v:shape>
-          <o:OLEObject Type="Embed" ProgID="Word.OpenDocumentText.12" ShapeID="_x0000_i1025" DrawAspect="Content" ObjectID="_1780047436" r:id="rId16"/>
+          <o:OLEObject Type="Embed" ProgID="Word.OpenDocumentText.12" ShapeID="_x0000_i1025" DrawAspect="Content" ObjectID="_1780065202" r:id="rId16"/>
         </w:object>
       </w:r>
     </w:p>
@@ -5752,7 +5984,7 @@
           <v:shape id="_x0000_i1026" type="#_x0000_t75" style="width:273.6pt;height:78.9pt" o:ole="">
             <v:imagedata r:id="rId17" o:title=""/>
           </v:shape>
-          <o:OLEObject Type="Embed" ProgID="Word.OpenDocumentText.12" ShapeID="_x0000_i1026" DrawAspect="Content" ObjectID="_1780047437" r:id="rId18"/>
+          <o:OLEObject Type="Embed" ProgID="Word.OpenDocumentText.12" ShapeID="_x0000_i1026" DrawAspect="Content" ObjectID="_1780065203" r:id="rId18"/>
         </w:object>
       </w:r>
     </w:p>
@@ -5813,7 +6045,7 @@
           <v:shape id="_x0000_i1027" type="#_x0000_t75" style="width:273.6pt;height:78.9pt" o:ole="">
             <v:imagedata r:id="rId19" o:title=""/>
           </v:shape>
-          <o:OLEObject Type="Embed" ProgID="Word.OpenDocumentText.12" ShapeID="_x0000_i1027" DrawAspect="Content" ObjectID="_1780047438" r:id="rId20"/>
+          <o:OLEObject Type="Embed" ProgID="Word.OpenDocumentText.12" ShapeID="_x0000_i1027" DrawAspect="Content" ObjectID="_1780065204" r:id="rId20"/>
         </w:object>
       </w:r>
     </w:p>
@@ -7218,7 +7450,7 @@
         </w:numPr>
         <w:spacing w:line="276" w:lineRule="auto"/>
       </w:pPr>
-      <w:bookmarkStart w:id="24" w:name="_Toc169277722"/>
+      <w:bookmarkStart w:id="24" w:name="_Toc169447056"/>
       <w:r>
         <w:lastRenderedPageBreak/>
         <w:t>Implementarea server-ului</w:t>
@@ -7796,7 +8028,7 @@
           <v:shape id="_x0000_i1028" type="#_x0000_t75" style="width:259.2pt;height:64.5pt" o:ole="">
             <v:imagedata r:id="rId22" o:title=""/>
           </v:shape>
-          <o:OLEObject Type="Embed" ProgID="Word.OpenDocumentText.12" ShapeID="_x0000_i1028" DrawAspect="Content" ObjectID="_1780047439" r:id="rId23"/>
+          <o:OLEObject Type="Embed" ProgID="Word.OpenDocumentText.12" ShapeID="_x0000_i1028" DrawAspect="Content" ObjectID="_1780065205" r:id="rId23"/>
         </w:object>
       </w:r>
     </w:p>
@@ -7888,7 +8120,7 @@
           <v:shape id="_x0000_i1029" type="#_x0000_t75" style="width:273.6pt;height:108.3pt" o:ole="">
             <v:imagedata r:id="rId24" o:title=""/>
           </v:shape>
-          <o:OLEObject Type="Embed" ProgID="Word.OpenDocumentText.12" ShapeID="_x0000_i1029" DrawAspect="Content" ObjectID="_1780047440" r:id="rId25"/>
+          <o:OLEObject Type="Embed" ProgID="Word.OpenDocumentText.12" ShapeID="_x0000_i1029" DrawAspect="Content" ObjectID="_1780065206" r:id="rId25"/>
         </w:object>
       </w:r>
     </w:p>
@@ -7946,7 +8178,7 @@
           <v:shape id="_x0000_i1030" type="#_x0000_t75" style="width:273.6pt;height:50.1pt" o:ole="">
             <v:imagedata r:id="rId26" o:title=""/>
           </v:shape>
-          <o:OLEObject Type="Embed" ProgID="Word.OpenDocumentText.12" ShapeID="_x0000_i1030" DrawAspect="Content" ObjectID="_1780047441" r:id="rId27"/>
+          <o:OLEObject Type="Embed" ProgID="Word.OpenDocumentText.12" ShapeID="_x0000_i1030" DrawAspect="Content" ObjectID="_1780065207" r:id="rId27"/>
         </w:object>
       </w:r>
     </w:p>
@@ -8073,7 +8305,7 @@
           <v:shape id="_x0000_i1031" type="#_x0000_t75" style="width:273.6pt;height:28.8pt" o:ole="">
             <v:imagedata r:id="rId28" o:title=""/>
           </v:shape>
-          <o:OLEObject Type="Embed" ProgID="Word.OpenDocumentText.12" ShapeID="_x0000_i1031" DrawAspect="Content" ObjectID="_1780047442" r:id="rId29"/>
+          <o:OLEObject Type="Embed" ProgID="Word.OpenDocumentText.12" ShapeID="_x0000_i1031" DrawAspect="Content" ObjectID="_1780065208" r:id="rId29"/>
         </w:object>
       </w:r>
     </w:p>
@@ -8203,7 +8435,7 @@
           <v:shape id="_x0000_i1032" type="#_x0000_t75" style="width:273.6pt;height:107.7pt" o:ole="">
             <v:imagedata r:id="rId30" o:title=""/>
           </v:shape>
-          <o:OLEObject Type="Embed" ProgID="Word.OpenDocumentText.12" ShapeID="_x0000_i1032" DrawAspect="Content" ObjectID="_1780047443" r:id="rId31"/>
+          <o:OLEObject Type="Embed" ProgID="Word.OpenDocumentText.12" ShapeID="_x0000_i1032" DrawAspect="Content" ObjectID="_1780065209" r:id="rId31"/>
         </w:object>
       </w:r>
     </w:p>
@@ -8281,7 +8513,7 @@
           <v:shape id="_x0000_i1033" type="#_x0000_t75" style="width:273.6pt;height:108.3pt" o:ole="">
             <v:imagedata r:id="rId32" o:title=""/>
           </v:shape>
-          <o:OLEObject Type="Embed" ProgID="Word.OpenDocumentText.12" ShapeID="_x0000_i1033" DrawAspect="Content" ObjectID="_1780047444" r:id="rId33"/>
+          <o:OLEObject Type="Embed" ProgID="Word.OpenDocumentText.12" ShapeID="_x0000_i1033" DrawAspect="Content" ObjectID="_1780065210" r:id="rId33"/>
         </w:object>
       </w:r>
     </w:p>
@@ -8557,7 +8789,7 @@
           <v:shape id="_x0000_i1034" type="#_x0000_t75" style="width:237.3pt;height:129.6pt" o:ole="">
             <v:imagedata r:id="rId34" o:title=""/>
           </v:shape>
-          <o:OLEObject Type="Embed" ProgID="Word.OpenDocumentText.12" ShapeID="_x0000_i1034" DrawAspect="Content" ObjectID="_1780047445" r:id="rId35"/>
+          <o:OLEObject Type="Embed" ProgID="Word.OpenDocumentText.12" ShapeID="_x0000_i1034" DrawAspect="Content" ObjectID="_1780065211" r:id="rId35"/>
         </w:object>
       </w:r>
     </w:p>
@@ -8616,10 +8848,16 @@
         <w:rPr>
           <w:lang w:val="en-US"/>
         </w:rPr>
+        <w:t xml:space="preserve">    </w:t>
+      </w:r>
+      <w:r>
+        <w:rPr>
+          <w:lang w:val="en-US"/>
+        </w:rPr>
         <w:drawing>
-          <wp:inline distT="0" distB="0" distL="0" distR="0" wp14:anchorId="76B53435" wp14:editId="42918740">
-            <wp:extent cx="4850295" cy="2098675"/>
-            <wp:effectExtent l="0" t="0" r="7620" b="0"/>
+          <wp:inline distT="0" distB="0" distL="0" distR="0" wp14:anchorId="76B53435" wp14:editId="5056E5E0">
+            <wp:extent cx="4293704" cy="1857844"/>
+            <wp:effectExtent l="0" t="0" r="0" b="9525"/>
             <wp:docPr id="178945905" name="Picture 1" descr="A diagram of a computer&#10;&#10;Description automatically generated with medium confidence"/>
             <wp:cNvGraphicFramePr>
               <a:graphicFrameLocks xmlns:a="http://schemas.openxmlformats.org/drawingml/2006/main" noChangeAspect="1"/>
@@ -8640,7 +8878,7 @@
                   <pic:spPr>
                     <a:xfrm>
                       <a:off x="0" y="0"/>
-                      <a:ext cx="4867873" cy="2106281"/>
+                      <a:ext cx="4323063" cy="1870547"/>
                     </a:xfrm>
                     <a:prstGeom prst="rect">
                       <a:avLst/>
@@ -8657,28 +8895,34 @@
       <w:pPr>
         <w:spacing w:line="276" w:lineRule="auto"/>
         <w:ind w:firstLine="720"/>
-        <w:jc w:val="center"/>
+        <w:jc w:val="left"/>
+      </w:pPr>
+      <w:r>
+        <w:rPr>
+          <w:lang w:val="en-US"/>
+        </w:rPr>
+        <w:t xml:space="preserve">                             </w:t>
+      </w:r>
+      <w:r>
+        <w:rPr>
+          <w:lang w:val="en-US"/>
+        </w:rPr>
+        <w:t xml:space="preserve">Fig. 7. </w:t>
+      </w:r>
+      <w:r>
+        <w:t>Formatul hash-ului în baza de date</w:t>
+      </w:r>
+    </w:p>
+    <w:p>
+      <w:pPr>
+        <w:spacing w:line="276" w:lineRule="auto"/>
+        <w:ind w:firstLine="720"/>
       </w:pPr>
       <w:r>
         <w:rPr>
           <w:lang w:val="en-US"/>
         </w:rPr>
         <w:lastRenderedPageBreak/>
-        <w:t xml:space="preserve">Fig. 7. </w:t>
-      </w:r>
-      <w:r>
-        <w:t>Formatul hash-ului în baza de date</w:t>
-      </w:r>
-    </w:p>
-    <w:p>
-      <w:pPr>
-        <w:spacing w:line="276" w:lineRule="auto"/>
-        <w:ind w:firstLine="720"/>
-      </w:pPr>
-      <w:r>
-        <w:rPr>
-          <w:lang w:val="en-US"/>
-        </w:rPr>
         <w:t>Pentru func</w:t>
       </w:r>
       <w:r>
@@ -8825,11 +9069,11 @@
         <w:t>Părțile componente ale accessToken-ului sunt codate folosind Base64URL – deci pot fi ușor decriptate. Funcția „verify()” din biblioteca jsonwebtoken primește ca parametri obiectul accessToken (obținut din antetul cererii trimise de client) și string-ul secret, același care a fost folosit mai devreme pentru semnarea token-ului. Header-ul și payload-ul sunt decodate și semnate din nou cu ajutorul secretului, pentru a verifica autenticitatea token-ului. Dacă verificarea are loc cu succes, funcția verify returnează payload-ul</w:t>
       </w:r>
       <w:r>
-        <w:t xml:space="preserve"> decodificat (care, conform explicațiilor de mai sus, conține informațiile de interes despre utilizatorul care a făcut cererea, cum ar fi id-ul și numele), iar acest payload este </w:t>
+        <w:t xml:space="preserve"> decodificat (care, conform explicațiilor de mai sus, conține informațiile de interes despre utilizatorul care a făcut cererea, cum ar fi id-ul și numele), iar acest payload este trimis mai departe, fiind adăugat în corpul cererii care va ajunge la endpoint-ul final. Astfel, </w:t>
       </w:r>
       <w:r>
         <w:lastRenderedPageBreak/>
-        <w:t>trimis mai departe, fiind adăugat în corpul cererii care va ajunge la endpoint-ul final. Astfel, în etapa finală de procesare a cererii – endpoint-ul final - vom avea acces la datele utilizatorului.</w:t>
+        <w:t>în etapa finală de procesare a cererii – endpoint-ul final - vom avea acces la datele utilizatorului.</w:t>
       </w:r>
       <w:r>
         <w:t xml:space="preserve"> Toată această logică de implementare este rezumată mai jos</w:t>
@@ -8868,7 +9112,7 @@
           <v:shape id="_x0000_i1035" type="#_x0000_t75" style="width:446.4pt;height:129.6pt" o:ole="">
             <v:imagedata r:id="rId37" o:title=""/>
           </v:shape>
-          <o:OLEObject Type="Embed" ProgID="Word.OpenDocumentText.12" ShapeID="_x0000_i1035" DrawAspect="Content" ObjectID="_1780047446" r:id="rId38"/>
+          <o:OLEObject Type="Embed" ProgID="Word.OpenDocumentText.12" ShapeID="_x0000_i1035" DrawAspect="Content" ObjectID="_1780065212" r:id="rId38"/>
         </w:object>
       </w:r>
     </w:p>
@@ -8936,7 +9180,7 @@
           <v:shape id="_x0000_i1036" type="#_x0000_t75" style="width:366.9pt;height:14.4pt" o:ole="">
             <v:imagedata r:id="rId39" o:title=""/>
           </v:shape>
-          <o:OLEObject Type="Embed" ProgID="Word.OpenDocumentText.12" ShapeID="_x0000_i1036" DrawAspect="Content" ObjectID="_1780047447" r:id="rId40"/>
+          <o:OLEObject Type="Embed" ProgID="Word.OpenDocumentText.12" ShapeID="_x0000_i1036" DrawAspect="Content" ObjectID="_1780065213" r:id="rId40"/>
         </w:object>
       </w:r>
     </w:p>
@@ -9075,23 +9319,20 @@
         <w:rPr>
           <w:lang w:val="en-US"/>
         </w:rPr>
-        <w:t xml:space="preserve">”, pentru a permite aplicațiilor front-end destinate pasagerilor și, </w:t>
-      </w:r>
-      <w:r>
-        <w:rPr>
-          <w:lang w:val="en-US"/>
-        </w:rPr>
+        <w:t>”, pentru a permite aplicațiilor front-end destinate pasagerilor și, respectiv, șoferilor, să comunice între ele</w:t>
+      </w:r>
+      <w:r>
+        <w:rPr>
+          <w:lang w:val="en-US"/>
+        </w:rPr>
+        <w:t xml:space="preserve"> în timp real, </w:t>
+      </w:r>
+      <w:r>
+        <w:t xml:space="preserve">în scopul partajării locației </w:t>
+      </w:r>
+      <w:r>
         <w:lastRenderedPageBreak/>
-        <w:t>respectiv, șoferilor, să comunice între ele</w:t>
-      </w:r>
-      <w:r>
-        <w:rPr>
-          <w:lang w:val="en-US"/>
-        </w:rPr>
-        <w:t xml:space="preserve"> în timp real, </w:t>
-      </w:r>
-      <w:r>
-        <w:t>în scopul partajării locației autocarului</w:t>
+        <w:t>autocarului</w:t>
       </w:r>
       <w:r>
         <w:rPr>
@@ -9271,7 +9512,7 @@
         </w:numPr>
         <w:spacing w:line="276" w:lineRule="auto"/>
       </w:pPr>
-      <w:bookmarkStart w:id="34" w:name="_Toc169277723"/>
+      <w:bookmarkStart w:id="34" w:name="_Toc169447057"/>
       <w:r>
         <w:rPr>
           <w:lang w:val="en-US"/>
@@ -9346,6 +9587,7 @@
         <w:spacing w:line="276" w:lineRule="auto"/>
       </w:pPr>
       <w:r>
+        <w:lastRenderedPageBreak/>
         <w:t>index.html -  documentul principal care este interpretat de către browser (aici este creat un div cu id-ul „root”;</w:t>
       </w:r>
     </w:p>
@@ -9494,17 +9736,17 @@
         <w:t>Pe parcursul implementării celor trei aplicații am folosit biblioteca „axios” pentru a face cereri HTTP către server în mod asincron. Dacă o pagină sau o componentă au nevoie de anumite date de la server încă de la încărcare, aceste cereri trebuiesc definite în interiorul unui bloc de tip „useEffect”</w:t>
       </w:r>
       <w:r>
-        <w:t xml:space="preserve"> – un mecanism React în cadrul căruia definim metodele ce trebuiesc executate imediat după ce o componentă a fost montată. Ulterior, avem nevoie de niște obiecte în care să salvăm datele primite în răspuns de la server. Deși, teoretic, putem folosi constante sau variabile, în practică trebuie utiliza un alt tip de obiect, și anume o „stare” React definită prin mecanismul „useState” ce conține două elemente: obiectul propriu-zis pentru care vrem să salvăm starea, precum și o metodă ce setează o nouă stare </w:t>
+        <w:t xml:space="preserve"> – un mecanism React în cadrul căruia definim metodele ce trebuiesc executate imediat după ce o componentă a fost montată. Ulterior, avem nevoie de niște obiecte în care să salvăm datele primite în răspuns de la server. Deși, teoretic, putem folosi constante sau variabile, în practică trebuie utiliza un alt tip de obiect, și anume o „stare” React definită prin mecanismul „useState” ce conține două elemente: obiectul propriu-zis pentru care vrem să salvăm starea, precum și o metodă ce setează o nouă stare pentru acest obiect. Prin utilizarea „useState”, </w:t>
+      </w:r>
+      <w:r>
+        <w:t xml:space="preserve"> </w:t>
+      </w:r>
+      <w:r>
+        <w:t xml:space="preserve">componenta va fi reîncărcată de fiecare dată </w:t>
       </w:r>
       <w:r>
         <w:lastRenderedPageBreak/>
-        <w:t xml:space="preserve">pentru acest obiect. Prin utilizarea „useState”, </w:t>
-      </w:r>
-      <w:r>
-        <w:t xml:space="preserve"> </w:t>
-      </w:r>
-      <w:r>
-        <w:t>componenta va fi reîncărcată de fiecare dată când o stare este schimbată</w:t>
+        <w:t>când o stare este schimbată</w:t>
       </w:r>
       <w:r>
         <w:t xml:space="preserve">, deci schimbările vor apărea pe ecran în timp real, fără a fi nevoie ca utilizatorul să reîncarce pagina. </w:t>
@@ -9544,7 +9786,7 @@
           <v:shape id="_x0000_i1037" type="#_x0000_t75" style="width:309.3pt;height:122.1pt" o:ole="">
             <v:imagedata r:id="rId42" o:title=""/>
           </v:shape>
-          <o:OLEObject Type="Embed" ProgID="Word.OpenDocumentText.12" ShapeID="_x0000_i1037" DrawAspect="Content" ObjectID="_1780047448" r:id="rId43"/>
+          <o:OLEObject Type="Embed" ProgID="Word.OpenDocumentText.12" ShapeID="_x0000_i1037" DrawAspect="Content" ObjectID="_1780065214" r:id="rId43"/>
         </w:object>
       </w:r>
     </w:p>
@@ -9618,7 +9860,7 @@
           <v:shape id="_x0000_i1038" type="#_x0000_t75" style="width:374.4pt;height:50.1pt" o:ole="">
             <v:imagedata r:id="rId44" o:title=""/>
           </v:shape>
-          <o:OLEObject Type="Embed" ProgID="Word.OpenDocumentText.12" ShapeID="_x0000_i1038" DrawAspect="Content" ObjectID="_1780047449" r:id="rId45"/>
+          <o:OLEObject Type="Embed" ProgID="Word.OpenDocumentText.12" ShapeID="_x0000_i1038" DrawAspect="Content" ObjectID="_1780065215" r:id="rId45"/>
         </w:object>
       </w:r>
     </w:p>
@@ -9669,7 +9911,7 @@
         </w:numPr>
         <w:spacing w:line="276" w:lineRule="auto"/>
       </w:pPr>
-      <w:bookmarkStart w:id="37" w:name="_Toc169277724"/>
+      <w:bookmarkStart w:id="37" w:name="_Toc169447058"/>
       <w:r>
         <w:t>Aplcația de administrare</w:t>
       </w:r>
@@ -9739,7 +9981,7 @@
           <v:shape id="_x0000_i1039" type="#_x0000_t75" style="width:222.9pt;height:151.5pt" o:ole="">
             <v:imagedata r:id="rId46" o:title=""/>
           </v:shape>
-          <o:OLEObject Type="Embed" ProgID="Word.OpenDocumentText.12" ShapeID="_x0000_i1039" DrawAspect="Content" ObjectID="_1780047450" r:id="rId47"/>
+          <o:OLEObject Type="Embed" ProgID="Word.OpenDocumentText.12" ShapeID="_x0000_i1039" DrawAspect="Content" ObjectID="_1780065216" r:id="rId47"/>
         </w:object>
       </w:r>
     </w:p>
@@ -10025,7 +10267,7 @@
           <v:shape id="_x0000_i1040" type="#_x0000_t75" style="width:273.6pt;height:14.4pt" o:ole="">
             <v:imagedata r:id="rId48" o:title=""/>
           </v:shape>
-          <o:OLEObject Type="Embed" ProgID="Word.OpenDocumentText.12" ShapeID="_x0000_i1040" DrawAspect="Content" ObjectID="_1780047451" r:id="rId49"/>
+          <o:OLEObject Type="Embed" ProgID="Word.OpenDocumentText.12" ShapeID="_x0000_i1040" DrawAspect="Content" ObjectID="_1780065217" r:id="rId49"/>
         </w:object>
       </w:r>
     </w:p>
@@ -10119,7 +10361,7 @@
         </w:numPr>
         <w:spacing w:line="276" w:lineRule="auto"/>
       </w:pPr>
-      <w:bookmarkStart w:id="40" w:name="_Toc169277725"/>
+      <w:bookmarkStart w:id="40" w:name="_Toc169447059"/>
       <w:r>
         <w:t>Aplicați</w:t>
       </w:r>
@@ -10278,7 +10520,7 @@
           <v:shape id="_x0000_i1041" type="#_x0000_t75" style="width:328.05pt;height:107.7pt" o:ole="">
             <v:imagedata r:id="rId50" o:title=""/>
           </v:shape>
-          <o:OLEObject Type="Embed" ProgID="Word.OpenDocumentText.12" ShapeID="_x0000_i1041" DrawAspect="Content" ObjectID="_1780047452" r:id="rId51"/>
+          <o:OLEObject Type="Embed" ProgID="Word.OpenDocumentText.12" ShapeID="_x0000_i1041" DrawAspect="Content" ObjectID="_1780065218" r:id="rId51"/>
         </w:object>
       </w:r>
     </w:p>
@@ -10397,7 +10639,7 @@
           <v:shape id="_x0000_i1042" type="#_x0000_t75" style="width:246.7pt;height:83.9pt" o:ole="">
             <v:imagedata r:id="rId52" o:title=""/>
           </v:shape>
-          <o:OLEObject Type="Embed" ProgID="Word.OpenDocumentText.12" ShapeID="_x0000_i1042" DrawAspect="Content" ObjectID="_1780047453" r:id="rId53"/>
+          <o:OLEObject Type="Embed" ProgID="Word.OpenDocumentText.12" ShapeID="_x0000_i1042" DrawAspect="Content" ObjectID="_1780065219" r:id="rId53"/>
         </w:object>
       </w:r>
     </w:p>
@@ -10435,7 +10677,7 @@
           <v:shape id="_x0000_i1043" type="#_x0000_t75" style="width:370.65pt;height:30.05pt" o:ole="">
             <v:imagedata r:id="rId54" o:title=""/>
           </v:shape>
-          <o:OLEObject Type="Embed" ProgID="Word.OpenDocumentText.12" ShapeID="_x0000_i1043" DrawAspect="Content" ObjectID="_1780047454" r:id="rId55"/>
+          <o:OLEObject Type="Embed" ProgID="Word.OpenDocumentText.12" ShapeID="_x0000_i1043" DrawAspect="Content" ObjectID="_1780065220" r:id="rId55"/>
         </w:object>
       </w:r>
     </w:p>
@@ -10483,14 +10725,22 @@
           <w:ilvl w:val="2"/>
           <w:numId w:val="6"/>
         </w:numPr>
-      </w:pPr>
+        <w:spacing w:line="276" w:lineRule="auto"/>
+      </w:pPr>
+      <w:bookmarkStart w:id="44" w:name="_Toc169447060"/>
       <w:r>
         <w:t>Aplicația pentru șoferi</w:t>
       </w:r>
-    </w:p>
-    <w:p/>
-    <w:p>
-      <w:pPr>
+      <w:bookmarkEnd w:id="44"/>
+    </w:p>
+    <w:p>
+      <w:pPr>
+        <w:spacing w:line="276" w:lineRule="auto"/>
+      </w:pPr>
+    </w:p>
+    <w:p>
+      <w:pPr>
+        <w:spacing w:line="276" w:lineRule="auto"/>
         <w:ind w:firstLine="720"/>
       </w:pPr>
       <w:r>
@@ -10502,11 +10752,13 @@
     </w:p>
     <w:p>
       <w:pPr>
-        <w:ind w:firstLine="720"/>
-      </w:pPr>
-    </w:p>
-    <w:p>
-      <w:pPr>
+        <w:spacing w:line="276" w:lineRule="auto"/>
+        <w:ind w:firstLine="720"/>
+      </w:pPr>
+    </w:p>
+    <w:p>
+      <w:pPr>
+        <w:spacing w:line="276" w:lineRule="auto"/>
         <w:ind w:firstLine="720"/>
       </w:pPr>
       <w:r>
@@ -10525,26 +10777,36 @@
         <w:t xml:space="preserve"> de fiecare dată când apare o schimbare. Dacă apelul către API returnează un obiect valid</w:t>
       </w:r>
       <w:r>
-        <w:t>, obțin coordonatele din acel obiect și trimit, prin Websocket-uri, evenimentul „update-coordonate”. Analog, când șoferul oprește cursa, se trimite evenimentul „stop -cursa”.</w:t>
-      </w:r>
-    </w:p>
-    <w:p>
-      <w:pPr>
-        <w:ind w:firstLine="720"/>
-      </w:pPr>
-    </w:p>
-    <w:p>
-      <w:pPr>
+        <w:t xml:space="preserve">, obțin coordonatele din acel obiect și trimit, </w:t>
+      </w:r>
+      <w:r>
+        <w:lastRenderedPageBreak/>
+        <w:t>prin Websocket-uri, evenimentul „update-coordonate”. Analog, când șoferul oprește cursa, se trimite evenimentul „stop -cursa”.</w:t>
+      </w:r>
+    </w:p>
+    <w:p>
+      <w:pPr>
+        <w:spacing w:line="276" w:lineRule="auto"/>
+        <w:ind w:firstLine="720"/>
+      </w:pPr>
+    </w:p>
+    <w:p>
+      <w:pPr>
+        <w:spacing w:line="276" w:lineRule="auto"/>
         <w:ind w:firstLine="720"/>
       </w:pPr>
     </w:p>
     <w:p>
       <w:pPr>
         <w:pStyle w:val="Heading1"/>
-      </w:pPr>
-      <w:r>
-        <w:lastRenderedPageBreak/>
-        <w:t xml:space="preserve"> Utilizarea aplicațiilor. Rezul</w:t>
+        <w:spacing w:line="276" w:lineRule="auto"/>
+      </w:pPr>
+      <w:r>
+        <w:t xml:space="preserve"> </w:t>
+      </w:r>
+      <w:bookmarkStart w:id="45" w:name="_Toc169447061"/>
+      <w:r>
+        <w:t>Utilizarea aplicațiilor. Rezul</w:t>
       </w:r>
       <w:r>
         <w:t>t</w:t>
@@ -10552,19 +10814,36 @@
       <w:r>
         <w:t>ate</w:t>
       </w:r>
-    </w:p>
-    <w:p/>
-    <w:p>
-      <w:pPr>
+      <w:bookmarkEnd w:id="45"/>
+    </w:p>
+    <w:p>
+      <w:pPr>
+        <w:spacing w:line="276" w:lineRule="auto"/>
+      </w:pPr>
+    </w:p>
+    <w:p>
+      <w:pPr>
+        <w:spacing w:line="276" w:lineRule="auto"/>
         <w:ind w:firstLine="720"/>
       </w:pPr>
       <w:r>
         <w:t>Inițial, administratorul este responsabil cu introducerea în interfață a primelor trasee și autocare, prin intermediul unor formulare. Ulterior, acesta poate introduce curse, prin intermediul unui formular dedicat, în care are la dispoziție traseele, autocarele și șoferii existenți în baza de date, după cum putem observa în figura 9:</w:t>
       </w:r>
     </w:p>
-    <w:p/>
-    <w:p>
-      <w:pPr>
+    <w:p>
+      <w:pPr>
+        <w:spacing w:line="276" w:lineRule="auto"/>
+        <w:ind w:firstLine="720"/>
+      </w:pPr>
+    </w:p>
+    <w:p>
+      <w:pPr>
+        <w:spacing w:line="276" w:lineRule="auto"/>
+      </w:pPr>
+    </w:p>
+    <w:p>
+      <w:pPr>
+        <w:spacing w:line="276" w:lineRule="auto"/>
         <w:ind w:firstLine="720"/>
         <w:jc w:val="left"/>
       </w:pPr>
@@ -10611,18 +10890,28 @@
     </w:p>
     <w:p>
       <w:pPr>
+        <w:spacing w:line="276" w:lineRule="auto"/>
         <w:ind w:firstLine="720"/>
         <w:jc w:val="left"/>
       </w:pPr>
     </w:p>
     <w:p>
       <w:pPr>
+        <w:spacing w:line="276" w:lineRule="auto"/>
+        <w:ind w:firstLine="720"/>
+        <w:jc w:val="left"/>
+      </w:pPr>
+    </w:p>
+    <w:p>
+      <w:pPr>
+        <w:spacing w:line="276" w:lineRule="auto"/>
         <w:ind w:firstLine="720"/>
         <w:jc w:val="center"/>
       </w:pPr>
     </w:p>
     <w:p>
       <w:pPr>
+        <w:spacing w:line="276" w:lineRule="auto"/>
         <w:ind w:firstLine="720"/>
         <w:jc w:val="left"/>
       </w:pPr>
@@ -10635,12 +10924,21 @@
     </w:p>
     <w:p>
       <w:pPr>
+        <w:spacing w:line="276" w:lineRule="auto"/>
         <w:ind w:firstLine="720"/>
         <w:jc w:val="center"/>
       </w:pPr>
     </w:p>
     <w:p>
       <w:pPr>
+        <w:spacing w:line="276" w:lineRule="auto"/>
+        <w:ind w:firstLine="720"/>
+        <w:jc w:val="center"/>
+      </w:pPr>
+    </w:p>
+    <w:p>
+      <w:pPr>
+        <w:spacing w:line="276" w:lineRule="auto"/>
         <w:ind w:firstLine="720"/>
       </w:pPr>
       <w:r>
@@ -10649,15 +10947,18 @@
     </w:p>
     <w:p>
       <w:pPr>
-        <w:ind w:firstLine="720"/>
-      </w:pPr>
-    </w:p>
-    <w:p>
-      <w:pPr>
+        <w:spacing w:line="276" w:lineRule="auto"/>
+        <w:ind w:firstLine="720"/>
+      </w:pPr>
+    </w:p>
+    <w:p>
+      <w:pPr>
+        <w:spacing w:line="276" w:lineRule="auto"/>
         <w:ind w:firstLine="720"/>
         <w:jc w:val="left"/>
       </w:pPr>
       <w:r>
+        <w:lastRenderedPageBreak/>
         <w:t xml:space="preserve">                      </w:t>
       </w:r>
       <w:r>
@@ -10700,12 +11001,14 @@
     </w:p>
     <w:p>
       <w:pPr>
+        <w:spacing w:line="276" w:lineRule="auto"/>
         <w:ind w:firstLine="720"/>
         <w:jc w:val="left"/>
       </w:pPr>
     </w:p>
     <w:p>
       <w:pPr>
+        <w:spacing w:line="276" w:lineRule="auto"/>
         <w:ind w:firstLine="720"/>
         <w:jc w:val="left"/>
       </w:pPr>
@@ -10718,10 +11021,17 @@
     </w:p>
     <w:p>
       <w:pPr>
-        <w:ind w:firstLine="720"/>
-      </w:pPr>
-      <w:r>
-        <w:lastRenderedPageBreak/>
+        <w:spacing w:line="276" w:lineRule="auto"/>
+        <w:ind w:firstLine="720"/>
+        <w:jc w:val="left"/>
+      </w:pPr>
+    </w:p>
+    <w:p>
+      <w:pPr>
+        <w:spacing w:line="276" w:lineRule="auto"/>
+        <w:ind w:firstLine="720"/>
+      </w:pPr>
+      <w:r>
         <w:t>Administratorul are posibilitatea de a edita sau șterge o cursă, prin intermediul a două butoane sugestive ce devin vizibile în momentul în care mouse-ul este poziționat deasupra cursei respective</w:t>
       </w:r>
       <w:r>
@@ -10833,6 +11143,7 @@
         <w:ind w:firstLine="720"/>
       </w:pPr>
       <w:r>
+        <w:lastRenderedPageBreak/>
         <w:t>La apăsarea butonului „Adaugă rezervare” se deschide interfața interactivă de adăugare a unei curse. Pot fi selectate doar scaunele de culoare verde (locurile disponibile). În momentul în care un scaun este selectat, acesta devine galben și locul devine vizibil în formular. Administratorul trebuie să introducă numele persoanei pentru care se efectuează rezervarea și apoi să confirme prin apăsarea butonului, după cum putem observa în figura 12:</w:t>
       </w:r>
     </w:p>
@@ -10893,13 +11204,6 @@
       <w:pPr>
         <w:spacing w:line="276" w:lineRule="auto"/>
         <w:ind w:firstLine="720"/>
-        <w:jc w:val="center"/>
-      </w:pPr>
-    </w:p>
-    <w:p>
-      <w:pPr>
-        <w:spacing w:line="276" w:lineRule="auto"/>
-        <w:ind w:firstLine="720"/>
         <w:jc w:val="left"/>
       </w:pPr>
       <w:r>
@@ -10916,9 +11220,15 @@
       <w:pPr>
         <w:spacing w:line="276" w:lineRule="auto"/>
         <w:ind w:firstLine="720"/>
-      </w:pPr>
-      <w:r>
-        <w:lastRenderedPageBreak/>
+        <w:jc w:val="left"/>
+      </w:pPr>
+    </w:p>
+    <w:p>
+      <w:pPr>
+        <w:spacing w:line="276" w:lineRule="auto"/>
+        <w:ind w:firstLine="720"/>
+      </w:pPr>
+      <w:r>
         <w:t xml:space="preserve">Acum că administratorul a introdus primele curse în sistem, ne putem îndrepta atenția către aplicația pasagerilor. </w:t>
       </w:r>
     </w:p>
@@ -10949,13 +11259,7 @@
         <w:ind w:firstLine="720"/>
       </w:pPr>
       <w:r>
-        <w:t>Antetul aplicației se poate găsi în două stări, depinzând de faptul dacă un utilizator este sau nu autentificat. Prima dată când pagina este deschisă și niciun utilizator nu este logat, antetul conține logo-ul platformei (sub formă de link care va duce mereu la pagina principală), precum și două butoane (Log in – autentificare și Sign up – înregistrare), fiecare ducând către o pagină dedicată, ce conține un formular</w:t>
-      </w:r>
-      <w:r>
-        <w:t xml:space="preserve"> (figura 13)</w:t>
-      </w:r>
-      <w:r>
-        <w:t>.</w:t>
+        <w:t>Antetul aplicației se poate găsi în două stări, depinzând de faptul dacă un utilizator este sau nu autentificat. Prima dată când pagina este deschisă și niciun utilizator nu este logat, antetul conține logo-ul platformei (sub formă de link care va duce mereu la pagina principală), precum și două butoane (Log in – autentificare și Sign up – înregistrare), fiecare ducând către o pagină dedicată, ce conține un formular (figura 13).</w:t>
       </w:r>
     </w:p>
     <w:p>
@@ -10974,9 +11278,9 @@
       </w:r>
       <w:r>
         <w:drawing>
-          <wp:inline distT="0" distB="0" distL="0" distR="0" wp14:anchorId="1FEC287E" wp14:editId="3E1FCC86">
-            <wp:extent cx="1413060" cy="2472856"/>
-            <wp:effectExtent l="0" t="0" r="0" b="3810"/>
+          <wp:inline distT="0" distB="0" distL="0" distR="0" wp14:anchorId="1FEC287E" wp14:editId="4B6D7B31">
+            <wp:extent cx="1235859" cy="2162755"/>
+            <wp:effectExtent l="0" t="0" r="2540" b="9525"/>
             <wp:docPr id="466220072" name="Picture 1" descr="A screenshot of a login form&#10;&#10;Description automatically generated"/>
             <wp:cNvGraphicFramePr>
               <a:graphicFrameLocks xmlns:a="http://schemas.openxmlformats.org/drawingml/2006/main" noChangeAspect="1"/>
@@ -10997,7 +11301,7 @@
                   <pic:spPr>
                     <a:xfrm>
                       <a:off x="0" y="0"/>
-                      <a:ext cx="1424002" cy="2492005"/>
+                      <a:ext cx="1247515" cy="2183152"/>
                     </a:xfrm>
                     <a:prstGeom prst="rect">
                       <a:avLst/>
@@ -11014,9 +11318,9 @@
       </w:r>
       <w:r>
         <w:drawing>
-          <wp:inline distT="0" distB="0" distL="0" distR="0" wp14:anchorId="4AA70663" wp14:editId="309320CA">
-            <wp:extent cx="1383928" cy="2479773"/>
-            <wp:effectExtent l="0" t="0" r="6985" b="0"/>
+          <wp:inline distT="0" distB="0" distL="0" distR="0" wp14:anchorId="4AA70663" wp14:editId="44AAA80F">
+            <wp:extent cx="1216550" cy="2179859"/>
+            <wp:effectExtent l="0" t="0" r="3175" b="0"/>
             <wp:docPr id="2107702952" name="Picture 1" descr="A screenshot of a phone application&#10;&#10;Description automatically generated"/>
             <wp:cNvGraphicFramePr>
               <a:graphicFrameLocks xmlns:a="http://schemas.openxmlformats.org/drawingml/2006/main" noChangeAspect="1"/>
@@ -11037,7 +11341,7 @@
                   <pic:spPr>
                     <a:xfrm>
                       <a:off x="0" y="0"/>
-                      <a:ext cx="1390881" cy="2492232"/>
+                      <a:ext cx="1235129" cy="2213150"/>
                     </a:xfrm>
                     <a:prstGeom prst="rect">
                       <a:avLst/>
@@ -11063,7 +11367,7 @@
         <w:jc w:val="left"/>
       </w:pPr>
       <w:r>
-        <w:t xml:space="preserve">                        Fig. 13 – Formularele de autentificare și înregistrare</w:t>
+        <w:t xml:space="preserve">                   Fig. 13 – Formularele de autentificare și înregistrare</w:t>
       </w:r>
     </w:p>
     <w:p>
@@ -11165,11 +11469,7 @@
         <w:ind w:firstLine="720"/>
       </w:pPr>
       <w:r>
-        <w:t xml:space="preserve">Pentru a efectua rezervări, pasagerul trebuie mai intâi să selecteze cursa dorită. Acesta dispune de un formular de filtrare a curselor după traseu și data plecării, implementat </w:t>
-      </w:r>
-      <w:r>
-        <w:lastRenderedPageBreak/>
-        <w:t xml:space="preserve">în aceeași manieră ca cel din aplicația de administrare (figura 10), dar stilizat diferit, în concordanță cu restul aplicației. </w:t>
+        <w:t xml:space="preserve">Pentru a efectua rezervări, pasagerul trebuie mai intâi să selecteze cursa dorită. Acesta dispune de un formular de filtrare a curselor după traseu și data plecării, implementat în aceeași manieră ca cel din aplicația de administrare (figura 10), dar stilizat diferit, în concordanță cu restul aplicației. </w:t>
       </w:r>
       <w:r>
         <w:t>Alternativ, utilizatorul poate selecta o cursă din secțiunea „Curse Populare”, care conține cursele cu cele mai multe rezervări în momentul accesării platformei (figura 15).</w:t>
@@ -11282,14 +11582,16 @@
     <w:p>
       <w:pPr>
         <w:spacing w:line="276" w:lineRule="auto"/>
-        <w:ind w:firstLine="720"/>
-        <w:jc w:val="left"/>
-      </w:pPr>
+      </w:pPr>
+      <w:r>
+        <w:lastRenderedPageBreak/>
+        <w:t xml:space="preserve">        </w:t>
+      </w:r>
       <w:r>
         <w:drawing>
-          <wp:inline distT="0" distB="0" distL="0" distR="0" wp14:anchorId="24351050" wp14:editId="4CF2CBC4">
-            <wp:extent cx="4929808" cy="1670570"/>
-            <wp:effectExtent l="0" t="0" r="4445" b="6350"/>
+          <wp:inline distT="0" distB="0" distL="0" distR="0" wp14:anchorId="24351050" wp14:editId="23DF2870">
+            <wp:extent cx="5087551" cy="1724025"/>
+            <wp:effectExtent l="0" t="0" r="0" b="0"/>
             <wp:docPr id="1081698773" name="Picture 1" descr="A blue and white rectangle with a white rectangle&#10;&#10;Description automatically generated"/>
             <wp:cNvGraphicFramePr>
               <a:graphicFrameLocks xmlns:a="http://schemas.openxmlformats.org/drawingml/2006/main" noChangeAspect="1"/>
@@ -11310,7 +11612,7 @@
                   <pic:spPr>
                     <a:xfrm>
                       <a:off x="0" y="0"/>
-                      <a:ext cx="4936349" cy="1672787"/>
+                      <a:ext cx="5099513" cy="1728079"/>
                     </a:xfrm>
                     <a:prstGeom prst="rect">
                       <a:avLst/>
@@ -11334,11 +11636,20 @@
       <w:pPr>
         <w:spacing w:line="276" w:lineRule="auto"/>
         <w:ind w:firstLine="720"/>
+      </w:pPr>
+      <w:r>
+        <w:t xml:space="preserve">                      </w:t>
+      </w:r>
+      <w:r>
+        <w:t>Fig. 16 – Secțiunile de interes din pagina de profil</w:t>
+      </w:r>
+    </w:p>
+    <w:p>
+      <w:pPr>
+        <w:spacing w:line="276" w:lineRule="auto"/>
+        <w:ind w:firstLine="720"/>
         <w:jc w:val="center"/>
       </w:pPr>
-      <w:r>
-        <w:t>Fig. 16 – Secțiunile de interes din pagina de profil</w:t>
-      </w:r>
     </w:p>
     <w:p>
       <w:pPr>
@@ -11360,17 +11671,22 @@
       <w:pPr>
         <w:spacing w:line="276" w:lineRule="auto"/>
         <w:ind w:firstLine="720"/>
+      </w:pPr>
+    </w:p>
+    <w:p>
+      <w:pPr>
+        <w:spacing w:line="276" w:lineRule="auto"/>
+        <w:ind w:firstLine="720"/>
         <w:jc w:val="left"/>
       </w:pPr>
       <w:r>
-        <w:lastRenderedPageBreak/>
         <w:t xml:space="preserve"> </w:t>
       </w:r>
       <w:r>
         <w:drawing>
-          <wp:inline distT="0" distB="0" distL="0" distR="0" wp14:anchorId="3F6944F9" wp14:editId="703F0F79">
-            <wp:extent cx="4699221" cy="2260310"/>
-            <wp:effectExtent l="0" t="0" r="6350" b="6985"/>
+          <wp:inline distT="0" distB="0" distL="0" distR="0" wp14:anchorId="3F6944F9" wp14:editId="2B1608D9">
+            <wp:extent cx="5722960" cy="2752725"/>
+            <wp:effectExtent l="0" t="0" r="0" b="0"/>
             <wp:docPr id="1494560508" name="Picture 1" descr="A map of a city&#10;&#10;Description automatically generated"/>
             <wp:cNvGraphicFramePr>
               <a:graphicFrameLocks xmlns:a="http://schemas.openxmlformats.org/drawingml/2006/main" noChangeAspect="1"/>
@@ -11391,7 +11707,7 @@
                   <pic:spPr>
                     <a:xfrm>
                       <a:off x="0" y="0"/>
-                      <a:ext cx="4725265" cy="2272837"/>
+                      <a:ext cx="5759942" cy="2770513"/>
                     </a:xfrm>
                     <a:prstGeom prst="rect">
                       <a:avLst/>
@@ -11459,12 +11775,13 @@
         <w:jc w:val="left"/>
       </w:pPr>
       <w:r>
+        <w:lastRenderedPageBreak/>
         <w:t xml:space="preserve">                                    </w:t>
       </w:r>
       <w:r>
         <w:drawing>
-          <wp:inline distT="0" distB="0" distL="0" distR="0" wp14:anchorId="47DA3A13" wp14:editId="238B8DE0">
-            <wp:extent cx="2425148" cy="2292687"/>
+          <wp:inline distT="0" distB="0" distL="0" distR="0" wp14:anchorId="47DA3A13" wp14:editId="60D5EF29">
+            <wp:extent cx="2363408" cy="2234317"/>
             <wp:effectExtent l="0" t="0" r="0" b="0"/>
             <wp:docPr id="1094695377" name="Picture 1" descr="A screenshot of a computer&#10;&#10;Description automatically generated"/>
             <wp:cNvGraphicFramePr>
@@ -11486,7 +11803,7 @@
                   <pic:spPr>
                     <a:xfrm>
                       <a:off x="0" y="0"/>
-                      <a:ext cx="2425148" cy="2292687"/>
+                      <a:ext cx="2378062" cy="2248170"/>
                     </a:xfrm>
                     <a:prstGeom prst="rect">
                       <a:avLst/>
@@ -11535,7 +11852,6 @@
     <w:p>
       <w:pPr>
         <w:spacing w:line="276" w:lineRule="auto"/>
-        <w:ind w:firstLine="720"/>
       </w:pPr>
     </w:p>
     <w:p>
@@ -11545,14 +11861,13 @@
         <w:jc w:val="left"/>
       </w:pPr>
       <w:r>
-        <w:lastRenderedPageBreak/>
         <w:t xml:space="preserve">                                </w:t>
       </w:r>
       <w:r>
         <w:drawing>
-          <wp:inline distT="0" distB="0" distL="0" distR="0" wp14:anchorId="736423D7" wp14:editId="7D9476E8">
-            <wp:extent cx="2085895" cy="2472856"/>
-            <wp:effectExtent l="0" t="0" r="0" b="3810"/>
+          <wp:inline distT="0" distB="0" distL="0" distR="0" wp14:anchorId="736423D7" wp14:editId="2B9B2BBF">
+            <wp:extent cx="2276475" cy="2698791"/>
+            <wp:effectExtent l="0" t="0" r="0" b="6350"/>
             <wp:docPr id="2015343897" name="Picture 1" descr="A screenshot of a bus driver login&#10;&#10;Description automatically generated"/>
             <wp:cNvGraphicFramePr>
               <a:graphicFrameLocks xmlns:a="http://schemas.openxmlformats.org/drawingml/2006/main" noChangeAspect="1"/>
@@ -11573,7 +11888,7 @@
                   <pic:spPr>
                     <a:xfrm>
                       <a:off x="0" y="0"/>
-                      <a:ext cx="2125548" cy="2519865"/>
+                      <a:ext cx="2323958" cy="2755083"/>
                     </a:xfrm>
                     <a:prstGeom prst="rect">
                       <a:avLst/>
@@ -11636,6 +11951,7 @@
         <w:jc w:val="left"/>
       </w:pPr>
       <w:r>
+        <w:lastRenderedPageBreak/>
         <w:t xml:space="preserve"> </w:t>
       </w:r>
       <w:r>
@@ -11746,74 +12062,460 @@
     <w:p>
       <w:pPr>
         <w:spacing w:line="276" w:lineRule="auto"/>
-        <w:ind w:firstLine="720"/>
         <w:jc w:val="left"/>
       </w:pPr>
     </w:p>
     <w:p>
       <w:pPr>
-        <w:spacing w:line="276" w:lineRule="auto"/>
-        <w:ind w:firstLine="720"/>
-        <w:jc w:val="left"/>
-      </w:pPr>
-    </w:p>
-    <w:p>
-      <w:pPr>
-        <w:spacing w:line="276" w:lineRule="auto"/>
-        <w:ind w:firstLine="720"/>
-        <w:jc w:val="left"/>
-      </w:pPr>
-    </w:p>
-    <w:p>
-      <w:pPr>
-        <w:spacing w:line="276" w:lineRule="auto"/>
-        <w:ind w:firstLine="720"/>
-        <w:jc w:val="left"/>
-      </w:pPr>
-    </w:p>
-    <w:p>
-      <w:pPr>
-        <w:spacing w:line="276" w:lineRule="auto"/>
-        <w:ind w:firstLine="720"/>
-        <w:jc w:val="left"/>
-      </w:pPr>
-    </w:p>
-    <w:p>
-      <w:pPr>
-        <w:spacing w:line="276" w:lineRule="auto"/>
-        <w:ind w:firstLine="720"/>
-        <w:jc w:val="left"/>
-      </w:pPr>
-    </w:p>
-    <w:p>
-      <w:pPr>
-        <w:spacing w:line="276" w:lineRule="auto"/>
-        <w:ind w:firstLine="720"/>
-        <w:jc w:val="left"/>
-      </w:pPr>
-    </w:p>
-    <w:p>
-      <w:pPr>
-        <w:spacing w:line="276" w:lineRule="auto"/>
-        <w:ind w:firstLine="720"/>
-        <w:jc w:val="left"/>
-      </w:pPr>
-    </w:p>
-    <w:p>
-      <w:pPr>
         <w:pStyle w:val="Heading1"/>
-      </w:pPr>
-      <w:r>
+        <w:spacing w:line="276" w:lineRule="auto"/>
+      </w:pPr>
+      <w:r>
+        <w:t xml:space="preserve"> </w:t>
+      </w:r>
+      <w:bookmarkStart w:id="46" w:name="_Toc169447062"/>
+      <w:r>
+        <w:t>Considerații finale</w:t>
+      </w:r>
+      <w:bookmarkEnd w:id="46"/>
+    </w:p>
+    <w:p>
+      <w:pPr>
+        <w:spacing w:line="276" w:lineRule="auto"/>
+      </w:pPr>
+    </w:p>
+    <w:p>
+      <w:pPr>
+        <w:pStyle w:val="Heading2"/>
+        <w:numPr>
+          <w:ilvl w:val="1"/>
+          <w:numId w:val="6"/>
+        </w:numPr>
+        <w:spacing w:line="276" w:lineRule="auto"/>
+      </w:pPr>
+      <w:r>
+        <w:t>Dezvoltări ulterioare</w:t>
+      </w:r>
+    </w:p>
+    <w:p>
+      <w:pPr>
+        <w:spacing w:line="276" w:lineRule="auto"/>
+      </w:pPr>
+    </w:p>
+    <w:p>
+      <w:pPr>
+        <w:spacing w:line="276" w:lineRule="auto"/>
+        <w:ind w:firstLine="720"/>
+      </w:pPr>
+      <w:r>
+        <w:t>Pe măsură ce platforma implementată continuă să evolueze, este esențial să ne concentrăm pe dezvoltările ulterioare care vor îmbunătăți și extinde funcționalitățile actuale. Voi analiza, în acest capitol, integrarea unor tehnologii noi, precum și adăugarea de funcționalități suplimentare care să răspundă nevoilor utilizatorilor</w:t>
+      </w:r>
+      <w:r>
+        <w:t xml:space="preserve">, </w:t>
+      </w:r>
+      <w:r>
+        <w:t>fie că sunt administratori, șoferi sau pasageri.</w:t>
+      </w:r>
+    </w:p>
+    <w:p>
+      <w:pPr>
+        <w:spacing w:line="276" w:lineRule="auto"/>
+        <w:ind w:firstLine="720"/>
+      </w:pPr>
+    </w:p>
+    <w:p>
+      <w:pPr>
+        <w:spacing w:line="276" w:lineRule="auto"/>
+        <w:ind w:firstLine="720"/>
+      </w:pPr>
+      <w:r>
+        <w:t>Astfel, în viitorul apropiat, îmi propun să realizez următoarele completări și îmbunătățiri:</w:t>
+      </w:r>
+    </w:p>
+    <w:p>
+      <w:pPr>
+        <w:spacing w:line="276" w:lineRule="auto"/>
+        <w:ind w:firstLine="720"/>
+      </w:pPr>
+    </w:p>
+    <w:p>
+      <w:pPr>
+        <w:pStyle w:val="ListParagraph"/>
+        <w:numPr>
+          <w:ilvl w:val="0"/>
+          <w:numId w:val="20"/>
+        </w:numPr>
+        <w:spacing w:line="276" w:lineRule="auto"/>
+        <w:rPr>
+          <w:lang w:val="en-US"/>
+        </w:rPr>
+      </w:pPr>
+      <w:r>
+        <w:rPr>
+          <w:lang w:val="en-US"/>
+        </w:rPr>
+        <w:t>Modificarea bazei de date și a aplicațiilor, pentru a introduce posibilitatea de a efectua rezervări între orașele intermediare ale traseelor definite, precum și posibilitatea de a rezeva mai multe locuri pentru o cursă;</w:t>
+      </w:r>
+    </w:p>
+    <w:p>
+      <w:pPr>
+        <w:pStyle w:val="ListParagraph"/>
+        <w:numPr>
+          <w:ilvl w:val="0"/>
+          <w:numId w:val="20"/>
+        </w:numPr>
+        <w:spacing w:line="276" w:lineRule="auto"/>
+        <w:rPr>
+          <w:lang w:val="en-US"/>
+        </w:rPr>
+      </w:pPr>
+      <w:r>
+        <w:rPr>
+          <w:lang w:val="en-US"/>
+        </w:rPr>
+        <w:t>Sporirea securității sistemului de autentificare, prin stocarea mai sigură a token-ului de acces pe care aplicațiile client le trimit în antetul cererilor către server. În acest moment, token-ul de acces este stocat în „sessionStorrage”;</w:t>
+      </w:r>
+    </w:p>
+    <w:p>
+      <w:pPr>
+        <w:pStyle w:val="ListParagraph"/>
+        <w:numPr>
+          <w:ilvl w:val="0"/>
+          <w:numId w:val="20"/>
+        </w:numPr>
+        <w:spacing w:line="276" w:lineRule="auto"/>
+        <w:rPr>
+          <w:lang w:val="en-US"/>
+        </w:rPr>
+      </w:pPr>
+      <w:r>
+        <w:rPr>
+          <w:lang w:val="en-US"/>
+        </w:rPr>
+        <w:t>Introducerea unei modalități de plată on-line a biletului unei călătorii;</w:t>
+      </w:r>
+    </w:p>
+    <w:p>
+      <w:pPr>
+        <w:pStyle w:val="ListParagraph"/>
+        <w:numPr>
+          <w:ilvl w:val="0"/>
+          <w:numId w:val="20"/>
+        </w:numPr>
+        <w:spacing w:line="276" w:lineRule="auto"/>
+        <w:rPr>
+          <w:lang w:val="en-US"/>
+        </w:rPr>
+      </w:pPr>
+      <w:r>
+        <w:rPr>
+          <w:lang w:val="en-US"/>
+        </w:rPr>
+        <w:t xml:space="preserve">Modificarea stilurilor CSS astfel încât aplicațiile să </w:t>
+      </w:r>
+      <w:r>
+        <w:rPr>
+          <w:lang w:val="en-US"/>
+        </w:rPr>
+        <w:t>își schimbe formatul în funcție de dimensiunea ecranului pe care sunt vizualizate.</w:t>
+      </w:r>
+    </w:p>
+    <w:p>
+      <w:pPr>
+        <w:pStyle w:val="ListParagraph"/>
+        <w:spacing w:line="276" w:lineRule="auto"/>
+        <w:ind w:left="1440"/>
+        <w:rPr>
+          <w:lang w:val="en-US"/>
+        </w:rPr>
+      </w:pPr>
+    </w:p>
+    <w:p>
+      <w:pPr>
+        <w:pStyle w:val="ListParagraph"/>
+        <w:spacing w:line="276" w:lineRule="auto"/>
+        <w:ind w:left="1440"/>
+        <w:rPr>
+          <w:lang w:val="en-US"/>
+        </w:rPr>
+      </w:pPr>
+    </w:p>
+    <w:p>
+      <w:pPr>
+        <w:pStyle w:val="Heading2"/>
+        <w:numPr>
+          <w:ilvl w:val="1"/>
+          <w:numId w:val="6"/>
+        </w:numPr>
+        <w:spacing w:line="276" w:lineRule="auto"/>
+        <w:rPr>
+          <w:lang w:val="en-US"/>
+        </w:rPr>
+      </w:pPr>
+      <w:r>
+        <w:rPr>
+          <w:lang w:val="en-US"/>
+        </w:rPr>
         <w:lastRenderedPageBreak/>
-        <w:t xml:space="preserve"> Considerații finale</w:t>
-      </w:r>
-    </w:p>
-    <w:p/>
-    <w:p>
-      <w:pPr>
-        <w:spacing w:line="276" w:lineRule="auto"/>
-        <w:ind w:firstLine="720"/>
-      </w:pPr>
+        <w:t>Dificultăți în implementare</w:t>
+      </w:r>
+    </w:p>
+    <w:p>
+      <w:pPr>
+        <w:spacing w:line="276" w:lineRule="auto"/>
+        <w:rPr>
+          <w:lang w:val="en-US"/>
+        </w:rPr>
+      </w:pPr>
+    </w:p>
+    <w:p>
+      <w:pPr>
+        <w:spacing w:line="276" w:lineRule="auto"/>
+        <w:ind w:firstLine="720"/>
+      </w:pPr>
+      <w:r>
+        <w:t>În dezvoltarea sistemului de aplicații pentru gestionarea curselor de autocar, am întâmpinat numeroase provocări care au necesitat soluții inovative și adaptabilitate. Am expus, mai jos, dificultățile principale pe care le-am întâlnit pe parcursul procesului de implementare:</w:t>
+      </w:r>
+    </w:p>
+    <w:p>
+      <w:pPr>
+        <w:spacing w:line="276" w:lineRule="auto"/>
+        <w:ind w:firstLine="720"/>
+      </w:pPr>
+    </w:p>
+    <w:p>
+      <w:pPr>
+        <w:pStyle w:val="ListParagraph"/>
+        <w:numPr>
+          <w:ilvl w:val="0"/>
+          <w:numId w:val="21"/>
+        </w:numPr>
+        <w:spacing w:line="276" w:lineRule="auto"/>
+        <w:rPr>
+          <w:lang w:val="en-US"/>
+        </w:rPr>
+      </w:pPr>
+      <w:r>
+        <w:rPr>
+          <w:lang w:val="en-US"/>
+        </w:rPr>
+        <w:t>Dezvoltarea interfețelor grafice fără a avea un model de structură (așezare în pagină, stilizări, etc.);</w:t>
+      </w:r>
+    </w:p>
+    <w:p>
+      <w:pPr>
+        <w:pStyle w:val="ListParagraph"/>
+        <w:numPr>
+          <w:ilvl w:val="0"/>
+          <w:numId w:val="21"/>
+        </w:numPr>
+        <w:spacing w:line="276" w:lineRule="auto"/>
+        <w:rPr>
+          <w:lang w:val="en-US"/>
+        </w:rPr>
+      </w:pPr>
+      <w:r>
+        <w:rPr>
+          <w:lang w:val="en-US"/>
+        </w:rPr>
+        <w:t>Modificarea, în repetate rânduri, a structurii bazei de date gândite inițial, pentru a putea implementa funcționalități noi;</w:t>
+      </w:r>
+    </w:p>
+    <w:p>
+      <w:pPr>
+        <w:pStyle w:val="ListParagraph"/>
+        <w:numPr>
+          <w:ilvl w:val="0"/>
+          <w:numId w:val="21"/>
+        </w:numPr>
+        <w:spacing w:line="276" w:lineRule="auto"/>
+        <w:rPr>
+          <w:lang w:val="en-US"/>
+        </w:rPr>
+      </w:pPr>
+      <w:r>
+        <w:rPr>
+          <w:lang w:val="en-US"/>
+        </w:rPr>
+        <w:t>Alegerea arhitecturii sistemului: aplicații separate pentru fiecare tip principal de utilizatori (administrator, pasageri și șoferi) sau aplicație comună, cu interfețe diferite în funcție de tipul utilizatorului. Am ales, în cele din urmă, prima variantă, considerând-o mai ușor de implementat</w:t>
+      </w:r>
+      <w:r>
+        <w:rPr>
+          <w:lang w:val="en-US"/>
+        </w:rPr>
+        <w:t xml:space="preserve"> și, în același timp, mai avantajoasă (cod mai ușor de întreținut pentru fiecare aplicație, gestionare mai sigură a accesului și a permisiunilor, interfețe grafice pretate pe nevoile tipurilor de utilizatori, etc.).</w:t>
+      </w:r>
+    </w:p>
+    <w:p>
+      <w:pPr>
+        <w:spacing w:line="276" w:lineRule="auto"/>
+        <w:rPr>
+          <w:lang w:val="en-US"/>
+        </w:rPr>
+      </w:pPr>
+    </w:p>
+    <w:p>
+      <w:pPr>
+        <w:pStyle w:val="Heading2"/>
+        <w:numPr>
+          <w:ilvl w:val="1"/>
+          <w:numId w:val="6"/>
+        </w:numPr>
+        <w:spacing w:line="276" w:lineRule="auto"/>
+        <w:rPr>
+          <w:lang w:val="en-US"/>
+        </w:rPr>
+      </w:pPr>
+      <w:r>
+        <w:rPr>
+          <w:lang w:val="en-US"/>
+        </w:rPr>
+        <w:t>Concluzii</w:t>
+      </w:r>
+    </w:p>
+    <w:p>
+      <w:pPr>
+        <w:spacing w:line="276" w:lineRule="auto"/>
+        <w:rPr>
+          <w:lang w:val="en-US"/>
+        </w:rPr>
+      </w:pPr>
+    </w:p>
+    <w:p>
+      <w:pPr>
+        <w:spacing w:line="276" w:lineRule="auto"/>
+        <w:ind w:firstLine="720"/>
+      </w:pPr>
+      <w:r>
+        <w:t xml:space="preserve">În opinia mea, </w:t>
+      </w:r>
+      <w:r>
+        <w:t>implementarea sistemului de aplicații BusHop a fost un proiect comple</w:t>
+      </w:r>
+      <w:r>
+        <w:t>x</w:t>
+      </w:r>
+      <w:r>
+        <w:t xml:space="preserve">, dar totodată plin de </w:t>
+      </w:r>
+      <w:r>
+        <w:t>realizări</w:t>
+      </w:r>
+      <w:r>
+        <w:t xml:space="preserve">. Prin utilizarea celor mai bune practici în dezvoltarea software, am </w:t>
+      </w:r>
+      <w:r>
+        <w:t xml:space="preserve">creat un sistem </w:t>
+      </w:r>
+      <w:r>
+        <w:t xml:space="preserve">flexibil și ușor de utilizat, care răspunde eficient nevoilor utilizatorilor. De la administratori și șoferi, până la pasageri, </w:t>
+      </w:r>
+      <w:r>
+        <w:t xml:space="preserve">am proiectat </w:t>
+      </w:r>
+      <w:r>
+        <w:t xml:space="preserve">fiecare componentă pentru a asigura o experiență </w:t>
+      </w:r>
+      <w:r>
+        <w:t>cât mai plăcută pentrua aceștia, în utilizarea platformei</w:t>
+      </w:r>
+      <w:r>
+        <w:t>.</w:t>
+      </w:r>
+      <w:r>
+        <w:t xml:space="preserve"> </w:t>
+      </w:r>
+    </w:p>
+    <w:p>
+      <w:pPr>
+        <w:spacing w:line="276" w:lineRule="auto"/>
+        <w:ind w:firstLine="720"/>
+      </w:pPr>
+    </w:p>
+    <w:p>
+      <w:pPr>
+        <w:spacing w:line="276" w:lineRule="auto"/>
+        <w:ind w:firstLine="720"/>
+      </w:pPr>
+      <w:r>
+        <w:t xml:space="preserve">În încheiere, propun să revizităm principalele funcționalități descrise pe parcursul acestei lucrări. </w:t>
+      </w:r>
+      <w:r>
+        <w:t>Primul utilizator care interacționează cu sistemul este administratorul. Prin aplicația dedicată acestuia, el gestionează traseele, autocarele, cursele și rezervările. Pasagerii trebuie să își creeze cont și să se autentifice pentru a putea efectua rezervări on-line. În momentul în care o cursă a început, pasagerii care au rezervări efectuate la acea cursă vor putea urmări locația autocarului pe hartă, în timp real. De altfel, la efectuarea unei rezervări, aceșia vor primi un e-mail de confirmare, la adresa cu care și-au creat contul. Șoferii sunt cei care gestionează inițierea și finalizarea curselor. În mod similar cu pasagerii, aceștia trebuie să se înregistreze și să se autentifice și astfel, vor avea acces doar la cursele care le-au fost asignate de către administrator.</w:t>
+      </w:r>
+    </w:p>
+    <w:p>
+      <w:pPr>
+        <w:spacing w:line="276" w:lineRule="auto"/>
+        <w:ind w:firstLine="720"/>
+      </w:pPr>
+    </w:p>
+    <w:p>
+      <w:pPr>
+        <w:spacing w:line="276" w:lineRule="auto"/>
+        <w:ind w:firstLine="720"/>
+      </w:pPr>
+      <w:r>
+        <w:t xml:space="preserve">Prin aceste funcționalități, </w:t>
+      </w:r>
+      <w:r>
+        <w:t>consider că sistemul de aplicații</w:t>
+      </w:r>
+      <w:r>
+        <w:t xml:space="preserve"> </w:t>
+      </w:r>
+      <w:r>
+        <w:t>„</w:t>
+      </w:r>
+      <w:r>
+        <w:t>BusHop</w:t>
+      </w:r>
+      <w:r>
+        <w:t>”</w:t>
+      </w:r>
+      <w:r>
+        <w:t xml:space="preserve"> </w:t>
+      </w:r>
+      <w:r>
+        <w:t>constituie o platformă</w:t>
+      </w:r>
+      <w:r>
+        <w:t xml:space="preserve"> </w:t>
+      </w:r>
+      <w:r>
+        <w:t>bine-</w:t>
+      </w:r>
+      <w:r>
+        <w:t>integrată</w:t>
+      </w:r>
+      <w:r>
+        <w:t xml:space="preserve">, </w:t>
+      </w:r>
+      <w:r>
+        <w:t>care îmbunătățește</w:t>
+      </w:r>
+      <w:r>
+        <w:t xml:space="preserve"> </w:t>
+      </w:r>
+      <w:r>
+        <w:t>gestionarea</w:t>
+      </w:r>
+      <w:r>
+        <w:t xml:space="preserve"> curselor de autocar efectuate de o </w:t>
+      </w:r>
+      <w:r>
+        <w:lastRenderedPageBreak/>
+        <w:t>companie specializată,</w:t>
+      </w:r>
+      <w:r>
+        <w:t xml:space="preserve"> precum</w:t>
+      </w:r>
+      <w:r>
+        <w:t xml:space="preserve"> și experiența utilizatorilor, aducând </w:t>
+      </w:r>
+      <w:r>
+        <w:t>beneficii tuturor utilizatorilor.</w:t>
+      </w:r>
     </w:p>
     <w:p>
       <w:pPr>
@@ -11844,11 +12546,11 @@
       <w:r>
         <w:t xml:space="preserve"> </w:t>
       </w:r>
-      <w:bookmarkStart w:id="44" w:name="_Toc169277726"/>
+      <w:bookmarkStart w:id="47" w:name="_Toc169447063"/>
       <w:r>
         <w:t>Bibliografie</w:t>
       </w:r>
-      <w:bookmarkEnd w:id="44"/>
+      <w:bookmarkEnd w:id="47"/>
     </w:p>
     <w:p>
       <w:pPr>
@@ -11895,8 +12597,8 @@
         </w:numPr>
         <w:spacing w:line="276" w:lineRule="auto"/>
       </w:pPr>
-      <w:bookmarkStart w:id="45" w:name="ref_studiu2"/>
-      <w:bookmarkEnd w:id="45"/>
+      <w:bookmarkStart w:id="48" w:name="ref_studiu2"/>
+      <w:bookmarkEnd w:id="48"/>
       <w:r>
         <w:t xml:space="preserve">Autogari.ro </w:t>
       </w:r>
@@ -12510,7 +13212,6 @@
         <w:spacing w:line="276" w:lineRule="auto"/>
       </w:pPr>
       <w:r>
-        <w:lastRenderedPageBreak/>
         <w:t>Gupta, B., &amp; Vani, M. P. (2018). An overview of web sockets: The future of real-time communication. </w:t>
       </w:r>
       <w:r>
@@ -12643,6 +13344,119 @@
 <file path=word/numbering.xml><?xml version="1.0" encoding="utf-8"?>
 <w:numbering xmlns:wpc="http://schemas.microsoft.com/office/word/2010/wordprocessingCanvas" xmlns:cx="http://schemas.microsoft.com/office/drawing/2014/chartex" xmlns:cx1="http://schemas.microsoft.com/office/drawing/2015/9/8/chartex" xmlns:cx2="http://schemas.microsoft.com/office/drawing/2015/10/21/chartex" xmlns:cx3="http://schemas.microsoft.com/office/drawing/2016/5/9/chartex" xmlns:cx4="http://schemas.microsoft.com/office/drawing/2016/5/10/chartex" xmlns:cx5="http://schemas.microsoft.com/office/drawing/2016/5/11/chartex" xmlns:cx6="http://schemas.microsoft.com/office/drawing/2016/5/12/chartex" xmlns:cx7="http://schemas.microsoft.com/office/drawing/2016/5/13/chartex" xmlns:cx8="http://schemas.microsoft.com/office/drawing/2016/5/14/chartex" xmlns:mc="http://schemas.openxmlformats.org/markup-compatibility/2006" xmlns:aink="http://schemas.microsoft.com/office/drawing/2016/ink" xmlns:am3d="http://schemas.microsoft.com/office/drawing/2017/model3d" xmlns:o="urn:schemas-microsoft-com:office:office" xmlns:oel="http://schemas.microsoft.com/office/2019/extlst" xmlns:r="http://schemas.openxmlformats.org/officeDocument/2006/relationships" xmlns:m="http://schemas.openxmlformats.org/officeDocument/2006/math" xmlns:v="urn:schemas-microsoft-com:vml" xmlns:wp14="http://schemas.microsoft.com/office/word/2010/wordprocessingDrawing" xmlns:wp="http://schemas.openxmlformats.org/drawingml/2006/wordprocessingDrawing" xmlns:w10="urn:schemas-microsoft-com:office:word" xmlns:w="http://schemas.openxmlformats.org/wordprocessingml/2006/main" xmlns:w14="http://schemas.microsoft.com/office/word/2010/wordml" xmlns:w15="http://schemas.microsoft.com/office/word/2012/wordml" xmlns:w16cex="http://schemas.microsoft.com/office/word/2018/wordml/cex" xmlns:w16cid="http://schemas.microsoft.com/office/word/2016/wordml/cid" xmlns:w16="http://schemas.microsoft.com/office/word/2018/wordml" xmlns:w16du="http://schemas.microsoft.com/office/word/2023/wordml/word16du" xmlns:w16sdtdh="http://schemas.microsoft.com/office/word/2020/wordml/sdtdatahash" xmlns:w16se="http://schemas.microsoft.com/office/word/2015/wordml/symex" xmlns:wpg="http://schemas.microsoft.com/office/word/2010/wordprocessingGroup" xmlns:wpi="http://schemas.microsoft.com/office/word/2010/wordprocessingInk" xmlns:wne="http://schemas.microsoft.com/office/word/2006/wordml" xmlns:wps="http://schemas.microsoft.com/office/word/2010/wordprocessingShape" mc:Ignorable="w14 w15 w16se w16cid w16 w16cex w16sdtdh w16du wp14">
   <w:abstractNum w:abstractNumId="0" w15:restartNumberingAfterBreak="0">
+    <w:nsid w:val="0AB575BE"/>
+    <w:multiLevelType w:val="hybridMultilevel"/>
+    <w:tmpl w:val="B6FEAC82"/>
+    <w:lvl w:ilvl="0" w:tplc="04090001">
+      <w:start w:val="1"/>
+      <w:numFmt w:val="bullet"/>
+      <w:lvlText w:val=""/>
+      <w:lvlJc w:val="left"/>
+      <w:pPr>
+        <w:ind w:left="1440" w:hanging="360"/>
+      </w:pPr>
+      <w:rPr>
+        <w:rFonts w:ascii="Symbol" w:hAnsi="Symbol" w:hint="default"/>
+      </w:rPr>
+    </w:lvl>
+    <w:lvl w:ilvl="1" w:tplc="04090003" w:tentative="1">
+      <w:start w:val="1"/>
+      <w:numFmt w:val="bullet"/>
+      <w:lvlText w:val="o"/>
+      <w:lvlJc w:val="left"/>
+      <w:pPr>
+        <w:ind w:left="2160" w:hanging="360"/>
+      </w:pPr>
+      <w:rPr>
+        <w:rFonts w:ascii="Courier New" w:hAnsi="Courier New" w:cs="Courier New" w:hint="default"/>
+      </w:rPr>
+    </w:lvl>
+    <w:lvl w:ilvl="2" w:tplc="04090005" w:tentative="1">
+      <w:start w:val="1"/>
+      <w:numFmt w:val="bullet"/>
+      <w:lvlText w:val=""/>
+      <w:lvlJc w:val="left"/>
+      <w:pPr>
+        <w:ind w:left="2880" w:hanging="360"/>
+      </w:pPr>
+      <w:rPr>
+        <w:rFonts w:ascii="Wingdings" w:hAnsi="Wingdings" w:hint="default"/>
+      </w:rPr>
+    </w:lvl>
+    <w:lvl w:ilvl="3" w:tplc="04090001" w:tentative="1">
+      <w:start w:val="1"/>
+      <w:numFmt w:val="bullet"/>
+      <w:lvlText w:val=""/>
+      <w:lvlJc w:val="left"/>
+      <w:pPr>
+        <w:ind w:left="3600" w:hanging="360"/>
+      </w:pPr>
+      <w:rPr>
+        <w:rFonts w:ascii="Symbol" w:hAnsi="Symbol" w:hint="default"/>
+      </w:rPr>
+    </w:lvl>
+    <w:lvl w:ilvl="4" w:tplc="04090003" w:tentative="1">
+      <w:start w:val="1"/>
+      <w:numFmt w:val="bullet"/>
+      <w:lvlText w:val="o"/>
+      <w:lvlJc w:val="left"/>
+      <w:pPr>
+        <w:ind w:left="4320" w:hanging="360"/>
+      </w:pPr>
+      <w:rPr>
+        <w:rFonts w:ascii="Courier New" w:hAnsi="Courier New" w:cs="Courier New" w:hint="default"/>
+      </w:rPr>
+    </w:lvl>
+    <w:lvl w:ilvl="5" w:tplc="04090005" w:tentative="1">
+      <w:start w:val="1"/>
+      <w:numFmt w:val="bullet"/>
+      <w:lvlText w:val=""/>
+      <w:lvlJc w:val="left"/>
+      <w:pPr>
+        <w:ind w:left="5040" w:hanging="360"/>
+      </w:pPr>
+      <w:rPr>
+        <w:rFonts w:ascii="Wingdings" w:hAnsi="Wingdings" w:hint="default"/>
+      </w:rPr>
+    </w:lvl>
+    <w:lvl w:ilvl="6" w:tplc="04090001" w:tentative="1">
+      <w:start w:val="1"/>
+      <w:numFmt w:val="bullet"/>
+      <w:lvlText w:val=""/>
+      <w:lvlJc w:val="left"/>
+      <w:pPr>
+        <w:ind w:left="5760" w:hanging="360"/>
+      </w:pPr>
+      <w:rPr>
+        <w:rFonts w:ascii="Symbol" w:hAnsi="Symbol" w:hint="default"/>
+      </w:rPr>
+    </w:lvl>
+    <w:lvl w:ilvl="7" w:tplc="04090003" w:tentative="1">
+      <w:start w:val="1"/>
+      <w:numFmt w:val="bullet"/>
+      <w:lvlText w:val="o"/>
+      <w:lvlJc w:val="left"/>
+      <w:pPr>
+        <w:ind w:left="6480" w:hanging="360"/>
+      </w:pPr>
+      <w:rPr>
+        <w:rFonts w:ascii="Courier New" w:hAnsi="Courier New" w:cs="Courier New" w:hint="default"/>
+      </w:rPr>
+    </w:lvl>
+    <w:lvl w:ilvl="8" w:tplc="04090005" w:tentative="1">
+      <w:start w:val="1"/>
+      <w:numFmt w:val="bullet"/>
+      <w:lvlText w:val=""/>
+      <w:lvlJc w:val="left"/>
+      <w:pPr>
+        <w:ind w:left="7200" w:hanging="360"/>
+      </w:pPr>
+      <w:rPr>
+        <w:rFonts w:ascii="Wingdings" w:hAnsi="Wingdings" w:hint="default"/>
+      </w:rPr>
+    </w:lvl>
+  </w:abstractNum>
+  <w:abstractNum w:abstractNumId="1" w15:restartNumberingAfterBreak="0">
     <w:nsid w:val="118C6CAC"/>
     <w:multiLevelType w:val="hybridMultilevel"/>
     <w:tmpl w:val="906291F8"/>
@@ -12755,7 +13569,7 @@
       </w:rPr>
     </w:lvl>
   </w:abstractNum>
-  <w:abstractNum w:abstractNumId="1" w15:restartNumberingAfterBreak="0">
+  <w:abstractNum w:abstractNumId="2" w15:restartNumberingAfterBreak="0">
     <w:nsid w:val="123412EC"/>
     <w:multiLevelType w:val="hybridMultilevel"/>
     <w:tmpl w:val="4884580E"/>
@@ -12868,7 +13682,7 @@
       </w:rPr>
     </w:lvl>
   </w:abstractNum>
-  <w:abstractNum w:abstractNumId="2" w15:restartNumberingAfterBreak="0">
+  <w:abstractNum w:abstractNumId="3" w15:restartNumberingAfterBreak="0">
     <w:nsid w:val="15470342"/>
     <w:multiLevelType w:val="hybridMultilevel"/>
     <w:tmpl w:val="D71CC698"/>
@@ -12957,7 +13771,7 @@
       </w:pPr>
     </w:lvl>
   </w:abstractNum>
-  <w:abstractNum w:abstractNumId="3" w15:restartNumberingAfterBreak="0">
+  <w:abstractNum w:abstractNumId="4" w15:restartNumberingAfterBreak="0">
     <w:nsid w:val="15A16956"/>
     <w:multiLevelType w:val="multilevel"/>
     <w:tmpl w:val="0409001F"/>
@@ -13046,7 +13860,7 @@
       </w:pPr>
     </w:lvl>
   </w:abstractNum>
-  <w:abstractNum w:abstractNumId="4" w15:restartNumberingAfterBreak="0">
+  <w:abstractNum w:abstractNumId="5" w15:restartNumberingAfterBreak="0">
     <w:nsid w:val="177F2859"/>
     <w:multiLevelType w:val="hybridMultilevel"/>
     <w:tmpl w:val="12745FC6"/>
@@ -13135,7 +13949,7 @@
       </w:pPr>
     </w:lvl>
   </w:abstractNum>
-  <w:abstractNum w:abstractNumId="5" w15:restartNumberingAfterBreak="0">
+  <w:abstractNum w:abstractNumId="6" w15:restartNumberingAfterBreak="0">
     <w:nsid w:val="1E2F2E66"/>
     <w:multiLevelType w:val="hybridMultilevel"/>
     <w:tmpl w:val="6A60626E"/>
@@ -13248,7 +14062,7 @@
       </w:rPr>
     </w:lvl>
   </w:abstractNum>
-  <w:abstractNum w:abstractNumId="6" w15:restartNumberingAfterBreak="0">
+  <w:abstractNum w:abstractNumId="7" w15:restartNumberingAfterBreak="0">
     <w:nsid w:val="24B57DC4"/>
     <w:multiLevelType w:val="hybridMultilevel"/>
     <w:tmpl w:val="596CF530"/>
@@ -13361,7 +14175,7 @@
       </w:rPr>
     </w:lvl>
   </w:abstractNum>
-  <w:abstractNum w:abstractNumId="7" w15:restartNumberingAfterBreak="0">
+  <w:abstractNum w:abstractNumId="8" w15:restartNumberingAfterBreak="0">
     <w:nsid w:val="278312BC"/>
     <w:multiLevelType w:val="hybridMultilevel"/>
     <w:tmpl w:val="CD14076A"/>
@@ -13450,7 +14264,7 @@
       </w:pPr>
     </w:lvl>
   </w:abstractNum>
-  <w:abstractNum w:abstractNumId="8" w15:restartNumberingAfterBreak="0">
+  <w:abstractNum w:abstractNumId="9" w15:restartNumberingAfterBreak="0">
     <w:nsid w:val="32DD78EB"/>
     <w:multiLevelType w:val="hybridMultilevel"/>
     <w:tmpl w:val="48E4B91E"/>
@@ -13563,7 +14377,7 @@
       </w:rPr>
     </w:lvl>
   </w:abstractNum>
-  <w:abstractNum w:abstractNumId="9" w15:restartNumberingAfterBreak="0">
+  <w:abstractNum w:abstractNumId="10" w15:restartNumberingAfterBreak="0">
     <w:nsid w:val="38A852DD"/>
     <w:multiLevelType w:val="hybridMultilevel"/>
     <w:tmpl w:val="DF72C64A"/>
@@ -13652,7 +14466,7 @@
       </w:pPr>
     </w:lvl>
   </w:abstractNum>
-  <w:abstractNum w:abstractNumId="10" w15:restartNumberingAfterBreak="0">
+  <w:abstractNum w:abstractNumId="11" w15:restartNumberingAfterBreak="0">
     <w:nsid w:val="3BF909B9"/>
     <w:multiLevelType w:val="hybridMultilevel"/>
     <w:tmpl w:val="4790BC6E"/>
@@ -13741,7 +14555,7 @@
       </w:pPr>
     </w:lvl>
   </w:abstractNum>
-  <w:abstractNum w:abstractNumId="11" w15:restartNumberingAfterBreak="0">
+  <w:abstractNum w:abstractNumId="12" w15:restartNumberingAfterBreak="0">
     <w:nsid w:val="40D025A4"/>
     <w:multiLevelType w:val="hybridMultilevel"/>
     <w:tmpl w:val="8B98C3FE"/>
@@ -13830,7 +14644,7 @@
       </w:pPr>
     </w:lvl>
   </w:abstractNum>
-  <w:abstractNum w:abstractNumId="12" w15:restartNumberingAfterBreak="0">
+  <w:abstractNum w:abstractNumId="13" w15:restartNumberingAfterBreak="0">
     <w:nsid w:val="4203350B"/>
     <w:multiLevelType w:val="hybridMultilevel"/>
     <w:tmpl w:val="3D4E235C"/>
@@ -13943,7 +14757,7 @@
       </w:rPr>
     </w:lvl>
   </w:abstractNum>
-  <w:abstractNum w:abstractNumId="13" w15:restartNumberingAfterBreak="0">
+  <w:abstractNum w:abstractNumId="14" w15:restartNumberingAfterBreak="0">
     <w:nsid w:val="4770629A"/>
     <w:multiLevelType w:val="hybridMultilevel"/>
     <w:tmpl w:val="17C43944"/>
@@ -14056,7 +14870,7 @@
       </w:rPr>
     </w:lvl>
   </w:abstractNum>
-  <w:abstractNum w:abstractNumId="14" w15:restartNumberingAfterBreak="0">
+  <w:abstractNum w:abstractNumId="15" w15:restartNumberingAfterBreak="0">
     <w:nsid w:val="531519D0"/>
     <w:multiLevelType w:val="hybridMultilevel"/>
     <w:tmpl w:val="9E280164"/>
@@ -14145,7 +14959,120 @@
       </w:pPr>
     </w:lvl>
   </w:abstractNum>
-  <w:abstractNum w:abstractNumId="15" w15:restartNumberingAfterBreak="0">
+  <w:abstractNum w:abstractNumId="16" w15:restartNumberingAfterBreak="0">
+    <w:nsid w:val="6269147E"/>
+    <w:multiLevelType w:val="hybridMultilevel"/>
+    <w:tmpl w:val="CDC4728E"/>
+    <w:lvl w:ilvl="0" w:tplc="04090001">
+      <w:start w:val="1"/>
+      <w:numFmt w:val="bullet"/>
+      <w:lvlText w:val=""/>
+      <w:lvlJc w:val="left"/>
+      <w:pPr>
+        <w:ind w:left="1440" w:hanging="360"/>
+      </w:pPr>
+      <w:rPr>
+        <w:rFonts w:ascii="Symbol" w:hAnsi="Symbol" w:hint="default"/>
+      </w:rPr>
+    </w:lvl>
+    <w:lvl w:ilvl="1" w:tplc="04090003" w:tentative="1">
+      <w:start w:val="1"/>
+      <w:numFmt w:val="bullet"/>
+      <w:lvlText w:val="o"/>
+      <w:lvlJc w:val="left"/>
+      <w:pPr>
+        <w:ind w:left="2160" w:hanging="360"/>
+      </w:pPr>
+      <w:rPr>
+        <w:rFonts w:ascii="Courier New" w:hAnsi="Courier New" w:cs="Courier New" w:hint="default"/>
+      </w:rPr>
+    </w:lvl>
+    <w:lvl w:ilvl="2" w:tplc="04090005" w:tentative="1">
+      <w:start w:val="1"/>
+      <w:numFmt w:val="bullet"/>
+      <w:lvlText w:val=""/>
+      <w:lvlJc w:val="left"/>
+      <w:pPr>
+        <w:ind w:left="2880" w:hanging="360"/>
+      </w:pPr>
+      <w:rPr>
+        <w:rFonts w:ascii="Wingdings" w:hAnsi="Wingdings" w:hint="default"/>
+      </w:rPr>
+    </w:lvl>
+    <w:lvl w:ilvl="3" w:tplc="04090001" w:tentative="1">
+      <w:start w:val="1"/>
+      <w:numFmt w:val="bullet"/>
+      <w:lvlText w:val=""/>
+      <w:lvlJc w:val="left"/>
+      <w:pPr>
+        <w:ind w:left="3600" w:hanging="360"/>
+      </w:pPr>
+      <w:rPr>
+        <w:rFonts w:ascii="Symbol" w:hAnsi="Symbol" w:hint="default"/>
+      </w:rPr>
+    </w:lvl>
+    <w:lvl w:ilvl="4" w:tplc="04090003" w:tentative="1">
+      <w:start w:val="1"/>
+      <w:numFmt w:val="bullet"/>
+      <w:lvlText w:val="o"/>
+      <w:lvlJc w:val="left"/>
+      <w:pPr>
+        <w:ind w:left="4320" w:hanging="360"/>
+      </w:pPr>
+      <w:rPr>
+        <w:rFonts w:ascii="Courier New" w:hAnsi="Courier New" w:cs="Courier New" w:hint="default"/>
+      </w:rPr>
+    </w:lvl>
+    <w:lvl w:ilvl="5" w:tplc="04090005" w:tentative="1">
+      <w:start w:val="1"/>
+      <w:numFmt w:val="bullet"/>
+      <w:lvlText w:val=""/>
+      <w:lvlJc w:val="left"/>
+      <w:pPr>
+        <w:ind w:left="5040" w:hanging="360"/>
+      </w:pPr>
+      <w:rPr>
+        <w:rFonts w:ascii="Wingdings" w:hAnsi="Wingdings" w:hint="default"/>
+      </w:rPr>
+    </w:lvl>
+    <w:lvl w:ilvl="6" w:tplc="04090001" w:tentative="1">
+      <w:start w:val="1"/>
+      <w:numFmt w:val="bullet"/>
+      <w:lvlText w:val=""/>
+      <w:lvlJc w:val="left"/>
+      <w:pPr>
+        <w:ind w:left="5760" w:hanging="360"/>
+      </w:pPr>
+      <w:rPr>
+        <w:rFonts w:ascii="Symbol" w:hAnsi="Symbol" w:hint="default"/>
+      </w:rPr>
+    </w:lvl>
+    <w:lvl w:ilvl="7" w:tplc="04090003" w:tentative="1">
+      <w:start w:val="1"/>
+      <w:numFmt w:val="bullet"/>
+      <w:lvlText w:val="o"/>
+      <w:lvlJc w:val="left"/>
+      <w:pPr>
+        <w:ind w:left="6480" w:hanging="360"/>
+      </w:pPr>
+      <w:rPr>
+        <w:rFonts w:ascii="Courier New" w:hAnsi="Courier New" w:cs="Courier New" w:hint="default"/>
+      </w:rPr>
+    </w:lvl>
+    <w:lvl w:ilvl="8" w:tplc="04090005" w:tentative="1">
+      <w:start w:val="1"/>
+      <w:numFmt w:val="bullet"/>
+      <w:lvlText w:val=""/>
+      <w:lvlJc w:val="left"/>
+      <w:pPr>
+        <w:ind w:left="7200" w:hanging="360"/>
+      </w:pPr>
+      <w:rPr>
+        <w:rFonts w:ascii="Wingdings" w:hAnsi="Wingdings" w:hint="default"/>
+      </w:rPr>
+    </w:lvl>
+  </w:abstractNum>
+  <w:abstractNum w:abstractNumId="17" w15:restartNumberingAfterBreak="0">
     <w:nsid w:val="62A21D53"/>
     <w:multiLevelType w:val="hybridMultilevel"/>
     <w:tmpl w:val="44A832DC"/>
@@ -14258,7 +15185,7 @@
       </w:rPr>
     </w:lvl>
   </w:abstractNum>
-  <w:abstractNum w:abstractNumId="16" w15:restartNumberingAfterBreak="0">
+  <w:abstractNum w:abstractNumId="18" w15:restartNumberingAfterBreak="0">
     <w:nsid w:val="73223D83"/>
     <w:multiLevelType w:val="hybridMultilevel"/>
     <w:tmpl w:val="20781C42"/>
@@ -14371,7 +15298,7 @@
       </w:rPr>
     </w:lvl>
   </w:abstractNum>
-  <w:abstractNum w:abstractNumId="17" w15:restartNumberingAfterBreak="0">
+  <w:abstractNum w:abstractNumId="19" w15:restartNumberingAfterBreak="0">
     <w:nsid w:val="77374455"/>
     <w:multiLevelType w:val="hybridMultilevel"/>
     <w:tmpl w:val="81B81342"/>
@@ -14484,7 +15411,7 @@
       </w:rPr>
     </w:lvl>
   </w:abstractNum>
-  <w:abstractNum w:abstractNumId="18" w15:restartNumberingAfterBreak="0">
+  <w:abstractNum w:abstractNumId="20" w15:restartNumberingAfterBreak="0">
     <w:nsid w:val="7FC7387D"/>
     <w:multiLevelType w:val="multilevel"/>
     <w:tmpl w:val="7CC89E42"/>
@@ -14607,61 +15534,67 @@
     </w:lvl>
   </w:abstractNum>
   <w:num w:numId="1" w16cid:durableId="524752859">
+    <w:abstractNumId w:val="15"/>
+  </w:num>
+  <w:num w:numId="2" w16cid:durableId="1426801807">
+    <w:abstractNumId w:val="10"/>
+  </w:num>
+  <w:num w:numId="3" w16cid:durableId="1899977435">
+    <w:abstractNumId w:val="3"/>
+  </w:num>
+  <w:num w:numId="4" w16cid:durableId="1292051228">
+    <w:abstractNumId w:val="4"/>
+  </w:num>
+  <w:num w:numId="5" w16cid:durableId="557470944">
+    <w:abstractNumId w:val="8"/>
+  </w:num>
+  <w:num w:numId="6" w16cid:durableId="1339313847">
+    <w:abstractNumId w:val="20"/>
+  </w:num>
+  <w:num w:numId="7" w16cid:durableId="1989281457">
+    <w:abstractNumId w:val="5"/>
+  </w:num>
+  <w:num w:numId="8" w16cid:durableId="1798600596">
+    <w:abstractNumId w:val="1"/>
+  </w:num>
+  <w:num w:numId="9" w16cid:durableId="1021590480">
+    <w:abstractNumId w:val="12"/>
+  </w:num>
+  <w:num w:numId="10" w16cid:durableId="2060393803">
+    <w:abstractNumId w:val="19"/>
+  </w:num>
+  <w:num w:numId="11" w16cid:durableId="928731543">
+    <w:abstractNumId w:val="13"/>
+  </w:num>
+  <w:num w:numId="12" w16cid:durableId="1834300132">
+    <w:abstractNumId w:val="2"/>
+  </w:num>
+  <w:num w:numId="13" w16cid:durableId="1598127630">
     <w:abstractNumId w:val="14"/>
   </w:num>
-  <w:num w:numId="2" w16cid:durableId="1426801807">
+  <w:num w:numId="14" w16cid:durableId="1590314703">
     <w:abstractNumId w:val="9"/>
   </w:num>
-  <w:num w:numId="3" w16cid:durableId="1899977435">
-    <w:abstractNumId w:val="2"/>
+  <w:num w:numId="15" w16cid:durableId="314376529">
+    <w:abstractNumId w:val="6"/>
   </w:num>
-  <w:num w:numId="4" w16cid:durableId="1292051228">
-    <w:abstractNumId w:val="3"/>
+  <w:num w:numId="16" w16cid:durableId="1294099628">
+    <w:abstractNumId w:val="17"/>
   </w:num>
-  <w:num w:numId="5" w16cid:durableId="557470944">
+  <w:num w:numId="17" w16cid:durableId="1528250263">
+    <w:abstractNumId w:val="11"/>
+  </w:num>
+  <w:num w:numId="18" w16cid:durableId="256255979">
     <w:abstractNumId w:val="7"/>
   </w:num>
-  <w:num w:numId="6" w16cid:durableId="1339313847">
+  <w:num w:numId="19" w16cid:durableId="203713065">
     <w:abstractNumId w:val="18"/>
   </w:num>
-  <w:num w:numId="7" w16cid:durableId="1989281457">
-    <w:abstractNumId w:val="4"/>
+  <w:num w:numId="20" w16cid:durableId="1154446416">
+    <w:abstractNumId w:val="16"/>
   </w:num>
-  <w:num w:numId="8" w16cid:durableId="1798600596">
+  <w:num w:numId="21" w16cid:durableId="93983528">
     <w:abstractNumId w:val="0"/>
-  </w:num>
-  <w:num w:numId="9" w16cid:durableId="1021590480">
-    <w:abstractNumId w:val="11"/>
-  </w:num>
-  <w:num w:numId="10" w16cid:durableId="2060393803">
-    <w:abstractNumId w:val="17"/>
-  </w:num>
-  <w:num w:numId="11" w16cid:durableId="928731543">
-    <w:abstractNumId w:val="12"/>
-  </w:num>
-  <w:num w:numId="12" w16cid:durableId="1834300132">
-    <w:abstractNumId w:val="1"/>
-  </w:num>
-  <w:num w:numId="13" w16cid:durableId="1598127630">
-    <w:abstractNumId w:val="13"/>
-  </w:num>
-  <w:num w:numId="14" w16cid:durableId="1590314703">
-    <w:abstractNumId w:val="8"/>
-  </w:num>
-  <w:num w:numId="15" w16cid:durableId="314376529">
-    <w:abstractNumId w:val="5"/>
-  </w:num>
-  <w:num w:numId="16" w16cid:durableId="1294099628">
-    <w:abstractNumId w:val="15"/>
-  </w:num>
-  <w:num w:numId="17" w16cid:durableId="1528250263">
-    <w:abstractNumId w:val="10"/>
-  </w:num>
-  <w:num w:numId="18" w16cid:durableId="256255979">
-    <w:abstractNumId w:val="6"/>
-  </w:num>
-  <w:num w:numId="19" w16cid:durableId="203713065">
-    <w:abstractNumId w:val="16"/>
   </w:num>
 </w:numbering>
 </file>
@@ -15462,6 +16395,21 @@
       <w:color w:val="666666"/>
     </w:rPr>
   </w:style>
+  <w:style w:type="paragraph" w:customStyle="1" w:styleId="Default">
+    <w:name w:val="Default"/>
+    <w:rsid w:val="002F2114"/>
+    <w:pPr>
+      <w:autoSpaceDE w:val="0"/>
+      <w:autoSpaceDN w:val="0"/>
+      <w:adjustRightInd w:val="0"/>
+    </w:pPr>
+    <w:rPr>
+      <w:rFonts w:ascii="Times New Roman" w:hAnsi="Times New Roman"/>
+      <w:color w:val="000000"/>
+      <w:sz w:val="24"/>
+      <w:szCs w:val="24"/>
+    </w:rPr>
+  </w:style>
 </w:styles>
 </file>
 

</xml_diff>